<commit_message>
Add question 2 with answer
</commit_message>
<xml_diff>
--- a/Sara-InterviewQuestions.docx
+++ b/Sara-InterviewQuestions.docx
@@ -156,6 +156,147 @@
     </w:p>
     <w:p>
       <w:pPr>
+        <w:shd w:val="clear" w:color="auto" w:fill="FFFFFF"/>
+        <w:spacing w:after="0" w:line="240" w:lineRule="auto"/>
+        <w:textAlignment w:val="baseline"/>
+        <w:rPr>
+          <w:rFonts w:asciiTheme="majorBidi" w:eastAsia="Times New Roman" w:hAnsiTheme="majorBidi" w:cstheme="majorBidi"/>
+          <w:b/>
+          <w:bCs/>
+          <w:sz w:val="24"/>
+          <w:szCs w:val="24"/>
+        </w:rPr>
+      </w:pPr>
+      <w:r>
+        <w:rPr>
+          <w:rFonts w:asciiTheme="majorBidi" w:hAnsiTheme="majorBidi" w:cstheme="majorBidi"/>
+          <w:b/>
+          <w:bCs/>
+          <w:sz w:val="24"/>
+          <w:szCs w:val="24"/>
+          <w:shd w:val="clear" w:color="auto" w:fill="FFFFFF"/>
+        </w:rPr>
+        <w:t xml:space="preserve">2 - </w:t>
+      </w:r>
+      <w:r>
+        <w:rPr>
+          <w:rFonts w:asciiTheme="majorBidi" w:eastAsia="Times New Roman" w:hAnsiTheme="majorBidi" w:cstheme="majorBidi"/>
+          <w:b/>
+          <w:bCs/>
+          <w:sz w:val="24"/>
+          <w:szCs w:val="24"/>
+        </w:rPr>
+        <w:t>If you could master one technology this year, what would it be and why?</w:t>
+      </w:r>
+    </w:p>
+    <w:p>
+      <w:pPr>
+        <w:shd w:val="clear" w:color="auto" w:fill="FFFFFF"/>
+        <w:spacing w:after="0" w:line="240" w:lineRule="auto"/>
+        <w:textAlignment w:val="baseline"/>
+        <w:rPr>
+          <w:rFonts w:asciiTheme="majorBidi" w:eastAsia="Times New Roman" w:hAnsiTheme="majorBidi" w:cstheme="majorBidi"/>
+          <w:b/>
+          <w:bCs/>
+          <w:sz w:val="24"/>
+          <w:szCs w:val="24"/>
+        </w:rPr>
+      </w:pPr>
+    </w:p>
+    <w:p>
+      <w:pPr>
+        <w:shd w:val="clear" w:color="auto" w:fill="FFFFFF"/>
+        <w:spacing w:after="0" w:line="240" w:lineRule="auto"/>
+        <w:textAlignment w:val="baseline"/>
+        <w:rPr>
+          <w:rFonts w:asciiTheme="majorBidi" w:hAnsiTheme="majorBidi" w:cstheme="majorBidi"/>
+          <w:color w:val="000000"/>
+          <w:sz w:val="24"/>
+          <w:szCs w:val="24"/>
+          <w:shd w:val="clear" w:color="auto" w:fill="FFFFFF"/>
+        </w:rPr>
+      </w:pPr>
+      <w:r>
+        <w:rPr>
+          <w:rFonts w:asciiTheme="majorBidi" w:eastAsia="Times New Roman" w:hAnsiTheme="majorBidi" w:cstheme="majorBidi"/>
+          <w:sz w:val="24"/>
+          <w:szCs w:val="24"/>
+        </w:rPr>
+        <w:t>If I could master one technology this year, I would master</w:t>
+      </w:r>
+      <w:r>
+        <w:rPr>
+          <w:rFonts w:asciiTheme="majorBidi" w:eastAsia="Times New Roman" w:hAnsiTheme="majorBidi" w:cstheme="majorBidi"/>
+          <w:b/>
+          <w:bCs/>
+          <w:sz w:val="24"/>
+          <w:szCs w:val="24"/>
+        </w:rPr>
+        <w:t xml:space="preserve"> </w:t>
+      </w:r>
+      <w:proofErr w:type="spellStart"/>
+      <w:r>
+        <w:rPr>
+          <w:rFonts w:asciiTheme="majorBidi" w:hAnsiTheme="majorBidi" w:cstheme="majorBidi"/>
+          <w:sz w:val="24"/>
+          <w:szCs w:val="24"/>
+        </w:rPr>
+        <w:t>Nodejs</w:t>
+      </w:r>
+      <w:proofErr w:type="spellEnd"/>
+      <w:r>
+        <w:rPr>
+          <w:rFonts w:asciiTheme="majorBidi" w:hAnsiTheme="majorBidi" w:cstheme="majorBidi"/>
+          <w:sz w:val="24"/>
+          <w:szCs w:val="24"/>
+        </w:rPr>
+        <w:t xml:space="preserve">. I find this to be one of the super coolest new technologies out there. It's basically a JavaScript webserver technology that </w:t>
+      </w:r>
+      <w:r>
+        <w:rPr>
+          <w:rFonts w:asciiTheme="majorBidi" w:hAnsiTheme="majorBidi" w:cstheme="majorBidi"/>
+          <w:sz w:val="24"/>
+          <w:szCs w:val="24"/>
+        </w:rPr>
+        <w:t xml:space="preserve">can </w:t>
+      </w:r>
+      <w:r>
+        <w:rPr>
+          <w:rFonts w:asciiTheme="majorBidi" w:hAnsiTheme="majorBidi" w:cstheme="majorBidi"/>
+          <w:color w:val="000000"/>
+          <w:sz w:val="24"/>
+          <w:szCs w:val="24"/>
+          <w:shd w:val="clear" w:color="auto" w:fill="FFFFFF"/>
+        </w:rPr>
+        <w:t>generate dynamic page content, can create, open, read, write, delete, and close files on the server, collect form data and add, delete, modify data in your database</w:t>
+      </w:r>
+      <w:r>
+        <w:rPr>
+          <w:rFonts w:asciiTheme="majorBidi" w:hAnsiTheme="majorBidi" w:cstheme="majorBidi"/>
+          <w:color w:val="000000"/>
+          <w:sz w:val="24"/>
+          <w:szCs w:val="24"/>
+          <w:shd w:val="clear" w:color="auto" w:fill="FFFFFF"/>
+        </w:rPr>
+        <w:t>.</w:t>
+      </w:r>
+    </w:p>
+    <w:p>
+      <w:pPr>
+        <w:shd w:val="clear" w:color="auto" w:fill="FFFFFF"/>
+        <w:spacing w:after="0" w:line="240" w:lineRule="auto"/>
+        <w:textAlignment w:val="baseline"/>
+        <w:rPr>
+          <w:rFonts w:asciiTheme="majorBidi" w:hAnsiTheme="majorBidi" w:cstheme="majorBidi"/>
+          <w:color w:val="000000"/>
+          <w:sz w:val="24"/>
+          <w:szCs w:val="24"/>
+          <w:shd w:val="clear" w:color="auto" w:fill="FFFFFF"/>
+        </w:rPr>
+      </w:pPr>
+    </w:p>
+    <w:p>
+      <w:pPr>
         <w:spacing w:before="100" w:beforeAutospacing="1" w:after="100" w:afterAutospacing="1" w:line="240" w:lineRule="auto"/>
         <w:rPr>
           <w:rFonts w:asciiTheme="majorBidi" w:hAnsiTheme="majorBidi" w:cstheme="majorBidi"/>
@@ -165,27 +306,6 @@
       </w:pPr>
       <w:bookmarkStart w:id="0" w:name="_GoBack"/>
       <w:bookmarkEnd w:id="0"/>
-    </w:p>
-    <w:p>
-      <w:pPr>
-        <w:spacing w:before="100" w:beforeAutospacing="1" w:after="100" w:afterAutospacing="1" w:line="240" w:lineRule="auto"/>
-        <w:rPr>
-          <w:rFonts w:asciiTheme="majorBidi" w:hAnsiTheme="majorBidi" w:cstheme="majorBidi"/>
-          <w:sz w:val="24"/>
-          <w:szCs w:val="24"/>
-          <w:shd w:val="clear" w:color="auto" w:fill="FFFFFF"/>
-        </w:rPr>
-      </w:pPr>
-    </w:p>
-    <w:p>
-      <w:pPr>
-        <w:spacing w:before="100" w:beforeAutospacing="1" w:after="100" w:afterAutospacing="1" w:line="240" w:lineRule="auto"/>
-        <w:rPr>
-          <w:rFonts w:asciiTheme="majorBidi" w:hAnsiTheme="majorBidi" w:cstheme="majorBidi"/>
-          <w:sz w:val="24"/>
-          <w:szCs w:val="24"/>
-        </w:rPr>
-      </w:pPr>
     </w:p>
     <w:p>
       <w:pPr>

</xml_diff>

<commit_message>
Add question 3 with answer
</commit_message>
<xml_diff>
--- a/Sara-InterviewQuestions.docx
+++ b/Sara-InterviewQuestions.docx
@@ -297,15 +297,616 @@
     </w:p>
     <w:p>
       <w:pPr>
+        <w:shd w:val="clear" w:color="auto" w:fill="FFFFFF"/>
+        <w:spacing w:after="0" w:line="240" w:lineRule="auto"/>
+        <w:textAlignment w:val="baseline"/>
+        <w:rPr>
+          <w:rFonts w:asciiTheme="majorBidi" w:eastAsia="Times New Roman" w:hAnsiTheme="majorBidi" w:cstheme="majorBidi"/>
+          <w:b/>
+          <w:bCs/>
+          <w:sz w:val="24"/>
+          <w:szCs w:val="24"/>
+        </w:rPr>
+      </w:pPr>
+      <w:r>
+        <w:rPr>
+          <w:rFonts w:asciiTheme="majorBidi" w:hAnsiTheme="majorBidi" w:cstheme="majorBidi"/>
+          <w:b/>
+          <w:bCs/>
+          <w:color w:val="000000"/>
+          <w:sz w:val="24"/>
+          <w:szCs w:val="24"/>
+          <w:shd w:val="clear" w:color="auto" w:fill="FFFFFF"/>
+        </w:rPr>
+        <w:t xml:space="preserve">3 </w:t>
+      </w:r>
+      <w:r>
+        <w:rPr>
+          <w:rFonts w:asciiTheme="majorBidi" w:hAnsiTheme="majorBidi" w:cstheme="majorBidi"/>
+          <w:b/>
+          <w:bCs/>
+          <w:color w:val="000000"/>
+          <w:sz w:val="24"/>
+          <w:szCs w:val="24"/>
+          <w:shd w:val="clear" w:color="auto" w:fill="FFFFFF"/>
+        </w:rPr>
+        <w:t>-</w:t>
+      </w:r>
+      <w:r>
+        <w:rPr>
+          <w:rFonts w:asciiTheme="majorBidi" w:hAnsiTheme="majorBidi" w:cstheme="majorBidi"/>
+          <w:b/>
+          <w:bCs/>
+          <w:color w:val="000000"/>
+          <w:sz w:val="24"/>
+          <w:szCs w:val="24"/>
+          <w:shd w:val="clear" w:color="auto" w:fill="FFFFFF"/>
+        </w:rPr>
+        <w:t xml:space="preserve"> </w:t>
+      </w:r>
+      <w:r>
+        <w:rPr>
+          <w:rFonts w:asciiTheme="majorBidi" w:eastAsia="Times New Roman" w:hAnsiTheme="majorBidi" w:cstheme="majorBidi"/>
+          <w:b/>
+          <w:bCs/>
+          <w:sz w:val="24"/>
+          <w:szCs w:val="24"/>
+        </w:rPr>
+        <w:t>Describe any front-end web application framework (preferably one that you use). How does it work? What are the upsides and downsides?</w:t>
+      </w:r>
+    </w:p>
+    <w:p>
+      <w:pPr>
+        <w:shd w:val="clear" w:color="auto" w:fill="FFFFFF"/>
+        <w:spacing w:after="0" w:line="240" w:lineRule="auto"/>
+        <w:textAlignment w:val="baseline"/>
+        <w:rPr>
+          <w:rFonts w:asciiTheme="majorBidi" w:hAnsiTheme="majorBidi" w:cstheme="majorBidi"/>
+          <w:sz w:val="24"/>
+          <w:szCs w:val="24"/>
+          <w:shd w:val="clear" w:color="auto" w:fill="FFFFFF"/>
+        </w:rPr>
+      </w:pPr>
+    </w:p>
+    <w:p>
+      <w:pPr>
+        <w:pStyle w:val="NormalWeb"/>
+        <w:spacing w:before="0" w:beforeAutospacing="0"/>
+        <w:rPr>
+          <w:rStyle w:val="Strong"/>
+          <w:rFonts w:asciiTheme="majorBidi" w:hAnsiTheme="majorBidi" w:cstheme="majorBidi"/>
+          <w:b w:val="0"/>
+          <w:bCs w:val="0"/>
+        </w:rPr>
+      </w:pPr>
+      <w:r>
+        <w:rPr>
+          <w:rStyle w:val="Strong"/>
+          <w:rFonts w:asciiTheme="majorBidi" w:hAnsiTheme="majorBidi" w:cstheme="majorBidi"/>
+          <w:b w:val="0"/>
+          <w:bCs w:val="0"/>
+        </w:rPr>
+        <w:t>I prefer using Bootstrap framework. Bootstrap is the most popular HTML, CSS, and JS framework for developing responsive, mobile first projects on the web</w:t>
+      </w:r>
+      <w:r>
+        <w:rPr>
+          <w:rStyle w:val="Strong"/>
+          <w:rFonts w:asciiTheme="majorBidi" w:hAnsiTheme="majorBidi" w:cstheme="majorBidi"/>
+          <w:b w:val="0"/>
+          <w:bCs w:val="0"/>
+        </w:rPr>
+        <w:t>.</w:t>
+      </w:r>
+    </w:p>
+    <w:p>
+      <w:pPr>
+        <w:pStyle w:val="NormalWeb"/>
+        <w:spacing w:before="0" w:beforeAutospacing="0"/>
+        <w:rPr>
+          <w:rFonts w:asciiTheme="majorBidi" w:hAnsiTheme="majorBidi" w:cstheme="majorBidi"/>
+        </w:rPr>
+      </w:pPr>
+      <w:r>
+        <w:rPr>
+          <w:rStyle w:val="Strong"/>
+          <w:rFonts w:asciiTheme="majorBidi" w:hAnsiTheme="majorBidi" w:cstheme="majorBidi"/>
+          <w:b w:val="0"/>
+          <w:bCs w:val="0"/>
+        </w:rPr>
+        <w:t xml:space="preserve"> </w:t>
+      </w:r>
+      <w:r>
+        <w:rPr>
+          <w:rFonts w:asciiTheme="majorBidi" w:hAnsiTheme="majorBidi" w:cstheme="majorBidi"/>
+        </w:rPr>
+        <w:t>Bootstrap can be boiled down to three main files:</w:t>
+      </w:r>
+    </w:p>
+    <w:p>
+      <w:pPr>
+        <w:numPr>
+          <w:ilvl w:val="0"/>
+          <w:numId w:val="4"/>
+        </w:numPr>
         <w:spacing w:before="100" w:beforeAutospacing="1" w:after="100" w:afterAutospacing="1" w:line="240" w:lineRule="auto"/>
         <w:rPr>
           <w:rFonts w:asciiTheme="majorBidi" w:hAnsiTheme="majorBidi" w:cstheme="majorBidi"/>
           <w:sz w:val="24"/>
           <w:szCs w:val="24"/>
+        </w:rPr>
+      </w:pPr>
+      <w:hyperlink r:id="rId6" w:tgtFrame="_blank" w:history="1">
+        <w:r>
+          <w:rPr>
+            <w:rStyle w:val="Hyperlink"/>
+            <w:rFonts w:asciiTheme="majorBidi" w:hAnsiTheme="majorBidi" w:cstheme="majorBidi"/>
+            <w:b/>
+            <w:bCs/>
+            <w:color w:val="auto"/>
+            <w:sz w:val="24"/>
+            <w:szCs w:val="24"/>
+            <w:u w:val="none"/>
+          </w:rPr>
+          <w:t>bootstrap.css</w:t>
+        </w:r>
+      </w:hyperlink>
+      <w:r>
+        <w:rPr>
+          <w:rFonts w:asciiTheme="majorBidi" w:hAnsiTheme="majorBidi" w:cstheme="majorBidi"/>
+          <w:sz w:val="24"/>
+          <w:szCs w:val="24"/>
+        </w:rPr>
+        <w:t> – a CSS framework</w:t>
+      </w:r>
+    </w:p>
+    <w:p>
+      <w:pPr>
+        <w:numPr>
+          <w:ilvl w:val="0"/>
+          <w:numId w:val="4"/>
+        </w:numPr>
+        <w:spacing w:before="100" w:beforeAutospacing="1" w:after="100" w:afterAutospacing="1" w:line="240" w:lineRule="auto"/>
+        <w:rPr>
+          <w:rFonts w:asciiTheme="majorBidi" w:hAnsiTheme="majorBidi" w:cstheme="majorBidi"/>
+          <w:sz w:val="24"/>
+          <w:szCs w:val="24"/>
+        </w:rPr>
+      </w:pPr>
+      <w:hyperlink r:id="rId7" w:tgtFrame="_blank" w:history="1">
+        <w:r>
+          <w:rPr>
+            <w:rStyle w:val="Hyperlink"/>
+            <w:rFonts w:asciiTheme="majorBidi" w:hAnsiTheme="majorBidi" w:cstheme="majorBidi"/>
+            <w:b/>
+            <w:bCs/>
+            <w:color w:val="auto"/>
+            <w:sz w:val="24"/>
+            <w:szCs w:val="24"/>
+            <w:u w:val="none"/>
+          </w:rPr>
+          <w:t>bootstrap.js</w:t>
+        </w:r>
+      </w:hyperlink>
+      <w:r>
+        <w:rPr>
+          <w:rFonts w:asciiTheme="majorBidi" w:hAnsiTheme="majorBidi" w:cstheme="majorBidi"/>
+          <w:sz w:val="24"/>
+          <w:szCs w:val="24"/>
+        </w:rPr>
+        <w:t> – a JavaScript/jQuery framework</w:t>
+      </w:r>
+    </w:p>
+    <w:p>
+      <w:pPr>
+        <w:numPr>
+          <w:ilvl w:val="0"/>
+          <w:numId w:val="4"/>
+        </w:numPr>
+        <w:spacing w:before="100" w:beforeAutospacing="1" w:after="100" w:afterAutospacing="1" w:line="240" w:lineRule="auto"/>
+        <w:rPr>
+          <w:rFonts w:asciiTheme="majorBidi" w:hAnsiTheme="majorBidi" w:cstheme="majorBidi"/>
+          <w:sz w:val="24"/>
+          <w:szCs w:val="24"/>
+        </w:rPr>
+      </w:pPr>
+      <w:hyperlink r:id="rId8" w:anchor="glyphicons" w:tgtFrame="_blank" w:history="1">
+        <w:proofErr w:type="spellStart"/>
+        <w:r>
+          <w:rPr>
+            <w:rStyle w:val="Hyperlink"/>
+            <w:rFonts w:asciiTheme="majorBidi" w:hAnsiTheme="majorBidi" w:cstheme="majorBidi"/>
+            <w:b/>
+            <w:bCs/>
+            <w:color w:val="auto"/>
+            <w:sz w:val="24"/>
+            <w:szCs w:val="24"/>
+            <w:u w:val="none"/>
+          </w:rPr>
+          <w:t>glyphicons</w:t>
+        </w:r>
+        <w:proofErr w:type="spellEnd"/>
+      </w:hyperlink>
+      <w:r>
+        <w:rPr>
+          <w:rFonts w:asciiTheme="majorBidi" w:hAnsiTheme="majorBidi" w:cstheme="majorBidi"/>
+          <w:sz w:val="24"/>
+          <w:szCs w:val="24"/>
+        </w:rPr>
+        <w:t> – a font (an icon font set)</w:t>
+      </w:r>
+    </w:p>
+    <w:p>
+      <w:pPr>
+        <w:spacing w:before="100" w:beforeAutospacing="1" w:after="100" w:afterAutospacing="1" w:line="240" w:lineRule="auto"/>
+        <w:rPr>
+          <w:rFonts w:asciiTheme="majorBidi" w:hAnsiTheme="majorBidi" w:cstheme="majorBidi"/>
+          <w:sz w:val="24"/>
+          <w:szCs w:val="24"/>
+        </w:rPr>
+      </w:pPr>
+      <w:r>
+        <w:rPr>
+          <w:rFonts w:asciiTheme="majorBidi" w:hAnsiTheme="majorBidi" w:cstheme="majorBidi"/>
+          <w:sz w:val="24"/>
+          <w:szCs w:val="24"/>
+        </w:rPr>
+        <w:t>Additionally, Bootstrap requires </w:t>
+      </w:r>
+      <w:hyperlink r:id="rId9" w:history="1">
+        <w:r>
+          <w:rPr>
+            <w:rStyle w:val="Hyperlink"/>
+            <w:rFonts w:asciiTheme="majorBidi" w:hAnsiTheme="majorBidi" w:cstheme="majorBidi"/>
+            <w:b/>
+            <w:bCs/>
+            <w:color w:val="auto"/>
+            <w:sz w:val="24"/>
+            <w:szCs w:val="24"/>
+            <w:u w:val="none"/>
+          </w:rPr>
+          <w:t>jQuery</w:t>
+        </w:r>
+      </w:hyperlink>
+      <w:r>
+        <w:rPr>
+          <w:rFonts w:asciiTheme="majorBidi" w:hAnsiTheme="majorBidi" w:cstheme="majorBidi"/>
+          <w:sz w:val="24"/>
+          <w:szCs w:val="24"/>
+        </w:rPr>
+        <w:t> to function. J</w:t>
+      </w:r>
+      <w:r>
+        <w:rPr>
+          <w:rFonts w:asciiTheme="majorBidi" w:hAnsiTheme="majorBidi" w:cstheme="majorBidi"/>
+          <w:sz w:val="24"/>
+          <w:szCs w:val="24"/>
+        </w:rPr>
+        <w:t xml:space="preserve">Query is an extremely popular and widely used JavaScript </w:t>
+      </w:r>
+      <w:r>
+        <w:rPr>
+          <w:rFonts w:asciiTheme="majorBidi" w:hAnsiTheme="majorBidi" w:cstheme="majorBidi"/>
+          <w:sz w:val="24"/>
+          <w:szCs w:val="24"/>
+        </w:rPr>
+        <w:t>library that</w:t>
+      </w:r>
+      <w:r>
+        <w:rPr>
+          <w:rFonts w:asciiTheme="majorBidi" w:hAnsiTheme="majorBidi" w:cstheme="majorBidi"/>
+          <w:sz w:val="24"/>
+          <w:szCs w:val="24"/>
+        </w:rPr>
+        <w:t xml:space="preserve"> both simplifies and adds cross browser compatibility to JavaScript.</w:t>
+      </w:r>
+    </w:p>
+    <w:p>
+      <w:pPr>
+        <w:spacing w:before="100" w:beforeAutospacing="1" w:after="100" w:afterAutospacing="1" w:line="240" w:lineRule="auto"/>
+        <w:rPr>
+          <w:rFonts w:asciiTheme="majorBidi" w:hAnsiTheme="majorBidi" w:cstheme="majorBidi"/>
+          <w:b/>
+          <w:bCs/>
+          <w:sz w:val="24"/>
+          <w:szCs w:val="24"/>
+        </w:rPr>
+      </w:pPr>
+      <w:r>
+        <w:rPr>
+          <w:rFonts w:asciiTheme="majorBidi" w:hAnsiTheme="majorBidi" w:cstheme="majorBidi"/>
+          <w:sz w:val="24"/>
+          <w:szCs w:val="24"/>
+        </w:rPr>
+        <w:t xml:space="preserve"> </w:t>
+      </w:r>
+      <w:r>
+        <w:rPr>
+          <w:rFonts w:asciiTheme="majorBidi" w:hAnsiTheme="majorBidi" w:cstheme="majorBidi"/>
+          <w:b/>
+          <w:bCs/>
+          <w:sz w:val="24"/>
+          <w:szCs w:val="24"/>
+        </w:rPr>
+        <w:t>- Upsides:</w:t>
+      </w:r>
+    </w:p>
+    <w:p>
+      <w:pPr>
+        <w:numPr>
+          <w:ilvl w:val="0"/>
+          <w:numId w:val="10"/>
+        </w:numPr>
+        <w:shd w:val="clear" w:color="auto" w:fill="FFFFFF"/>
+        <w:spacing w:before="100" w:beforeAutospacing="1" w:after="100" w:afterAutospacing="1" w:line="240" w:lineRule="auto"/>
+        <w:rPr>
+          <w:rFonts w:asciiTheme="majorBidi" w:eastAsia="Times New Roman" w:hAnsiTheme="majorBidi" w:cstheme="majorBidi"/>
+          <w:sz w:val="24"/>
+          <w:szCs w:val="24"/>
+        </w:rPr>
+      </w:pPr>
+      <w:r>
+        <w:rPr>
+          <w:rFonts w:asciiTheme="majorBidi" w:eastAsia="Times New Roman" w:hAnsiTheme="majorBidi" w:cstheme="majorBidi"/>
+          <w:b/>
+          <w:bCs/>
+          <w:sz w:val="24"/>
+          <w:szCs w:val="24"/>
+        </w:rPr>
+        <w:t>Easy to use:</w:t>
+      </w:r>
+      <w:r>
+        <w:rPr>
+          <w:rFonts w:asciiTheme="majorBidi" w:eastAsia="Times New Roman" w:hAnsiTheme="majorBidi" w:cstheme="majorBidi"/>
+          <w:sz w:val="24"/>
+          <w:szCs w:val="24"/>
+        </w:rPr>
+        <w:t> Anybody with just basic knowledge of HTML and CSS can start using Bootstrap</w:t>
+      </w:r>
+    </w:p>
+    <w:p>
+      <w:pPr>
+        <w:numPr>
+          <w:ilvl w:val="0"/>
+          <w:numId w:val="10"/>
+        </w:numPr>
+        <w:shd w:val="clear" w:color="auto" w:fill="FFFFFF"/>
+        <w:spacing w:before="100" w:beforeAutospacing="1" w:after="100" w:afterAutospacing="1" w:line="240" w:lineRule="auto"/>
+        <w:rPr>
+          <w:rFonts w:asciiTheme="majorBidi" w:eastAsia="Times New Roman" w:hAnsiTheme="majorBidi" w:cstheme="majorBidi"/>
+          <w:sz w:val="24"/>
+          <w:szCs w:val="24"/>
+        </w:rPr>
+      </w:pPr>
+      <w:r>
+        <w:rPr>
+          <w:rFonts w:asciiTheme="majorBidi" w:eastAsia="Times New Roman" w:hAnsiTheme="majorBidi" w:cstheme="majorBidi"/>
+          <w:b/>
+          <w:bCs/>
+          <w:sz w:val="24"/>
+          <w:szCs w:val="24"/>
+        </w:rPr>
+        <w:t>Responsive features:</w:t>
+      </w:r>
+      <w:r>
+        <w:rPr>
+          <w:rFonts w:asciiTheme="majorBidi" w:eastAsia="Times New Roman" w:hAnsiTheme="majorBidi" w:cstheme="majorBidi"/>
+          <w:sz w:val="24"/>
+          <w:szCs w:val="24"/>
+        </w:rPr>
+        <w:t> Bootstrap's responsive CSS adjusts to phones, tablets, and desktops</w:t>
+      </w:r>
+    </w:p>
+    <w:p>
+      <w:pPr>
+        <w:numPr>
+          <w:ilvl w:val="0"/>
+          <w:numId w:val="10"/>
+        </w:numPr>
+        <w:shd w:val="clear" w:color="auto" w:fill="FFFFFF"/>
+        <w:spacing w:before="100" w:beforeAutospacing="1" w:after="100" w:afterAutospacing="1" w:line="240" w:lineRule="auto"/>
+        <w:rPr>
+          <w:rFonts w:asciiTheme="majorBidi" w:eastAsia="Times New Roman" w:hAnsiTheme="majorBidi" w:cstheme="majorBidi"/>
+          <w:sz w:val="24"/>
+          <w:szCs w:val="24"/>
+        </w:rPr>
+      </w:pPr>
+      <w:r>
+        <w:rPr>
+          <w:rFonts w:asciiTheme="majorBidi" w:eastAsia="Times New Roman" w:hAnsiTheme="majorBidi" w:cstheme="majorBidi"/>
+          <w:b/>
+          <w:bCs/>
+          <w:sz w:val="24"/>
+          <w:szCs w:val="24"/>
+        </w:rPr>
+        <w:t>Mobile-first approach:</w:t>
+      </w:r>
+      <w:r>
+        <w:rPr>
+          <w:rFonts w:asciiTheme="majorBidi" w:eastAsia="Times New Roman" w:hAnsiTheme="majorBidi" w:cstheme="majorBidi"/>
+          <w:sz w:val="24"/>
+          <w:szCs w:val="24"/>
+        </w:rPr>
+        <w:t> In Bootstrap 3, mobile-first styles are part of the core framework</w:t>
+      </w:r>
+    </w:p>
+    <w:p>
+      <w:pPr>
+        <w:numPr>
+          <w:ilvl w:val="0"/>
+          <w:numId w:val="10"/>
+        </w:numPr>
+        <w:shd w:val="clear" w:color="auto" w:fill="FFFFFF"/>
+        <w:spacing w:before="100" w:beforeAutospacing="1" w:after="100" w:afterAutospacing="1" w:line="240" w:lineRule="auto"/>
+        <w:rPr>
+          <w:rFonts w:asciiTheme="majorBidi" w:eastAsia="Times New Roman" w:hAnsiTheme="majorBidi" w:cstheme="majorBidi"/>
+          <w:sz w:val="24"/>
+          <w:szCs w:val="24"/>
+        </w:rPr>
+      </w:pPr>
+      <w:r>
+        <w:rPr>
+          <w:rFonts w:asciiTheme="majorBidi" w:eastAsia="Times New Roman" w:hAnsiTheme="majorBidi" w:cstheme="majorBidi"/>
+          <w:b/>
+          <w:bCs/>
+          <w:sz w:val="24"/>
+          <w:szCs w:val="24"/>
+        </w:rPr>
+        <w:t>Browser compatibility:</w:t>
+      </w:r>
+      <w:r>
+        <w:rPr>
+          <w:rFonts w:asciiTheme="majorBidi" w:eastAsia="Times New Roman" w:hAnsiTheme="majorBidi" w:cstheme="majorBidi"/>
+          <w:sz w:val="24"/>
+          <w:szCs w:val="24"/>
+        </w:rPr>
+        <w:t> Bootstrap is compatible with all modern browsers (Chrome, Firefox, Internet Explorer, Safari, and Opera)</w:t>
+      </w:r>
+    </w:p>
+    <w:p>
+      <w:pPr>
+        <w:spacing w:before="100" w:beforeAutospacing="1" w:after="100" w:afterAutospacing="1" w:line="240" w:lineRule="auto"/>
+        <w:rPr>
+          <w:rFonts w:asciiTheme="majorBidi" w:hAnsiTheme="majorBidi" w:cstheme="majorBidi"/>
+          <w:b/>
+          <w:bCs/>
+          <w:sz w:val="24"/>
+          <w:szCs w:val="24"/>
+        </w:rPr>
+      </w:pPr>
+      <w:r>
+        <w:rPr>
+          <w:rFonts w:asciiTheme="majorBidi" w:hAnsiTheme="majorBidi" w:cstheme="majorBidi"/>
+          <w:b/>
+          <w:bCs/>
+          <w:sz w:val="24"/>
+          <w:szCs w:val="24"/>
+        </w:rPr>
+        <w:t xml:space="preserve">- Downsides: </w:t>
+      </w:r>
+    </w:p>
+    <w:p>
+      <w:pPr>
+        <w:numPr>
+          <w:ilvl w:val="0"/>
+          <w:numId w:val="13"/>
+        </w:numPr>
+        <w:shd w:val="clear" w:color="auto" w:fill="FFFFFF"/>
+        <w:spacing w:after="0" w:line="375" w:lineRule="atLeast"/>
+        <w:rPr>
+          <w:rFonts w:asciiTheme="majorBidi" w:eastAsia="Times New Roman" w:hAnsiTheme="majorBidi" w:cstheme="majorBidi"/>
+          <w:color w:val="000000"/>
+          <w:sz w:val="24"/>
+          <w:szCs w:val="24"/>
+        </w:rPr>
+      </w:pPr>
+      <w:r>
+        <w:rPr>
+          <w:rFonts w:asciiTheme="majorBidi" w:eastAsia="Times New Roman" w:hAnsiTheme="majorBidi" w:cstheme="majorBidi"/>
+          <w:color w:val="000000"/>
+          <w:sz w:val="24"/>
+          <w:szCs w:val="24"/>
+        </w:rPr>
+        <w:lastRenderedPageBreak/>
+        <w:t>There will be requirement of lots of style overrides or rewriting files that can thus lead to a lot of time spent on designing and coding the website if the design tends to deviate from the customary design used in Bootstrap.</w:t>
+      </w:r>
+    </w:p>
+    <w:p>
+      <w:pPr>
+        <w:numPr>
+          <w:ilvl w:val="0"/>
+          <w:numId w:val="13"/>
+        </w:numPr>
+        <w:shd w:val="clear" w:color="auto" w:fill="FFFFFF"/>
+        <w:spacing w:after="0" w:line="375" w:lineRule="atLeast"/>
+        <w:rPr>
+          <w:rFonts w:asciiTheme="majorBidi" w:eastAsia="Times New Roman" w:hAnsiTheme="majorBidi" w:cstheme="majorBidi"/>
+          <w:color w:val="000000"/>
+          <w:sz w:val="24"/>
+          <w:szCs w:val="24"/>
+        </w:rPr>
+      </w:pPr>
+      <w:r>
+        <w:rPr>
+          <w:rFonts w:asciiTheme="majorBidi" w:eastAsia="Times New Roman" w:hAnsiTheme="majorBidi" w:cstheme="majorBidi"/>
+          <w:color w:val="000000"/>
+          <w:sz w:val="24"/>
+          <w:szCs w:val="24"/>
+        </w:rPr>
+        <w:t>You would have to go the extra mile while creating a design otherwise all the websites will look the same if you don’t do heavy customization.</w:t>
+      </w:r>
+    </w:p>
+    <w:p>
+      <w:pPr>
+        <w:numPr>
+          <w:ilvl w:val="0"/>
+          <w:numId w:val="13"/>
+        </w:numPr>
+        <w:shd w:val="clear" w:color="auto" w:fill="FFFFFF"/>
+        <w:spacing w:after="0" w:line="375" w:lineRule="atLeast"/>
+        <w:rPr>
+          <w:rFonts w:asciiTheme="majorBidi" w:eastAsia="Times New Roman" w:hAnsiTheme="majorBidi" w:cstheme="majorBidi"/>
+          <w:color w:val="000000"/>
+          <w:sz w:val="24"/>
+          <w:szCs w:val="24"/>
+        </w:rPr>
+      </w:pPr>
+      <w:r>
+        <w:rPr>
+          <w:rFonts w:asciiTheme="majorBidi" w:eastAsia="Times New Roman" w:hAnsiTheme="majorBidi" w:cstheme="majorBidi"/>
+          <w:color w:val="000000"/>
+          <w:sz w:val="24"/>
+          <w:szCs w:val="24"/>
+        </w:rPr>
+        <w:t>JavaScript is tied to jQuery and is one of the commonest library which thus leaves most of the plugins unused.</w:t>
+      </w:r>
+    </w:p>
+    <w:p>
+      <w:pPr>
+        <w:pStyle w:val="ListParagraph"/>
+        <w:numPr>
+          <w:ilvl w:val="0"/>
+          <w:numId w:val="13"/>
+        </w:numPr>
+        <w:spacing w:before="100" w:beforeAutospacing="1" w:after="100" w:afterAutospacing="1" w:line="240" w:lineRule="auto"/>
+        <w:rPr>
+          <w:rFonts w:asciiTheme="majorBidi" w:hAnsiTheme="majorBidi" w:cstheme="majorBidi"/>
+          <w:sz w:val="24"/>
+          <w:szCs w:val="24"/>
+          <w:shd w:val="clear" w:color="auto" w:fill="FFFFFF"/>
+        </w:rPr>
+      </w:pPr>
+      <w:r>
+        <w:rPr>
+          <w:rFonts w:asciiTheme="majorBidi" w:hAnsiTheme="majorBidi" w:cstheme="majorBidi"/>
+          <w:sz w:val="24"/>
+          <w:szCs w:val="24"/>
+          <w:shd w:val="clear" w:color="auto" w:fill="FFFFFF"/>
+        </w:rPr>
+        <w:t>One of the main disadvantage of Bootstrap is that it isn’t backwards compatible. So, if your website is built with Bootstrap 3 and you replace all the CSS and JS files with those of Bootstrap 4, the design will break. The Bootstrap creators have made huge changes to CSS class naming and have improved the responsive nature of the resulting websites.</w:t>
+      </w:r>
+    </w:p>
+    <w:p>
+      <w:pPr>
+        <w:spacing w:before="100" w:beforeAutospacing="1" w:after="100" w:afterAutospacing="1" w:line="240" w:lineRule="auto"/>
+        <w:rPr>
+          <w:rFonts w:asciiTheme="majorBidi" w:hAnsiTheme="majorBidi" w:cstheme="majorBidi"/>
+          <w:sz w:val="24"/>
+          <w:szCs w:val="24"/>
+          <w:shd w:val="clear" w:color="auto" w:fill="FFFFFF"/>
         </w:rPr>
       </w:pPr>
       <w:bookmarkStart w:id="0" w:name="_GoBack"/>
       <w:bookmarkEnd w:id="0"/>
+    </w:p>
+    <w:p>
+      <w:pPr>
+        <w:spacing w:before="100" w:beforeAutospacing="1" w:after="100" w:afterAutospacing="1" w:line="240" w:lineRule="auto"/>
+        <w:rPr>
+          <w:rFonts w:asciiTheme="majorBidi" w:hAnsiTheme="majorBidi" w:cstheme="majorBidi"/>
+          <w:sz w:val="24"/>
+          <w:szCs w:val="24"/>
+        </w:rPr>
+      </w:pPr>
     </w:p>
     <w:p>
       <w:pPr>

</xml_diff>

<commit_message>
Add question 4 with answer
</commit_message>
<xml_diff>
--- a/Sara-InterviewQuestions.docx
+++ b/Sara-InterviewQuestions.docx
@@ -890,13 +890,1747 @@
         <w:spacing w:before="100" w:beforeAutospacing="1" w:after="100" w:afterAutospacing="1" w:line="240" w:lineRule="auto"/>
         <w:rPr>
           <w:rFonts w:asciiTheme="majorBidi" w:hAnsiTheme="majorBidi" w:cstheme="majorBidi"/>
+          <w:b/>
+          <w:bCs/>
           <w:sz w:val="24"/>
           <w:szCs w:val="24"/>
           <w:shd w:val="clear" w:color="auto" w:fill="FFFFFF"/>
+        </w:rPr>
+      </w:pPr>
+      <w:r>
+        <w:rPr>
+          <w:rFonts w:asciiTheme="majorBidi" w:hAnsiTheme="majorBidi" w:cstheme="majorBidi"/>
+          <w:b/>
+          <w:bCs/>
+          <w:sz w:val="24"/>
+          <w:szCs w:val="24"/>
+          <w:shd w:val="clear" w:color="auto" w:fill="FFFFFF"/>
+        </w:rPr>
+        <w:t>4 - Write a JavaScript function that takes only one argument——another function——and returns a "</w:t>
+      </w:r>
+      <w:proofErr w:type="spellStart"/>
+      <w:r>
+        <w:rPr>
+          <w:rFonts w:asciiTheme="majorBidi" w:hAnsiTheme="majorBidi" w:cstheme="majorBidi"/>
+          <w:b/>
+          <w:bCs/>
+          <w:sz w:val="24"/>
+          <w:szCs w:val="24"/>
+          <w:shd w:val="clear" w:color="auto" w:fill="FFFFFF"/>
+        </w:rPr>
+        <w:t>memoized</w:t>
+      </w:r>
+      <w:proofErr w:type="spellEnd"/>
+      <w:r>
+        <w:rPr>
+          <w:rFonts w:asciiTheme="majorBidi" w:hAnsiTheme="majorBidi" w:cstheme="majorBidi"/>
+          <w:b/>
+          <w:bCs/>
+          <w:sz w:val="24"/>
+          <w:szCs w:val="24"/>
+          <w:shd w:val="clear" w:color="auto" w:fill="FFFFFF"/>
+        </w:rPr>
+        <w:t>" version of that function. A "</w:t>
+      </w:r>
+      <w:proofErr w:type="spellStart"/>
+      <w:r>
+        <w:rPr>
+          <w:rFonts w:asciiTheme="majorBidi" w:hAnsiTheme="majorBidi" w:cstheme="majorBidi"/>
+          <w:b/>
+          <w:bCs/>
+          <w:sz w:val="24"/>
+          <w:szCs w:val="24"/>
+          <w:shd w:val="clear" w:color="auto" w:fill="FFFFFF"/>
+        </w:rPr>
+        <w:t>memoized</w:t>
+      </w:r>
+      <w:proofErr w:type="spellEnd"/>
+      <w:r>
+        <w:rPr>
+          <w:rFonts w:asciiTheme="majorBidi" w:hAnsiTheme="majorBidi" w:cstheme="majorBidi"/>
+          <w:b/>
+          <w:bCs/>
+          <w:sz w:val="24"/>
+          <w:szCs w:val="24"/>
+          <w:shd w:val="clear" w:color="auto" w:fill="FFFFFF"/>
+        </w:rPr>
+        <w:t>" version of a function caches and returns the results of its call so that when it is called again with the same input, it doesn’t run its computation but instead returns the results from cache. Note that previous results should be retrievable in any order without re-computation.</w:t>
+      </w:r>
+    </w:p>
+    <w:p>
+      <w:pPr>
+        <w:spacing w:before="100" w:beforeAutospacing="1" w:after="100" w:afterAutospacing="1" w:line="240" w:lineRule="auto"/>
+        <w:rPr>
+          <w:rFonts w:asciiTheme="majorBidi" w:hAnsiTheme="majorBidi" w:cstheme="majorBidi"/>
+          <w:b/>
+          <w:bCs/>
+          <w:sz w:val="24"/>
+          <w:szCs w:val="24"/>
+          <w:shd w:val="clear" w:color="auto" w:fill="FFFFFF"/>
+        </w:rPr>
+      </w:pPr>
+    </w:p>
+    <w:p>
+      <w:pPr>
+        <w:autoSpaceDE w:val="0"/>
+        <w:autoSpaceDN w:val="0"/>
+        <w:adjustRightInd w:val="0"/>
+        <w:spacing w:after="0" w:line="240" w:lineRule="auto"/>
+        <w:rPr>
+          <w:rFonts w:asciiTheme="majorBidi" w:hAnsiTheme="majorBidi" w:cstheme="majorBidi"/>
+          <w:color w:val="000000"/>
+          <w:sz w:val="24"/>
+          <w:szCs w:val="24"/>
+          <w:highlight w:val="white"/>
+        </w:rPr>
+      </w:pPr>
+      <w:proofErr w:type="spellStart"/>
+      <w:proofErr w:type="gramStart"/>
+      <w:r>
+        <w:rPr>
+          <w:rFonts w:asciiTheme="majorBidi" w:hAnsiTheme="majorBidi" w:cstheme="majorBidi"/>
+          <w:color w:val="0000FF"/>
+          <w:sz w:val="24"/>
+          <w:szCs w:val="24"/>
+          <w:highlight w:val="white"/>
+        </w:rPr>
+        <w:t>const</w:t>
+      </w:r>
+      <w:proofErr w:type="spellEnd"/>
+      <w:proofErr w:type="gramEnd"/>
+      <w:r>
+        <w:rPr>
+          <w:rFonts w:asciiTheme="majorBidi" w:hAnsiTheme="majorBidi" w:cstheme="majorBidi"/>
+          <w:color w:val="000000"/>
+          <w:sz w:val="24"/>
+          <w:szCs w:val="24"/>
+          <w:highlight w:val="white"/>
+        </w:rPr>
+        <w:t xml:space="preserve"> </w:t>
+      </w:r>
+      <w:proofErr w:type="spellStart"/>
+      <w:r>
+        <w:rPr>
+          <w:rFonts w:asciiTheme="majorBidi" w:hAnsiTheme="majorBidi" w:cstheme="majorBidi"/>
+          <w:color w:val="000000"/>
+          <w:sz w:val="24"/>
+          <w:szCs w:val="24"/>
+          <w:highlight w:val="white"/>
+        </w:rPr>
+        <w:t>memoize</w:t>
+      </w:r>
+      <w:proofErr w:type="spellEnd"/>
+      <w:r>
+        <w:rPr>
+          <w:rFonts w:asciiTheme="majorBidi" w:hAnsiTheme="majorBidi" w:cstheme="majorBidi"/>
+          <w:color w:val="000000"/>
+          <w:sz w:val="24"/>
+          <w:szCs w:val="24"/>
+          <w:highlight w:val="white"/>
+        </w:rPr>
+        <w:t xml:space="preserve"> = (</w:t>
+      </w:r>
+      <w:proofErr w:type="spellStart"/>
+      <w:r>
+        <w:rPr>
+          <w:rFonts w:asciiTheme="majorBidi" w:hAnsiTheme="majorBidi" w:cstheme="majorBidi"/>
+          <w:color w:val="000000"/>
+          <w:sz w:val="24"/>
+          <w:szCs w:val="24"/>
+          <w:highlight w:val="white"/>
+        </w:rPr>
+        <w:t>fn</w:t>
+      </w:r>
+      <w:proofErr w:type="spellEnd"/>
+      <w:r>
+        <w:rPr>
+          <w:rFonts w:asciiTheme="majorBidi" w:hAnsiTheme="majorBidi" w:cstheme="majorBidi"/>
+          <w:color w:val="000000"/>
+          <w:sz w:val="24"/>
+          <w:szCs w:val="24"/>
+          <w:highlight w:val="white"/>
+        </w:rPr>
+        <w:t>) =&gt; {</w:t>
+      </w:r>
+    </w:p>
+    <w:p>
+      <w:pPr>
+        <w:autoSpaceDE w:val="0"/>
+        <w:autoSpaceDN w:val="0"/>
+        <w:adjustRightInd w:val="0"/>
+        <w:spacing w:after="0" w:line="240" w:lineRule="auto"/>
+        <w:rPr>
+          <w:rFonts w:asciiTheme="majorBidi" w:hAnsiTheme="majorBidi" w:cstheme="majorBidi"/>
+          <w:color w:val="000000"/>
+          <w:sz w:val="24"/>
+          <w:szCs w:val="24"/>
+          <w:highlight w:val="white"/>
+        </w:rPr>
+      </w:pPr>
+      <w:r>
+        <w:rPr>
+          <w:rFonts w:asciiTheme="majorBidi" w:hAnsiTheme="majorBidi" w:cstheme="majorBidi"/>
+          <w:color w:val="000000"/>
+          <w:sz w:val="24"/>
+          <w:szCs w:val="24"/>
+          <w:highlight w:val="white"/>
+        </w:rPr>
+        <w:t xml:space="preserve">            </w:t>
+      </w:r>
+      <w:proofErr w:type="gramStart"/>
+      <w:r>
+        <w:rPr>
+          <w:rFonts w:asciiTheme="majorBidi" w:hAnsiTheme="majorBidi" w:cstheme="majorBidi"/>
+          <w:color w:val="0000FF"/>
+          <w:sz w:val="24"/>
+          <w:szCs w:val="24"/>
+          <w:highlight w:val="white"/>
+        </w:rPr>
+        <w:t>let</w:t>
+      </w:r>
+      <w:proofErr w:type="gramEnd"/>
+      <w:r>
+        <w:rPr>
+          <w:rFonts w:asciiTheme="majorBidi" w:hAnsiTheme="majorBidi" w:cstheme="majorBidi"/>
+          <w:color w:val="000000"/>
+          <w:sz w:val="24"/>
+          <w:szCs w:val="24"/>
+          <w:highlight w:val="white"/>
+        </w:rPr>
+        <w:t xml:space="preserve"> </w:t>
+      </w:r>
+      <w:proofErr w:type="spellStart"/>
+      <w:r>
+        <w:rPr>
+          <w:rFonts w:asciiTheme="majorBidi" w:hAnsiTheme="majorBidi" w:cstheme="majorBidi"/>
+          <w:color w:val="000000"/>
+          <w:sz w:val="24"/>
+          <w:szCs w:val="24"/>
+          <w:highlight w:val="white"/>
+        </w:rPr>
+        <w:t>cacheArgs</w:t>
+      </w:r>
+      <w:proofErr w:type="spellEnd"/>
+      <w:r>
+        <w:rPr>
+          <w:rFonts w:asciiTheme="majorBidi" w:hAnsiTheme="majorBidi" w:cstheme="majorBidi"/>
+          <w:color w:val="000000"/>
+          <w:sz w:val="24"/>
+          <w:szCs w:val="24"/>
+          <w:highlight w:val="white"/>
+        </w:rPr>
+        <w:t xml:space="preserve"> = {};</w:t>
+      </w:r>
+    </w:p>
+    <w:p>
+      <w:pPr>
+        <w:autoSpaceDE w:val="0"/>
+        <w:autoSpaceDN w:val="0"/>
+        <w:adjustRightInd w:val="0"/>
+        <w:spacing w:after="0" w:line="240" w:lineRule="auto"/>
+        <w:rPr>
+          <w:rFonts w:asciiTheme="majorBidi" w:hAnsiTheme="majorBidi" w:cstheme="majorBidi"/>
+          <w:color w:val="000000"/>
+          <w:sz w:val="24"/>
+          <w:szCs w:val="24"/>
+          <w:highlight w:val="white"/>
+        </w:rPr>
+      </w:pPr>
+      <w:r>
+        <w:rPr>
+          <w:rFonts w:asciiTheme="majorBidi" w:hAnsiTheme="majorBidi" w:cstheme="majorBidi"/>
+          <w:color w:val="000000"/>
+          <w:sz w:val="24"/>
+          <w:szCs w:val="24"/>
+          <w:highlight w:val="white"/>
+        </w:rPr>
+        <w:t xml:space="preserve">            </w:t>
+      </w:r>
+      <w:proofErr w:type="gramStart"/>
+      <w:r>
+        <w:rPr>
+          <w:rFonts w:asciiTheme="majorBidi" w:hAnsiTheme="majorBidi" w:cstheme="majorBidi"/>
+          <w:color w:val="0000FF"/>
+          <w:sz w:val="24"/>
+          <w:szCs w:val="24"/>
+          <w:highlight w:val="white"/>
+        </w:rPr>
+        <w:t>return</w:t>
+      </w:r>
+      <w:proofErr w:type="gramEnd"/>
+      <w:r>
+        <w:rPr>
+          <w:rFonts w:asciiTheme="majorBidi" w:hAnsiTheme="majorBidi" w:cstheme="majorBidi"/>
+          <w:color w:val="000000"/>
+          <w:sz w:val="24"/>
+          <w:szCs w:val="24"/>
+          <w:highlight w:val="white"/>
+        </w:rPr>
+        <w:t xml:space="preserve"> (...</w:t>
+      </w:r>
+      <w:proofErr w:type="spellStart"/>
+      <w:r>
+        <w:rPr>
+          <w:rFonts w:asciiTheme="majorBidi" w:hAnsiTheme="majorBidi" w:cstheme="majorBidi"/>
+          <w:color w:val="000000"/>
+          <w:sz w:val="24"/>
+          <w:szCs w:val="24"/>
+          <w:highlight w:val="white"/>
+        </w:rPr>
+        <w:t>args</w:t>
+      </w:r>
+      <w:proofErr w:type="spellEnd"/>
+      <w:r>
+        <w:rPr>
+          <w:rFonts w:asciiTheme="majorBidi" w:hAnsiTheme="majorBidi" w:cstheme="majorBidi"/>
+          <w:color w:val="000000"/>
+          <w:sz w:val="24"/>
+          <w:szCs w:val="24"/>
+          <w:highlight w:val="white"/>
+        </w:rPr>
+        <w:t>) =&gt; {</w:t>
+      </w:r>
+    </w:p>
+    <w:p>
+      <w:pPr>
+        <w:autoSpaceDE w:val="0"/>
+        <w:autoSpaceDN w:val="0"/>
+        <w:adjustRightInd w:val="0"/>
+        <w:spacing w:after="0" w:line="240" w:lineRule="auto"/>
+        <w:rPr>
+          <w:rFonts w:asciiTheme="majorBidi" w:hAnsiTheme="majorBidi" w:cstheme="majorBidi"/>
+          <w:color w:val="000000"/>
+          <w:sz w:val="24"/>
+          <w:szCs w:val="24"/>
+          <w:highlight w:val="white"/>
+        </w:rPr>
+      </w:pPr>
+      <w:r>
+        <w:rPr>
+          <w:rFonts w:asciiTheme="majorBidi" w:hAnsiTheme="majorBidi" w:cstheme="majorBidi"/>
+          <w:color w:val="000000"/>
+          <w:sz w:val="24"/>
+          <w:szCs w:val="24"/>
+          <w:highlight w:val="white"/>
+        </w:rPr>
+        <w:t xml:space="preserve">                </w:t>
+      </w:r>
+      <w:proofErr w:type="gramStart"/>
+      <w:r>
+        <w:rPr>
+          <w:rFonts w:asciiTheme="majorBidi" w:hAnsiTheme="majorBidi" w:cstheme="majorBidi"/>
+          <w:color w:val="0000FF"/>
+          <w:sz w:val="24"/>
+          <w:szCs w:val="24"/>
+          <w:highlight w:val="white"/>
+        </w:rPr>
+        <w:t>let</w:t>
+      </w:r>
+      <w:proofErr w:type="gramEnd"/>
+      <w:r>
+        <w:rPr>
+          <w:rFonts w:asciiTheme="majorBidi" w:hAnsiTheme="majorBidi" w:cstheme="majorBidi"/>
+          <w:color w:val="000000"/>
+          <w:sz w:val="24"/>
+          <w:szCs w:val="24"/>
+          <w:highlight w:val="white"/>
+        </w:rPr>
+        <w:t xml:space="preserve"> n = </w:t>
+      </w:r>
+      <w:proofErr w:type="spellStart"/>
+      <w:r>
+        <w:rPr>
+          <w:rFonts w:asciiTheme="majorBidi" w:hAnsiTheme="majorBidi" w:cstheme="majorBidi"/>
+          <w:color w:val="000000"/>
+          <w:sz w:val="24"/>
+          <w:szCs w:val="24"/>
+          <w:highlight w:val="white"/>
+        </w:rPr>
+        <w:t>args</w:t>
+      </w:r>
+      <w:proofErr w:type="spellEnd"/>
+      <w:r>
+        <w:rPr>
+          <w:rFonts w:asciiTheme="majorBidi" w:hAnsiTheme="majorBidi" w:cstheme="majorBidi"/>
+          <w:color w:val="000000"/>
+          <w:sz w:val="24"/>
+          <w:szCs w:val="24"/>
+          <w:highlight w:val="white"/>
+        </w:rPr>
+        <w:t xml:space="preserve">[0];  </w:t>
+      </w:r>
+      <w:r>
+        <w:rPr>
+          <w:rFonts w:asciiTheme="majorBidi" w:hAnsiTheme="majorBidi" w:cstheme="majorBidi"/>
+          <w:color w:val="008000"/>
+          <w:sz w:val="24"/>
+          <w:szCs w:val="24"/>
+          <w:highlight w:val="white"/>
+        </w:rPr>
+        <w:t>// just taking one argument here</w:t>
+      </w:r>
+    </w:p>
+    <w:p>
+      <w:pPr>
+        <w:autoSpaceDE w:val="0"/>
+        <w:autoSpaceDN w:val="0"/>
+        <w:adjustRightInd w:val="0"/>
+        <w:spacing w:after="0" w:line="240" w:lineRule="auto"/>
+        <w:rPr>
+          <w:rFonts w:asciiTheme="majorBidi" w:hAnsiTheme="majorBidi" w:cstheme="majorBidi"/>
+          <w:color w:val="000000"/>
+          <w:sz w:val="24"/>
+          <w:szCs w:val="24"/>
+          <w:highlight w:val="white"/>
+        </w:rPr>
+      </w:pPr>
+      <w:r>
+        <w:rPr>
+          <w:rFonts w:asciiTheme="majorBidi" w:hAnsiTheme="majorBidi" w:cstheme="majorBidi"/>
+          <w:color w:val="000000"/>
+          <w:sz w:val="24"/>
+          <w:szCs w:val="24"/>
+          <w:highlight w:val="white"/>
+        </w:rPr>
+        <w:t xml:space="preserve">                </w:t>
+      </w:r>
+      <w:proofErr w:type="gramStart"/>
+      <w:r>
+        <w:rPr>
+          <w:rFonts w:asciiTheme="majorBidi" w:hAnsiTheme="majorBidi" w:cstheme="majorBidi"/>
+          <w:color w:val="0000FF"/>
+          <w:sz w:val="24"/>
+          <w:szCs w:val="24"/>
+          <w:highlight w:val="white"/>
+        </w:rPr>
+        <w:t>if</w:t>
+      </w:r>
+      <w:proofErr w:type="gramEnd"/>
+      <w:r>
+        <w:rPr>
+          <w:rFonts w:asciiTheme="majorBidi" w:hAnsiTheme="majorBidi" w:cstheme="majorBidi"/>
+          <w:color w:val="000000"/>
+          <w:sz w:val="24"/>
+          <w:szCs w:val="24"/>
+          <w:highlight w:val="white"/>
+        </w:rPr>
+        <w:t xml:space="preserve"> (n </w:t>
+      </w:r>
+      <w:r>
+        <w:rPr>
+          <w:rFonts w:asciiTheme="majorBidi" w:hAnsiTheme="majorBidi" w:cstheme="majorBidi"/>
+          <w:color w:val="0000FF"/>
+          <w:sz w:val="24"/>
+          <w:szCs w:val="24"/>
+          <w:highlight w:val="white"/>
+        </w:rPr>
+        <w:t>in</w:t>
+      </w:r>
+      <w:r>
+        <w:rPr>
+          <w:rFonts w:asciiTheme="majorBidi" w:hAnsiTheme="majorBidi" w:cstheme="majorBidi"/>
+          <w:color w:val="000000"/>
+          <w:sz w:val="24"/>
+          <w:szCs w:val="24"/>
+          <w:highlight w:val="white"/>
+        </w:rPr>
+        <w:t xml:space="preserve"> </w:t>
+      </w:r>
+      <w:proofErr w:type="spellStart"/>
+      <w:r>
+        <w:rPr>
+          <w:rFonts w:asciiTheme="majorBidi" w:hAnsiTheme="majorBidi" w:cstheme="majorBidi"/>
+          <w:color w:val="000000"/>
+          <w:sz w:val="24"/>
+          <w:szCs w:val="24"/>
+          <w:highlight w:val="white"/>
+        </w:rPr>
+        <w:t>cacheArgs</w:t>
+      </w:r>
+      <w:proofErr w:type="spellEnd"/>
+      <w:r>
+        <w:rPr>
+          <w:rFonts w:asciiTheme="majorBidi" w:hAnsiTheme="majorBidi" w:cstheme="majorBidi"/>
+          <w:color w:val="000000"/>
+          <w:sz w:val="24"/>
+          <w:szCs w:val="24"/>
+          <w:highlight w:val="white"/>
+        </w:rPr>
+        <w:t>) {</w:t>
+      </w:r>
+    </w:p>
+    <w:p>
+      <w:pPr>
+        <w:autoSpaceDE w:val="0"/>
+        <w:autoSpaceDN w:val="0"/>
+        <w:adjustRightInd w:val="0"/>
+        <w:spacing w:after="0" w:line="240" w:lineRule="auto"/>
+        <w:rPr>
+          <w:rFonts w:asciiTheme="majorBidi" w:hAnsiTheme="majorBidi" w:cstheme="majorBidi"/>
+          <w:color w:val="000000"/>
+          <w:sz w:val="24"/>
+          <w:szCs w:val="24"/>
+          <w:highlight w:val="white"/>
+        </w:rPr>
+      </w:pPr>
+      <w:r>
+        <w:rPr>
+          <w:rFonts w:asciiTheme="majorBidi" w:hAnsiTheme="majorBidi" w:cstheme="majorBidi"/>
+          <w:color w:val="000000"/>
+          <w:sz w:val="24"/>
+          <w:szCs w:val="24"/>
+          <w:highlight w:val="white"/>
+        </w:rPr>
+        <w:t xml:space="preserve">                    </w:t>
+      </w:r>
+      <w:proofErr w:type="gramStart"/>
+      <w:r>
+        <w:rPr>
+          <w:rFonts w:asciiTheme="majorBidi" w:hAnsiTheme="majorBidi" w:cstheme="majorBidi"/>
+          <w:color w:val="000000"/>
+          <w:sz w:val="24"/>
+          <w:szCs w:val="24"/>
+          <w:highlight w:val="white"/>
+        </w:rPr>
+        <w:t>console.log(</w:t>
+      </w:r>
+      <w:proofErr w:type="gramEnd"/>
+      <w:r>
+        <w:rPr>
+          <w:rFonts w:asciiTheme="majorBidi" w:hAnsiTheme="majorBidi" w:cstheme="majorBidi"/>
+          <w:color w:val="000000"/>
+          <w:sz w:val="24"/>
+          <w:szCs w:val="24"/>
+          <w:highlight w:val="white"/>
+        </w:rPr>
+        <w:t>n + 5);</w:t>
+      </w:r>
+    </w:p>
+    <w:p>
+      <w:pPr>
+        <w:autoSpaceDE w:val="0"/>
+        <w:autoSpaceDN w:val="0"/>
+        <w:adjustRightInd w:val="0"/>
+        <w:spacing w:after="0" w:line="240" w:lineRule="auto"/>
+        <w:rPr>
+          <w:rFonts w:asciiTheme="majorBidi" w:hAnsiTheme="majorBidi" w:cstheme="majorBidi"/>
+          <w:color w:val="000000"/>
+          <w:sz w:val="24"/>
+          <w:szCs w:val="24"/>
+          <w:highlight w:val="white"/>
+        </w:rPr>
+      </w:pPr>
+      <w:r>
+        <w:rPr>
+          <w:rFonts w:asciiTheme="majorBidi" w:hAnsiTheme="majorBidi" w:cstheme="majorBidi"/>
+          <w:color w:val="000000"/>
+          <w:sz w:val="24"/>
+          <w:szCs w:val="24"/>
+          <w:highlight w:val="white"/>
+        </w:rPr>
+        <w:t xml:space="preserve">                    </w:t>
+      </w:r>
+      <w:proofErr w:type="gramStart"/>
+      <w:r>
+        <w:rPr>
+          <w:rFonts w:asciiTheme="majorBidi" w:hAnsiTheme="majorBidi" w:cstheme="majorBidi"/>
+          <w:color w:val="0000FF"/>
+          <w:sz w:val="24"/>
+          <w:szCs w:val="24"/>
+          <w:highlight w:val="white"/>
+        </w:rPr>
+        <w:t>return</w:t>
+      </w:r>
+      <w:proofErr w:type="gramEnd"/>
+      <w:r>
+        <w:rPr>
+          <w:rFonts w:asciiTheme="majorBidi" w:hAnsiTheme="majorBidi" w:cstheme="majorBidi"/>
+          <w:color w:val="000000"/>
+          <w:sz w:val="24"/>
+          <w:szCs w:val="24"/>
+          <w:highlight w:val="white"/>
+        </w:rPr>
+        <w:t xml:space="preserve"> </w:t>
+      </w:r>
+      <w:proofErr w:type="spellStart"/>
+      <w:r>
+        <w:rPr>
+          <w:rFonts w:asciiTheme="majorBidi" w:hAnsiTheme="majorBidi" w:cstheme="majorBidi"/>
+          <w:color w:val="000000"/>
+          <w:sz w:val="24"/>
+          <w:szCs w:val="24"/>
+          <w:highlight w:val="white"/>
+        </w:rPr>
+        <w:t>cacheArgs</w:t>
+      </w:r>
+      <w:proofErr w:type="spellEnd"/>
+      <w:r>
+        <w:rPr>
+          <w:rFonts w:asciiTheme="majorBidi" w:hAnsiTheme="majorBidi" w:cstheme="majorBidi"/>
+          <w:color w:val="000000"/>
+          <w:sz w:val="24"/>
+          <w:szCs w:val="24"/>
+          <w:highlight w:val="white"/>
+        </w:rPr>
+        <w:t>[n];</w:t>
+      </w:r>
+    </w:p>
+    <w:p>
+      <w:pPr>
+        <w:autoSpaceDE w:val="0"/>
+        <w:autoSpaceDN w:val="0"/>
+        <w:adjustRightInd w:val="0"/>
+        <w:spacing w:after="0" w:line="240" w:lineRule="auto"/>
+        <w:rPr>
+          <w:rFonts w:asciiTheme="majorBidi" w:hAnsiTheme="majorBidi" w:cstheme="majorBidi"/>
+          <w:color w:val="000000"/>
+          <w:sz w:val="24"/>
+          <w:szCs w:val="24"/>
+          <w:highlight w:val="white"/>
+        </w:rPr>
+      </w:pPr>
+      <w:r>
+        <w:rPr>
+          <w:rFonts w:asciiTheme="majorBidi" w:hAnsiTheme="majorBidi" w:cstheme="majorBidi"/>
+          <w:color w:val="000000"/>
+          <w:sz w:val="24"/>
+          <w:szCs w:val="24"/>
+          <w:highlight w:val="white"/>
+        </w:rPr>
+        <w:t xml:space="preserve">                }</w:t>
+      </w:r>
+    </w:p>
+    <w:p>
+      <w:pPr>
+        <w:autoSpaceDE w:val="0"/>
+        <w:autoSpaceDN w:val="0"/>
+        <w:adjustRightInd w:val="0"/>
+        <w:spacing w:after="0" w:line="240" w:lineRule="auto"/>
+        <w:rPr>
+          <w:rFonts w:asciiTheme="majorBidi" w:hAnsiTheme="majorBidi" w:cstheme="majorBidi"/>
+          <w:color w:val="000000"/>
+          <w:sz w:val="24"/>
+          <w:szCs w:val="24"/>
+          <w:highlight w:val="white"/>
+        </w:rPr>
+      </w:pPr>
+      <w:r>
+        <w:rPr>
+          <w:rFonts w:asciiTheme="majorBidi" w:hAnsiTheme="majorBidi" w:cstheme="majorBidi"/>
+          <w:color w:val="000000"/>
+          <w:sz w:val="24"/>
+          <w:szCs w:val="24"/>
+          <w:highlight w:val="white"/>
+        </w:rPr>
+        <w:t xml:space="preserve">                </w:t>
+      </w:r>
+      <w:proofErr w:type="gramStart"/>
+      <w:r>
+        <w:rPr>
+          <w:rFonts w:asciiTheme="majorBidi" w:hAnsiTheme="majorBidi" w:cstheme="majorBidi"/>
+          <w:color w:val="0000FF"/>
+          <w:sz w:val="24"/>
+          <w:szCs w:val="24"/>
+          <w:highlight w:val="white"/>
+        </w:rPr>
+        <w:t>else</w:t>
+      </w:r>
+      <w:proofErr w:type="gramEnd"/>
+      <w:r>
+        <w:rPr>
+          <w:rFonts w:asciiTheme="majorBidi" w:hAnsiTheme="majorBidi" w:cstheme="majorBidi"/>
+          <w:color w:val="000000"/>
+          <w:sz w:val="24"/>
+          <w:szCs w:val="24"/>
+          <w:highlight w:val="white"/>
+        </w:rPr>
+        <w:t xml:space="preserve"> {</w:t>
+      </w:r>
+    </w:p>
+    <w:p>
+      <w:pPr>
+        <w:autoSpaceDE w:val="0"/>
+        <w:autoSpaceDN w:val="0"/>
+        <w:adjustRightInd w:val="0"/>
+        <w:spacing w:after="0" w:line="240" w:lineRule="auto"/>
+        <w:rPr>
+          <w:rFonts w:asciiTheme="majorBidi" w:hAnsiTheme="majorBidi" w:cstheme="majorBidi"/>
+          <w:color w:val="000000"/>
+          <w:sz w:val="24"/>
+          <w:szCs w:val="24"/>
+          <w:highlight w:val="white"/>
+        </w:rPr>
+      </w:pPr>
+      <w:r>
+        <w:rPr>
+          <w:rFonts w:asciiTheme="majorBidi" w:hAnsiTheme="majorBidi" w:cstheme="majorBidi"/>
+          <w:color w:val="000000"/>
+          <w:sz w:val="24"/>
+          <w:szCs w:val="24"/>
+          <w:highlight w:val="white"/>
+        </w:rPr>
+        <w:t xml:space="preserve">                    </w:t>
+      </w:r>
+      <w:r>
+        <w:rPr>
+          <w:rFonts w:asciiTheme="majorBidi" w:hAnsiTheme="majorBidi" w:cstheme="majorBidi"/>
+          <w:color w:val="008000"/>
+          <w:sz w:val="24"/>
+          <w:szCs w:val="24"/>
+          <w:highlight w:val="white"/>
+        </w:rPr>
+        <w:t>//</w:t>
+      </w:r>
+      <w:proofErr w:type="gramStart"/>
+      <w:r>
+        <w:rPr>
+          <w:rFonts w:asciiTheme="majorBidi" w:hAnsiTheme="majorBidi" w:cstheme="majorBidi"/>
+          <w:color w:val="008000"/>
+          <w:sz w:val="24"/>
+          <w:szCs w:val="24"/>
+          <w:highlight w:val="white"/>
+        </w:rPr>
+        <w:t>console.log(</w:t>
+      </w:r>
+      <w:proofErr w:type="gramEnd"/>
+      <w:r>
+        <w:rPr>
+          <w:rFonts w:asciiTheme="majorBidi" w:hAnsiTheme="majorBidi" w:cstheme="majorBidi"/>
+          <w:color w:val="008000"/>
+          <w:sz w:val="24"/>
+          <w:szCs w:val="24"/>
+          <w:highlight w:val="white"/>
+        </w:rPr>
+        <w:t>'Calculating!');</w:t>
+      </w:r>
+    </w:p>
+    <w:p>
+      <w:pPr>
+        <w:autoSpaceDE w:val="0"/>
+        <w:autoSpaceDN w:val="0"/>
+        <w:adjustRightInd w:val="0"/>
+        <w:spacing w:after="0" w:line="240" w:lineRule="auto"/>
+        <w:rPr>
+          <w:rFonts w:asciiTheme="majorBidi" w:hAnsiTheme="majorBidi" w:cstheme="majorBidi"/>
+          <w:color w:val="000000"/>
+          <w:sz w:val="24"/>
+          <w:szCs w:val="24"/>
+          <w:highlight w:val="white"/>
+        </w:rPr>
+      </w:pPr>
+      <w:r>
+        <w:rPr>
+          <w:rFonts w:asciiTheme="majorBidi" w:hAnsiTheme="majorBidi" w:cstheme="majorBidi"/>
+          <w:color w:val="000000"/>
+          <w:sz w:val="24"/>
+          <w:szCs w:val="24"/>
+          <w:highlight w:val="white"/>
+        </w:rPr>
+        <w:t xml:space="preserve">                    </w:t>
+      </w:r>
+      <w:proofErr w:type="gramStart"/>
+      <w:r>
+        <w:rPr>
+          <w:rFonts w:asciiTheme="majorBidi" w:hAnsiTheme="majorBidi" w:cstheme="majorBidi"/>
+          <w:color w:val="0000FF"/>
+          <w:sz w:val="24"/>
+          <w:szCs w:val="24"/>
+          <w:highlight w:val="white"/>
+        </w:rPr>
+        <w:t>let</w:t>
+      </w:r>
+      <w:proofErr w:type="gramEnd"/>
+      <w:r>
+        <w:rPr>
+          <w:rFonts w:asciiTheme="majorBidi" w:hAnsiTheme="majorBidi" w:cstheme="majorBidi"/>
+          <w:color w:val="000000"/>
+          <w:sz w:val="24"/>
+          <w:szCs w:val="24"/>
+          <w:highlight w:val="white"/>
+        </w:rPr>
+        <w:t xml:space="preserve"> result = </w:t>
+      </w:r>
+      <w:proofErr w:type="spellStart"/>
+      <w:r>
+        <w:rPr>
+          <w:rFonts w:asciiTheme="majorBidi" w:hAnsiTheme="majorBidi" w:cstheme="majorBidi"/>
+          <w:color w:val="000000"/>
+          <w:sz w:val="24"/>
+          <w:szCs w:val="24"/>
+          <w:highlight w:val="white"/>
+        </w:rPr>
+        <w:t>fn</w:t>
+      </w:r>
+      <w:proofErr w:type="spellEnd"/>
+      <w:r>
+        <w:rPr>
+          <w:rFonts w:asciiTheme="majorBidi" w:hAnsiTheme="majorBidi" w:cstheme="majorBidi"/>
+          <w:color w:val="000000"/>
+          <w:sz w:val="24"/>
+          <w:szCs w:val="24"/>
+          <w:highlight w:val="white"/>
+        </w:rPr>
+        <w:t>(n);</w:t>
+      </w:r>
+    </w:p>
+    <w:p>
+      <w:pPr>
+        <w:autoSpaceDE w:val="0"/>
+        <w:autoSpaceDN w:val="0"/>
+        <w:adjustRightInd w:val="0"/>
+        <w:spacing w:after="0" w:line="240" w:lineRule="auto"/>
+        <w:rPr>
+          <w:rFonts w:asciiTheme="majorBidi" w:hAnsiTheme="majorBidi" w:cstheme="majorBidi"/>
+          <w:color w:val="000000"/>
+          <w:sz w:val="24"/>
+          <w:szCs w:val="24"/>
+          <w:highlight w:val="white"/>
+        </w:rPr>
+      </w:pPr>
+      <w:r>
+        <w:rPr>
+          <w:rFonts w:asciiTheme="majorBidi" w:hAnsiTheme="majorBidi" w:cstheme="majorBidi"/>
+          <w:color w:val="000000"/>
+          <w:sz w:val="24"/>
+          <w:szCs w:val="24"/>
+          <w:highlight w:val="white"/>
+        </w:rPr>
+        <w:t xml:space="preserve">                    </w:t>
+      </w:r>
+      <w:proofErr w:type="spellStart"/>
+      <w:proofErr w:type="gramStart"/>
+      <w:r>
+        <w:rPr>
+          <w:rFonts w:asciiTheme="majorBidi" w:hAnsiTheme="majorBidi" w:cstheme="majorBidi"/>
+          <w:color w:val="000000"/>
+          <w:sz w:val="24"/>
+          <w:szCs w:val="24"/>
+          <w:highlight w:val="white"/>
+        </w:rPr>
+        <w:t>cacheArgs</w:t>
+      </w:r>
+      <w:proofErr w:type="spellEnd"/>
+      <w:r>
+        <w:rPr>
+          <w:rFonts w:asciiTheme="majorBidi" w:hAnsiTheme="majorBidi" w:cstheme="majorBidi"/>
+          <w:color w:val="000000"/>
+          <w:sz w:val="24"/>
+          <w:szCs w:val="24"/>
+          <w:highlight w:val="white"/>
+        </w:rPr>
+        <w:t>[</w:t>
+      </w:r>
+      <w:proofErr w:type="gramEnd"/>
+      <w:r>
+        <w:rPr>
+          <w:rFonts w:asciiTheme="majorBidi" w:hAnsiTheme="majorBidi" w:cstheme="majorBidi"/>
+          <w:color w:val="000000"/>
+          <w:sz w:val="24"/>
+          <w:szCs w:val="24"/>
+          <w:highlight w:val="white"/>
+        </w:rPr>
+        <w:t>n] = result;</w:t>
+      </w:r>
+    </w:p>
+    <w:p>
+      <w:pPr>
+        <w:autoSpaceDE w:val="0"/>
+        <w:autoSpaceDN w:val="0"/>
+        <w:adjustRightInd w:val="0"/>
+        <w:spacing w:after="0" w:line="240" w:lineRule="auto"/>
+        <w:rPr>
+          <w:rFonts w:asciiTheme="majorBidi" w:hAnsiTheme="majorBidi" w:cstheme="majorBidi"/>
+          <w:color w:val="000000"/>
+          <w:sz w:val="24"/>
+          <w:szCs w:val="24"/>
+          <w:highlight w:val="white"/>
+        </w:rPr>
+      </w:pPr>
+      <w:r>
+        <w:rPr>
+          <w:rFonts w:asciiTheme="majorBidi" w:hAnsiTheme="majorBidi" w:cstheme="majorBidi"/>
+          <w:color w:val="000000"/>
+          <w:sz w:val="24"/>
+          <w:szCs w:val="24"/>
+          <w:highlight w:val="white"/>
+        </w:rPr>
+        <w:t xml:space="preserve">                    </w:t>
+      </w:r>
+      <w:proofErr w:type="gramStart"/>
+      <w:r>
+        <w:rPr>
+          <w:rFonts w:asciiTheme="majorBidi" w:hAnsiTheme="majorBidi" w:cstheme="majorBidi"/>
+          <w:color w:val="0000FF"/>
+          <w:sz w:val="24"/>
+          <w:szCs w:val="24"/>
+          <w:highlight w:val="white"/>
+        </w:rPr>
+        <w:t>return</w:t>
+      </w:r>
+      <w:proofErr w:type="gramEnd"/>
+      <w:r>
+        <w:rPr>
+          <w:rFonts w:asciiTheme="majorBidi" w:hAnsiTheme="majorBidi" w:cstheme="majorBidi"/>
+          <w:color w:val="000000"/>
+          <w:sz w:val="24"/>
+          <w:szCs w:val="24"/>
+          <w:highlight w:val="white"/>
+        </w:rPr>
+        <w:t xml:space="preserve"> result;</w:t>
+      </w:r>
+    </w:p>
+    <w:p>
+      <w:pPr>
+        <w:autoSpaceDE w:val="0"/>
+        <w:autoSpaceDN w:val="0"/>
+        <w:adjustRightInd w:val="0"/>
+        <w:spacing w:after="0" w:line="240" w:lineRule="auto"/>
+        <w:rPr>
+          <w:rFonts w:asciiTheme="majorBidi" w:hAnsiTheme="majorBidi" w:cstheme="majorBidi"/>
+          <w:color w:val="000000"/>
+          <w:sz w:val="24"/>
+          <w:szCs w:val="24"/>
+          <w:highlight w:val="white"/>
+        </w:rPr>
+      </w:pPr>
+      <w:r>
+        <w:rPr>
+          <w:rFonts w:asciiTheme="majorBidi" w:hAnsiTheme="majorBidi" w:cstheme="majorBidi"/>
+          <w:color w:val="000000"/>
+          <w:sz w:val="24"/>
+          <w:szCs w:val="24"/>
+          <w:highlight w:val="white"/>
+        </w:rPr>
+        <w:t xml:space="preserve">                }</w:t>
+      </w:r>
+    </w:p>
+    <w:p>
+      <w:pPr>
+        <w:autoSpaceDE w:val="0"/>
+        <w:autoSpaceDN w:val="0"/>
+        <w:adjustRightInd w:val="0"/>
+        <w:spacing w:after="0" w:line="240" w:lineRule="auto"/>
+        <w:rPr>
+          <w:rFonts w:asciiTheme="majorBidi" w:hAnsiTheme="majorBidi" w:cstheme="majorBidi"/>
+          <w:color w:val="000000"/>
+          <w:sz w:val="24"/>
+          <w:szCs w:val="24"/>
+          <w:highlight w:val="white"/>
+        </w:rPr>
+      </w:pPr>
+      <w:r>
+        <w:rPr>
+          <w:rFonts w:asciiTheme="majorBidi" w:hAnsiTheme="majorBidi" w:cstheme="majorBidi"/>
+          <w:color w:val="000000"/>
+          <w:sz w:val="24"/>
+          <w:szCs w:val="24"/>
+          <w:highlight w:val="white"/>
+        </w:rPr>
+        <w:t xml:space="preserve">            }</w:t>
+      </w:r>
+    </w:p>
+    <w:p>
+      <w:pPr>
+        <w:autoSpaceDE w:val="0"/>
+        <w:autoSpaceDN w:val="0"/>
+        <w:adjustRightInd w:val="0"/>
+        <w:spacing w:after="0" w:line="240" w:lineRule="auto"/>
+        <w:rPr>
+          <w:rFonts w:asciiTheme="majorBidi" w:hAnsiTheme="majorBidi" w:cstheme="majorBidi"/>
+          <w:color w:val="000000"/>
+          <w:sz w:val="24"/>
+          <w:szCs w:val="24"/>
+          <w:highlight w:val="white"/>
+        </w:rPr>
+      </w:pPr>
+      <w:r>
+        <w:rPr>
+          <w:rFonts w:asciiTheme="majorBidi" w:hAnsiTheme="majorBidi" w:cstheme="majorBidi"/>
+          <w:color w:val="000000"/>
+          <w:sz w:val="24"/>
+          <w:szCs w:val="24"/>
+          <w:highlight w:val="white"/>
+        </w:rPr>
+        <w:t xml:space="preserve">        }</w:t>
+      </w:r>
+    </w:p>
+    <w:p>
+      <w:pPr>
+        <w:autoSpaceDE w:val="0"/>
+        <w:autoSpaceDN w:val="0"/>
+        <w:adjustRightInd w:val="0"/>
+        <w:spacing w:after="0" w:line="240" w:lineRule="auto"/>
+        <w:rPr>
+          <w:rFonts w:asciiTheme="majorBidi" w:hAnsiTheme="majorBidi" w:cstheme="majorBidi"/>
+          <w:color w:val="000000"/>
+          <w:sz w:val="24"/>
+          <w:szCs w:val="24"/>
+          <w:highlight w:val="white"/>
+        </w:rPr>
+      </w:pPr>
+    </w:p>
+    <w:p>
+      <w:pPr>
+        <w:autoSpaceDE w:val="0"/>
+        <w:autoSpaceDN w:val="0"/>
+        <w:adjustRightInd w:val="0"/>
+        <w:spacing w:after="0" w:line="240" w:lineRule="auto"/>
+        <w:rPr>
+          <w:rFonts w:asciiTheme="majorBidi" w:hAnsiTheme="majorBidi" w:cstheme="majorBidi"/>
+          <w:color w:val="000000"/>
+          <w:sz w:val="24"/>
+          <w:szCs w:val="24"/>
+          <w:highlight w:val="white"/>
+        </w:rPr>
+      </w:pPr>
+      <w:r>
+        <w:rPr>
+          <w:rFonts w:asciiTheme="majorBidi" w:hAnsiTheme="majorBidi" w:cstheme="majorBidi"/>
+          <w:color w:val="000000"/>
+          <w:sz w:val="24"/>
+          <w:szCs w:val="24"/>
+          <w:highlight w:val="white"/>
+        </w:rPr>
+        <w:t xml:space="preserve">        </w:t>
+      </w:r>
+      <w:proofErr w:type="gramStart"/>
+      <w:r>
+        <w:rPr>
+          <w:rFonts w:asciiTheme="majorBidi" w:hAnsiTheme="majorBidi" w:cstheme="majorBidi"/>
+          <w:color w:val="000000"/>
+          <w:sz w:val="24"/>
+          <w:szCs w:val="24"/>
+          <w:highlight w:val="white"/>
+        </w:rPr>
+        <w:t>foo</w:t>
+      </w:r>
+      <w:proofErr w:type="gramEnd"/>
+      <w:r>
+        <w:rPr>
+          <w:rFonts w:asciiTheme="majorBidi" w:hAnsiTheme="majorBidi" w:cstheme="majorBidi"/>
+          <w:color w:val="000000"/>
+          <w:sz w:val="24"/>
+          <w:szCs w:val="24"/>
+          <w:highlight w:val="white"/>
+        </w:rPr>
+        <w:t xml:space="preserve"> = </w:t>
+      </w:r>
+      <w:r>
+        <w:rPr>
+          <w:rFonts w:asciiTheme="majorBidi" w:hAnsiTheme="majorBidi" w:cstheme="majorBidi"/>
+          <w:color w:val="0000FF"/>
+          <w:sz w:val="24"/>
+          <w:szCs w:val="24"/>
+          <w:highlight w:val="white"/>
+        </w:rPr>
+        <w:t>function</w:t>
+      </w:r>
+      <w:r>
+        <w:rPr>
+          <w:rFonts w:asciiTheme="majorBidi" w:hAnsiTheme="majorBidi" w:cstheme="majorBidi"/>
+          <w:color w:val="000000"/>
+          <w:sz w:val="24"/>
+          <w:szCs w:val="24"/>
+          <w:highlight w:val="white"/>
+        </w:rPr>
+        <w:t xml:space="preserve"> (x) {</w:t>
+      </w:r>
+    </w:p>
+    <w:p>
+      <w:pPr>
+        <w:autoSpaceDE w:val="0"/>
+        <w:autoSpaceDN w:val="0"/>
+        <w:adjustRightInd w:val="0"/>
+        <w:spacing w:after="0" w:line="240" w:lineRule="auto"/>
+        <w:rPr>
+          <w:rFonts w:asciiTheme="majorBidi" w:hAnsiTheme="majorBidi" w:cstheme="majorBidi"/>
+          <w:color w:val="000000"/>
+          <w:sz w:val="24"/>
+          <w:szCs w:val="24"/>
+          <w:highlight w:val="white"/>
+        </w:rPr>
+      </w:pPr>
+      <w:r>
+        <w:rPr>
+          <w:rFonts w:asciiTheme="majorBidi" w:hAnsiTheme="majorBidi" w:cstheme="majorBidi"/>
+          <w:color w:val="000000"/>
+          <w:sz w:val="24"/>
+          <w:szCs w:val="24"/>
+          <w:highlight w:val="white"/>
+        </w:rPr>
+        <w:t xml:space="preserve">            </w:t>
+      </w:r>
+      <w:proofErr w:type="gramStart"/>
+      <w:r>
+        <w:rPr>
+          <w:rFonts w:asciiTheme="majorBidi" w:hAnsiTheme="majorBidi" w:cstheme="majorBidi"/>
+          <w:color w:val="000000"/>
+          <w:sz w:val="24"/>
+          <w:szCs w:val="24"/>
+          <w:highlight w:val="white"/>
+        </w:rPr>
+        <w:t>console.log(</w:t>
+      </w:r>
+      <w:proofErr w:type="gramEnd"/>
+      <w:r>
+        <w:rPr>
+          <w:rFonts w:asciiTheme="majorBidi" w:hAnsiTheme="majorBidi" w:cstheme="majorBidi"/>
+          <w:color w:val="A31515"/>
+          <w:sz w:val="24"/>
+          <w:szCs w:val="24"/>
+          <w:highlight w:val="white"/>
+        </w:rPr>
+        <w:t>"calculating!"</w:t>
+      </w:r>
+      <w:r>
+        <w:rPr>
+          <w:rFonts w:asciiTheme="majorBidi" w:hAnsiTheme="majorBidi" w:cstheme="majorBidi"/>
+          <w:color w:val="000000"/>
+          <w:sz w:val="24"/>
+          <w:szCs w:val="24"/>
+          <w:highlight w:val="white"/>
+        </w:rPr>
+        <w:t>);</w:t>
+      </w:r>
+    </w:p>
+    <w:p>
+      <w:pPr>
+        <w:autoSpaceDE w:val="0"/>
+        <w:autoSpaceDN w:val="0"/>
+        <w:adjustRightInd w:val="0"/>
+        <w:spacing w:after="0" w:line="240" w:lineRule="auto"/>
+        <w:rPr>
+          <w:rFonts w:asciiTheme="majorBidi" w:hAnsiTheme="majorBidi" w:cstheme="majorBidi"/>
+          <w:color w:val="000000"/>
+          <w:sz w:val="24"/>
+          <w:szCs w:val="24"/>
+          <w:highlight w:val="white"/>
+        </w:rPr>
+      </w:pPr>
+      <w:r>
+        <w:rPr>
+          <w:rFonts w:asciiTheme="majorBidi" w:hAnsiTheme="majorBidi" w:cstheme="majorBidi"/>
+          <w:color w:val="000000"/>
+          <w:sz w:val="24"/>
+          <w:szCs w:val="24"/>
+          <w:highlight w:val="white"/>
+        </w:rPr>
+        <w:t xml:space="preserve">            console.log(x+5);</w:t>
+      </w:r>
+    </w:p>
+    <w:p>
+      <w:pPr>
+        <w:autoSpaceDE w:val="0"/>
+        <w:autoSpaceDN w:val="0"/>
+        <w:adjustRightInd w:val="0"/>
+        <w:spacing w:after="0" w:line="240" w:lineRule="auto"/>
+        <w:rPr>
+          <w:rFonts w:asciiTheme="majorBidi" w:hAnsiTheme="majorBidi" w:cstheme="majorBidi"/>
+          <w:color w:val="000000"/>
+          <w:sz w:val="24"/>
+          <w:szCs w:val="24"/>
+          <w:highlight w:val="white"/>
+        </w:rPr>
+      </w:pPr>
+      <w:r>
+        <w:rPr>
+          <w:rFonts w:asciiTheme="majorBidi" w:hAnsiTheme="majorBidi" w:cstheme="majorBidi"/>
+          <w:color w:val="000000"/>
+          <w:sz w:val="24"/>
+          <w:szCs w:val="24"/>
+          <w:highlight w:val="white"/>
+        </w:rPr>
+        <w:t xml:space="preserve">            </w:t>
+      </w:r>
+      <w:proofErr w:type="gramStart"/>
+      <w:r>
+        <w:rPr>
+          <w:rFonts w:asciiTheme="majorBidi" w:hAnsiTheme="majorBidi" w:cstheme="majorBidi"/>
+          <w:color w:val="0000FF"/>
+          <w:sz w:val="24"/>
+          <w:szCs w:val="24"/>
+          <w:highlight w:val="white"/>
+        </w:rPr>
+        <w:t>return</w:t>
+      </w:r>
+      <w:proofErr w:type="gramEnd"/>
+      <w:r>
+        <w:rPr>
+          <w:rFonts w:asciiTheme="majorBidi" w:hAnsiTheme="majorBidi" w:cstheme="majorBidi"/>
+          <w:color w:val="000000"/>
+          <w:sz w:val="24"/>
+          <w:szCs w:val="24"/>
+          <w:highlight w:val="white"/>
+        </w:rPr>
+        <w:t xml:space="preserve"> x + 5;</w:t>
+      </w:r>
+    </w:p>
+    <w:p>
+      <w:pPr>
+        <w:autoSpaceDE w:val="0"/>
+        <w:autoSpaceDN w:val="0"/>
+        <w:adjustRightInd w:val="0"/>
+        <w:spacing w:after="0" w:line="240" w:lineRule="auto"/>
+        <w:rPr>
+          <w:rFonts w:asciiTheme="majorBidi" w:hAnsiTheme="majorBidi" w:cstheme="majorBidi"/>
+          <w:color w:val="000000"/>
+          <w:sz w:val="24"/>
+          <w:szCs w:val="24"/>
+          <w:highlight w:val="white"/>
+        </w:rPr>
+      </w:pPr>
+      <w:r>
+        <w:rPr>
+          <w:rFonts w:asciiTheme="majorBidi" w:hAnsiTheme="majorBidi" w:cstheme="majorBidi"/>
+          <w:color w:val="000000"/>
+          <w:sz w:val="24"/>
+          <w:szCs w:val="24"/>
+          <w:highlight w:val="white"/>
+        </w:rPr>
+        <w:t xml:space="preserve">        }</w:t>
+      </w:r>
+    </w:p>
+    <w:p>
+      <w:pPr>
+        <w:autoSpaceDE w:val="0"/>
+        <w:autoSpaceDN w:val="0"/>
+        <w:adjustRightInd w:val="0"/>
+        <w:spacing w:after="0" w:line="240" w:lineRule="auto"/>
+        <w:rPr>
+          <w:rFonts w:asciiTheme="majorBidi" w:hAnsiTheme="majorBidi" w:cstheme="majorBidi"/>
+          <w:color w:val="000000"/>
+          <w:sz w:val="24"/>
+          <w:szCs w:val="24"/>
+          <w:highlight w:val="white"/>
+        </w:rPr>
+      </w:pPr>
+    </w:p>
+    <w:p>
+      <w:pPr>
+        <w:autoSpaceDE w:val="0"/>
+        <w:autoSpaceDN w:val="0"/>
+        <w:adjustRightInd w:val="0"/>
+        <w:spacing w:after="0" w:line="240" w:lineRule="auto"/>
+        <w:rPr>
+          <w:rFonts w:asciiTheme="majorBidi" w:hAnsiTheme="majorBidi" w:cstheme="majorBidi"/>
+          <w:color w:val="000000"/>
+          <w:sz w:val="24"/>
+          <w:szCs w:val="24"/>
+          <w:highlight w:val="white"/>
+        </w:rPr>
+      </w:pPr>
+      <w:r>
+        <w:rPr>
+          <w:rFonts w:asciiTheme="majorBidi" w:hAnsiTheme="majorBidi" w:cstheme="majorBidi"/>
+          <w:color w:val="000000"/>
+          <w:sz w:val="24"/>
+          <w:szCs w:val="24"/>
+          <w:highlight w:val="white"/>
+        </w:rPr>
+        <w:t xml:space="preserve">        </w:t>
+      </w:r>
+      <w:proofErr w:type="spellStart"/>
+      <w:proofErr w:type="gramStart"/>
+      <w:r>
+        <w:rPr>
+          <w:rFonts w:asciiTheme="majorBidi" w:hAnsiTheme="majorBidi" w:cstheme="majorBidi"/>
+          <w:color w:val="0000FF"/>
+          <w:sz w:val="24"/>
+          <w:szCs w:val="24"/>
+          <w:highlight w:val="white"/>
+        </w:rPr>
+        <w:t>var</w:t>
+      </w:r>
+      <w:proofErr w:type="spellEnd"/>
+      <w:proofErr w:type="gramEnd"/>
+      <w:r>
+        <w:rPr>
+          <w:rFonts w:asciiTheme="majorBidi" w:hAnsiTheme="majorBidi" w:cstheme="majorBidi"/>
+          <w:color w:val="000000"/>
+          <w:sz w:val="24"/>
+          <w:szCs w:val="24"/>
+          <w:highlight w:val="white"/>
+        </w:rPr>
+        <w:t xml:space="preserve"> </w:t>
+      </w:r>
+      <w:proofErr w:type="spellStart"/>
+      <w:r>
+        <w:rPr>
+          <w:rFonts w:asciiTheme="majorBidi" w:hAnsiTheme="majorBidi" w:cstheme="majorBidi"/>
+          <w:color w:val="000000"/>
+          <w:sz w:val="24"/>
+          <w:szCs w:val="24"/>
+          <w:highlight w:val="white"/>
+        </w:rPr>
+        <w:t>memoizedFoo</w:t>
+      </w:r>
+      <w:proofErr w:type="spellEnd"/>
+      <w:r>
+        <w:rPr>
+          <w:rFonts w:asciiTheme="majorBidi" w:hAnsiTheme="majorBidi" w:cstheme="majorBidi"/>
+          <w:color w:val="000000"/>
+          <w:sz w:val="24"/>
+          <w:szCs w:val="24"/>
+          <w:highlight w:val="white"/>
+        </w:rPr>
+        <w:t xml:space="preserve"> = </w:t>
+      </w:r>
+      <w:proofErr w:type="spellStart"/>
+      <w:r>
+        <w:rPr>
+          <w:rFonts w:asciiTheme="majorBidi" w:hAnsiTheme="majorBidi" w:cstheme="majorBidi"/>
+          <w:color w:val="000000"/>
+          <w:sz w:val="24"/>
+          <w:szCs w:val="24"/>
+          <w:highlight w:val="white"/>
+        </w:rPr>
+        <w:t>memoize</w:t>
+      </w:r>
+      <w:proofErr w:type="spellEnd"/>
+      <w:r>
+        <w:rPr>
+          <w:rFonts w:asciiTheme="majorBidi" w:hAnsiTheme="majorBidi" w:cstheme="majorBidi"/>
+          <w:color w:val="000000"/>
+          <w:sz w:val="24"/>
+          <w:szCs w:val="24"/>
+          <w:highlight w:val="white"/>
+        </w:rPr>
+        <w:t>(foo);</w:t>
+      </w:r>
+    </w:p>
+    <w:p>
+      <w:pPr>
+        <w:autoSpaceDE w:val="0"/>
+        <w:autoSpaceDN w:val="0"/>
+        <w:adjustRightInd w:val="0"/>
+        <w:spacing w:after="0" w:line="240" w:lineRule="auto"/>
+        <w:rPr>
+          <w:rFonts w:asciiTheme="majorBidi" w:hAnsiTheme="majorBidi" w:cstheme="majorBidi"/>
+          <w:color w:val="000000"/>
+          <w:sz w:val="24"/>
+          <w:szCs w:val="24"/>
+          <w:highlight w:val="white"/>
+        </w:rPr>
+      </w:pPr>
+    </w:p>
+    <w:p>
+      <w:pPr>
+        <w:autoSpaceDE w:val="0"/>
+        <w:autoSpaceDN w:val="0"/>
+        <w:adjustRightInd w:val="0"/>
+        <w:spacing w:after="0" w:line="240" w:lineRule="auto"/>
+        <w:rPr>
+          <w:rFonts w:asciiTheme="majorBidi" w:hAnsiTheme="majorBidi" w:cstheme="majorBidi"/>
+          <w:color w:val="000000"/>
+          <w:sz w:val="24"/>
+          <w:szCs w:val="24"/>
+          <w:highlight w:val="white"/>
+        </w:rPr>
+      </w:pPr>
+      <w:r>
+        <w:rPr>
+          <w:rFonts w:asciiTheme="majorBidi" w:hAnsiTheme="majorBidi" w:cstheme="majorBidi"/>
+          <w:color w:val="000000"/>
+          <w:sz w:val="24"/>
+          <w:szCs w:val="24"/>
+          <w:highlight w:val="white"/>
+        </w:rPr>
+        <w:t xml:space="preserve">        </w:t>
+      </w:r>
+      <w:proofErr w:type="spellStart"/>
+      <w:proofErr w:type="gramStart"/>
+      <w:r>
+        <w:rPr>
+          <w:rFonts w:asciiTheme="majorBidi" w:hAnsiTheme="majorBidi" w:cstheme="majorBidi"/>
+          <w:color w:val="000000"/>
+          <w:sz w:val="24"/>
+          <w:szCs w:val="24"/>
+          <w:highlight w:val="white"/>
+        </w:rPr>
+        <w:t>memoizedFoo</w:t>
+      </w:r>
+      <w:proofErr w:type="spellEnd"/>
+      <w:r>
+        <w:rPr>
+          <w:rFonts w:asciiTheme="majorBidi" w:hAnsiTheme="majorBidi" w:cstheme="majorBidi"/>
+          <w:color w:val="000000"/>
+          <w:sz w:val="24"/>
+          <w:szCs w:val="24"/>
+          <w:highlight w:val="white"/>
+        </w:rPr>
+        <w:t>(</w:t>
+      </w:r>
+      <w:proofErr w:type="gramEnd"/>
+      <w:r>
+        <w:rPr>
+          <w:rFonts w:asciiTheme="majorBidi" w:hAnsiTheme="majorBidi" w:cstheme="majorBidi"/>
+          <w:color w:val="000000"/>
+          <w:sz w:val="24"/>
+          <w:szCs w:val="24"/>
+          <w:highlight w:val="white"/>
+        </w:rPr>
+        <w:t>5);</w:t>
+      </w:r>
+    </w:p>
+    <w:p>
+      <w:pPr>
+        <w:autoSpaceDE w:val="0"/>
+        <w:autoSpaceDN w:val="0"/>
+        <w:adjustRightInd w:val="0"/>
+        <w:spacing w:after="0" w:line="240" w:lineRule="auto"/>
+        <w:rPr>
+          <w:rFonts w:asciiTheme="majorBidi" w:hAnsiTheme="majorBidi" w:cstheme="majorBidi"/>
+          <w:color w:val="000000"/>
+          <w:sz w:val="24"/>
+          <w:szCs w:val="24"/>
+          <w:highlight w:val="white"/>
+        </w:rPr>
+      </w:pPr>
+      <w:r>
+        <w:rPr>
+          <w:rFonts w:asciiTheme="majorBidi" w:hAnsiTheme="majorBidi" w:cstheme="majorBidi"/>
+          <w:color w:val="000000"/>
+          <w:sz w:val="24"/>
+          <w:szCs w:val="24"/>
+          <w:highlight w:val="white"/>
+        </w:rPr>
+        <w:t xml:space="preserve">        </w:t>
+      </w:r>
+      <w:r>
+        <w:rPr>
+          <w:rFonts w:asciiTheme="majorBidi" w:hAnsiTheme="majorBidi" w:cstheme="majorBidi"/>
+          <w:color w:val="008000"/>
+          <w:sz w:val="24"/>
+          <w:szCs w:val="24"/>
+          <w:highlight w:val="white"/>
+        </w:rPr>
+        <w:t>// calculating!</w:t>
+      </w:r>
+    </w:p>
+    <w:p>
+      <w:pPr>
+        <w:autoSpaceDE w:val="0"/>
+        <w:autoSpaceDN w:val="0"/>
+        <w:adjustRightInd w:val="0"/>
+        <w:spacing w:after="0" w:line="240" w:lineRule="auto"/>
+        <w:rPr>
+          <w:rFonts w:asciiTheme="majorBidi" w:hAnsiTheme="majorBidi" w:cstheme="majorBidi"/>
+          <w:color w:val="000000"/>
+          <w:sz w:val="24"/>
+          <w:szCs w:val="24"/>
+          <w:highlight w:val="white"/>
+        </w:rPr>
+      </w:pPr>
+      <w:r>
+        <w:rPr>
+          <w:rFonts w:asciiTheme="majorBidi" w:hAnsiTheme="majorBidi" w:cstheme="majorBidi"/>
+          <w:color w:val="000000"/>
+          <w:sz w:val="24"/>
+          <w:szCs w:val="24"/>
+          <w:highlight w:val="white"/>
+        </w:rPr>
+        <w:t xml:space="preserve">        </w:t>
+      </w:r>
+      <w:r>
+        <w:rPr>
+          <w:rFonts w:asciiTheme="majorBidi" w:hAnsiTheme="majorBidi" w:cstheme="majorBidi"/>
+          <w:color w:val="008000"/>
+          <w:sz w:val="24"/>
+          <w:szCs w:val="24"/>
+          <w:highlight w:val="white"/>
+        </w:rPr>
+        <w:t>// 10</w:t>
+      </w:r>
+    </w:p>
+    <w:p>
+      <w:pPr>
+        <w:autoSpaceDE w:val="0"/>
+        <w:autoSpaceDN w:val="0"/>
+        <w:adjustRightInd w:val="0"/>
+        <w:spacing w:after="0" w:line="240" w:lineRule="auto"/>
+        <w:rPr>
+          <w:rFonts w:asciiTheme="majorBidi" w:hAnsiTheme="majorBidi" w:cstheme="majorBidi"/>
+          <w:color w:val="000000"/>
+          <w:sz w:val="24"/>
+          <w:szCs w:val="24"/>
+          <w:highlight w:val="white"/>
+        </w:rPr>
+      </w:pPr>
+    </w:p>
+    <w:p>
+      <w:pPr>
+        <w:autoSpaceDE w:val="0"/>
+        <w:autoSpaceDN w:val="0"/>
+        <w:adjustRightInd w:val="0"/>
+        <w:spacing w:after="0" w:line="240" w:lineRule="auto"/>
+        <w:rPr>
+          <w:rFonts w:asciiTheme="majorBidi" w:hAnsiTheme="majorBidi" w:cstheme="majorBidi"/>
+          <w:color w:val="000000"/>
+          <w:sz w:val="24"/>
+          <w:szCs w:val="24"/>
+          <w:highlight w:val="white"/>
+        </w:rPr>
+      </w:pPr>
+      <w:r>
+        <w:rPr>
+          <w:rFonts w:asciiTheme="majorBidi" w:hAnsiTheme="majorBidi" w:cstheme="majorBidi"/>
+          <w:color w:val="000000"/>
+          <w:sz w:val="24"/>
+          <w:szCs w:val="24"/>
+          <w:highlight w:val="white"/>
+        </w:rPr>
+        <w:t xml:space="preserve">        </w:t>
+      </w:r>
+      <w:proofErr w:type="spellStart"/>
+      <w:proofErr w:type="gramStart"/>
+      <w:r>
+        <w:rPr>
+          <w:rFonts w:asciiTheme="majorBidi" w:hAnsiTheme="majorBidi" w:cstheme="majorBidi"/>
+          <w:color w:val="000000"/>
+          <w:sz w:val="24"/>
+          <w:szCs w:val="24"/>
+          <w:highlight w:val="white"/>
+        </w:rPr>
+        <w:t>memoizedFoo</w:t>
+      </w:r>
+      <w:proofErr w:type="spellEnd"/>
+      <w:r>
+        <w:rPr>
+          <w:rFonts w:asciiTheme="majorBidi" w:hAnsiTheme="majorBidi" w:cstheme="majorBidi"/>
+          <w:color w:val="000000"/>
+          <w:sz w:val="24"/>
+          <w:szCs w:val="24"/>
+          <w:highlight w:val="white"/>
+        </w:rPr>
+        <w:t>(</w:t>
+      </w:r>
+      <w:proofErr w:type="gramEnd"/>
+      <w:r>
+        <w:rPr>
+          <w:rFonts w:asciiTheme="majorBidi" w:hAnsiTheme="majorBidi" w:cstheme="majorBidi"/>
+          <w:color w:val="000000"/>
+          <w:sz w:val="24"/>
+          <w:szCs w:val="24"/>
+          <w:highlight w:val="white"/>
+        </w:rPr>
+        <w:t>5);</w:t>
+      </w:r>
+    </w:p>
+    <w:p>
+      <w:pPr>
+        <w:autoSpaceDE w:val="0"/>
+        <w:autoSpaceDN w:val="0"/>
+        <w:adjustRightInd w:val="0"/>
+        <w:spacing w:after="0" w:line="240" w:lineRule="auto"/>
+        <w:rPr>
+          <w:rFonts w:asciiTheme="majorBidi" w:hAnsiTheme="majorBidi" w:cstheme="majorBidi"/>
+          <w:color w:val="000000"/>
+          <w:sz w:val="24"/>
+          <w:szCs w:val="24"/>
+          <w:highlight w:val="white"/>
+        </w:rPr>
+      </w:pPr>
+      <w:r>
+        <w:rPr>
+          <w:rFonts w:asciiTheme="majorBidi" w:hAnsiTheme="majorBidi" w:cstheme="majorBidi"/>
+          <w:color w:val="000000"/>
+          <w:sz w:val="24"/>
+          <w:szCs w:val="24"/>
+          <w:highlight w:val="white"/>
+        </w:rPr>
+        <w:t xml:space="preserve">        </w:t>
+      </w:r>
+      <w:r>
+        <w:rPr>
+          <w:rFonts w:asciiTheme="majorBidi" w:hAnsiTheme="majorBidi" w:cstheme="majorBidi"/>
+          <w:color w:val="008000"/>
+          <w:sz w:val="24"/>
+          <w:szCs w:val="24"/>
+          <w:highlight w:val="white"/>
+        </w:rPr>
+        <w:t xml:space="preserve">// 10 </w:t>
+      </w:r>
+    </w:p>
+    <w:p>
+      <w:pPr>
+        <w:autoSpaceDE w:val="0"/>
+        <w:autoSpaceDN w:val="0"/>
+        <w:adjustRightInd w:val="0"/>
+        <w:spacing w:after="0" w:line="240" w:lineRule="auto"/>
+        <w:rPr>
+          <w:rFonts w:asciiTheme="majorBidi" w:hAnsiTheme="majorBidi" w:cstheme="majorBidi"/>
+          <w:color w:val="000000"/>
+          <w:sz w:val="24"/>
+          <w:szCs w:val="24"/>
+          <w:highlight w:val="white"/>
+        </w:rPr>
+      </w:pPr>
+    </w:p>
+    <w:p>
+      <w:pPr>
+        <w:autoSpaceDE w:val="0"/>
+        <w:autoSpaceDN w:val="0"/>
+        <w:adjustRightInd w:val="0"/>
+        <w:spacing w:after="0" w:line="240" w:lineRule="auto"/>
+        <w:rPr>
+          <w:rFonts w:asciiTheme="majorBidi" w:hAnsiTheme="majorBidi" w:cstheme="majorBidi"/>
+          <w:color w:val="000000"/>
+          <w:sz w:val="24"/>
+          <w:szCs w:val="24"/>
+          <w:highlight w:val="white"/>
+        </w:rPr>
+      </w:pPr>
+      <w:r>
+        <w:rPr>
+          <w:rFonts w:asciiTheme="majorBidi" w:hAnsiTheme="majorBidi" w:cstheme="majorBidi"/>
+          <w:color w:val="000000"/>
+          <w:sz w:val="24"/>
+          <w:szCs w:val="24"/>
+          <w:highlight w:val="white"/>
+        </w:rPr>
+        <w:t xml:space="preserve">        </w:t>
+      </w:r>
+      <w:proofErr w:type="spellStart"/>
+      <w:proofErr w:type="gramStart"/>
+      <w:r>
+        <w:rPr>
+          <w:rFonts w:asciiTheme="majorBidi" w:hAnsiTheme="majorBidi" w:cstheme="majorBidi"/>
+          <w:color w:val="000000"/>
+          <w:sz w:val="24"/>
+          <w:szCs w:val="24"/>
+          <w:highlight w:val="white"/>
+        </w:rPr>
+        <w:t>memoizedFoo</w:t>
+      </w:r>
+      <w:proofErr w:type="spellEnd"/>
+      <w:r>
+        <w:rPr>
+          <w:rFonts w:asciiTheme="majorBidi" w:hAnsiTheme="majorBidi" w:cstheme="majorBidi"/>
+          <w:color w:val="000000"/>
+          <w:sz w:val="24"/>
+          <w:szCs w:val="24"/>
+          <w:highlight w:val="white"/>
+        </w:rPr>
+        <w:t>(</w:t>
+      </w:r>
+      <w:proofErr w:type="gramEnd"/>
+      <w:r>
+        <w:rPr>
+          <w:rFonts w:asciiTheme="majorBidi" w:hAnsiTheme="majorBidi" w:cstheme="majorBidi"/>
+          <w:color w:val="000000"/>
+          <w:sz w:val="24"/>
+          <w:szCs w:val="24"/>
+          <w:highlight w:val="white"/>
+        </w:rPr>
+        <w:t>10);</w:t>
+      </w:r>
+    </w:p>
+    <w:p>
+      <w:pPr>
+        <w:autoSpaceDE w:val="0"/>
+        <w:autoSpaceDN w:val="0"/>
+        <w:adjustRightInd w:val="0"/>
+        <w:spacing w:after="0" w:line="240" w:lineRule="auto"/>
+        <w:rPr>
+          <w:rFonts w:asciiTheme="majorBidi" w:hAnsiTheme="majorBidi" w:cstheme="majorBidi"/>
+          <w:color w:val="000000"/>
+          <w:sz w:val="24"/>
+          <w:szCs w:val="24"/>
+          <w:highlight w:val="white"/>
+        </w:rPr>
+      </w:pPr>
+      <w:r>
+        <w:rPr>
+          <w:rFonts w:asciiTheme="majorBidi" w:hAnsiTheme="majorBidi" w:cstheme="majorBidi"/>
+          <w:color w:val="000000"/>
+          <w:sz w:val="24"/>
+          <w:szCs w:val="24"/>
+          <w:highlight w:val="white"/>
+        </w:rPr>
+        <w:t xml:space="preserve">        </w:t>
+      </w:r>
+      <w:r>
+        <w:rPr>
+          <w:rFonts w:asciiTheme="majorBidi" w:hAnsiTheme="majorBidi" w:cstheme="majorBidi"/>
+          <w:color w:val="008000"/>
+          <w:sz w:val="24"/>
+          <w:szCs w:val="24"/>
+          <w:highlight w:val="white"/>
+        </w:rPr>
+        <w:t>// calculating!</w:t>
+      </w:r>
+    </w:p>
+    <w:p>
+      <w:pPr>
+        <w:spacing w:before="100" w:beforeAutospacing="1" w:after="100" w:afterAutospacing="1" w:line="240" w:lineRule="auto"/>
+        <w:rPr>
+          <w:rFonts w:asciiTheme="majorBidi" w:hAnsiTheme="majorBidi" w:cstheme="majorBidi"/>
+          <w:color w:val="008000"/>
+          <w:sz w:val="24"/>
+          <w:szCs w:val="24"/>
+        </w:rPr>
+      </w:pPr>
+      <w:r>
+        <w:rPr>
+          <w:rFonts w:asciiTheme="majorBidi" w:hAnsiTheme="majorBidi" w:cstheme="majorBidi"/>
+          <w:color w:val="000000"/>
+          <w:sz w:val="24"/>
+          <w:szCs w:val="24"/>
+          <w:highlight w:val="white"/>
+        </w:rPr>
+        <w:t xml:space="preserve">        </w:t>
+      </w:r>
+      <w:r>
+        <w:rPr>
+          <w:rFonts w:asciiTheme="majorBidi" w:hAnsiTheme="majorBidi" w:cstheme="majorBidi"/>
+          <w:color w:val="008000"/>
+          <w:sz w:val="24"/>
+          <w:szCs w:val="24"/>
+          <w:highlight w:val="white"/>
+        </w:rPr>
+        <w:t>// 15</w:t>
+      </w:r>
+    </w:p>
+    <w:p>
+      <w:pPr>
+        <w:spacing w:before="100" w:beforeAutospacing="1" w:after="100" w:afterAutospacing="1" w:line="240" w:lineRule="auto"/>
+        <w:rPr>
+          <w:rFonts w:asciiTheme="majorBidi" w:hAnsiTheme="majorBidi" w:cstheme="majorBidi"/>
+          <w:sz w:val="24"/>
+          <w:szCs w:val="24"/>
+        </w:rPr>
+      </w:pPr>
+      <w:r>
+        <w:rPr>
+          <w:rFonts w:asciiTheme="majorBidi" w:hAnsiTheme="majorBidi" w:cstheme="majorBidi"/>
+          <w:sz w:val="24"/>
+          <w:szCs w:val="24"/>
+        </w:rPr>
+        <w:t>Running code in the attached 4memoizedFunction.html file.</w:t>
+      </w:r>
+    </w:p>
+    <w:p>
+      <w:pPr>
+        <w:spacing w:before="100" w:beforeAutospacing="1" w:after="100" w:afterAutospacing="1" w:line="240" w:lineRule="auto"/>
+        <w:rPr>
+          <w:rFonts w:asciiTheme="majorBidi" w:hAnsiTheme="majorBidi" w:cstheme="majorBidi"/>
+          <w:sz w:val="24"/>
+          <w:szCs w:val="24"/>
         </w:rPr>
       </w:pPr>
       <w:bookmarkStart w:id="0" w:name="_GoBack"/>
       <w:bookmarkEnd w:id="0"/>
+    </w:p>
+    <w:p>
+      <w:pPr>
+        <w:spacing w:before="100" w:beforeAutospacing="1" w:after="100" w:afterAutospacing="1" w:line="240" w:lineRule="auto"/>
+        <w:rPr>
+          <w:rFonts w:asciiTheme="majorBidi" w:hAnsiTheme="majorBidi" w:cstheme="majorBidi"/>
+          <w:sz w:val="24"/>
+          <w:szCs w:val="24"/>
+          <w:shd w:val="clear" w:color="auto" w:fill="FFFFFF"/>
+        </w:rPr>
+      </w:pPr>
     </w:p>
     <w:p>
       <w:pPr>

</xml_diff>

<commit_message>
Add question 5 with answer
</commit_message>
<xml_diff>
--- a/Sara-InterviewQuestions.docx
+++ b/Sara-InterviewQuestions.docx
@@ -2614,23 +2614,1944 @@
         <w:spacing w:before="100" w:beforeAutospacing="1" w:after="100" w:afterAutospacing="1" w:line="240" w:lineRule="auto"/>
         <w:rPr>
           <w:rFonts w:asciiTheme="majorBidi" w:hAnsiTheme="majorBidi" w:cstheme="majorBidi"/>
-          <w:sz w:val="24"/>
-          <w:szCs w:val="24"/>
+          <w:b/>
+          <w:bCs/>
+          <w:sz w:val="24"/>
+          <w:szCs w:val="24"/>
+          <w:shd w:val="clear" w:color="auto" w:fill="FFFFFF"/>
+        </w:rPr>
+      </w:pPr>
+      <w:r>
+        <w:rPr>
+          <w:rFonts w:asciiTheme="majorBidi" w:hAnsiTheme="majorBidi" w:cstheme="majorBidi"/>
+          <w:b/>
+          <w:bCs/>
+          <w:sz w:val="24"/>
+          <w:szCs w:val="24"/>
+        </w:rPr>
+        <w:t xml:space="preserve">5 - </w:t>
+      </w:r>
+      <w:r>
+        <w:rPr>
+          <w:rFonts w:asciiTheme="majorBidi" w:hAnsiTheme="majorBidi" w:cstheme="majorBidi"/>
+          <w:b/>
+          <w:bCs/>
+          <w:sz w:val="24"/>
+          <w:szCs w:val="24"/>
+          <w:shd w:val="clear" w:color="auto" w:fill="FFFFFF"/>
+        </w:rPr>
+        <w:t>Create a simple webpage that has a cow image in the middle (centered horizontally on the page) and a counter label below it. Add the necessary code so that every time you click the cow image, the counter is incremented by 1. The counter should start with a value of 0. You should include a brief explanation of your code. Also, here is a URL for a cow image, </w:t>
+      </w:r>
+      <w:hyperlink r:id="rId10" w:tgtFrame="_blank" w:history="1">
+        <w:r>
+          <w:rPr>
+            <w:rStyle w:val="Hyperlink"/>
+            <w:rFonts w:asciiTheme="majorBidi" w:hAnsiTheme="majorBidi" w:cstheme="majorBidi"/>
+            <w:b/>
+            <w:bCs/>
+            <w:color w:val="2E74B5" w:themeColor="accent1" w:themeShade="BF"/>
+            <w:sz w:val="24"/>
+            <w:szCs w:val="24"/>
+            <w:bdr w:val="none" w:sz="0" w:space="0" w:color="auto" w:frame="1"/>
+            <w:shd w:val="clear" w:color="auto" w:fill="FFFFFF"/>
+          </w:rPr>
+          <w:t>https://upload.wikimedia.org/wikipedia/commons/2/21/Cow_cartoon_04.svg</w:t>
+        </w:r>
+      </w:hyperlink>
+      <w:r>
+        <w:rPr>
+          <w:rFonts w:asciiTheme="majorBidi" w:hAnsiTheme="majorBidi" w:cstheme="majorBidi"/>
+          <w:b/>
+          <w:bCs/>
+          <w:sz w:val="24"/>
+          <w:szCs w:val="24"/>
+          <w:shd w:val="clear" w:color="auto" w:fill="FFFFFF"/>
+        </w:rPr>
+        <w:t>, if you would like to include it in your answer.</w:t>
+      </w:r>
+    </w:p>
+    <w:p>
+      <w:pPr>
+        <w:spacing w:before="100" w:beforeAutospacing="1" w:after="100" w:afterAutospacing="1" w:line="240" w:lineRule="auto"/>
+        <w:rPr>
+          <w:rFonts w:asciiTheme="majorBidi" w:hAnsiTheme="majorBidi" w:cstheme="majorBidi"/>
+          <w:sz w:val="24"/>
+          <w:szCs w:val="24"/>
+          <w:shd w:val="clear" w:color="auto" w:fill="FFFFFF"/>
+        </w:rPr>
+      </w:pPr>
+      <w:r>
+        <w:rPr>
+          <w:rFonts w:asciiTheme="majorBidi" w:hAnsiTheme="majorBidi" w:cstheme="majorBidi"/>
+          <w:sz w:val="24"/>
+          <w:szCs w:val="24"/>
+          <w:shd w:val="clear" w:color="auto" w:fill="FFFFFF"/>
+        </w:rPr>
+        <w:t xml:space="preserve">I made a div that contains the cow image and div with counter id. I used CSS to align my div in the middle of page. I used JavaScript to </w:t>
+      </w:r>
+      <w:r>
+        <w:rPr>
+          <w:rFonts w:asciiTheme="majorBidi" w:hAnsiTheme="majorBidi" w:cstheme="majorBidi"/>
+          <w:sz w:val="24"/>
+          <w:szCs w:val="24"/>
+          <w:shd w:val="clear" w:color="auto" w:fill="FFFFFF"/>
+        </w:rPr>
+        <w:t>handle click event on the image. Every click on the image, I get the content of counter div and increases its value by one.</w:t>
+      </w:r>
+    </w:p>
+    <w:p>
+      <w:pPr>
+        <w:autoSpaceDE w:val="0"/>
+        <w:autoSpaceDN w:val="0"/>
+        <w:adjustRightInd w:val="0"/>
+        <w:spacing w:after="0" w:line="240" w:lineRule="auto"/>
+        <w:rPr>
+          <w:rFonts w:asciiTheme="majorBidi" w:hAnsiTheme="majorBidi" w:cstheme="majorBidi"/>
+          <w:color w:val="000000"/>
+          <w:sz w:val="24"/>
+          <w:szCs w:val="24"/>
+          <w:highlight w:val="white"/>
+        </w:rPr>
+      </w:pPr>
+      <w:r>
+        <w:rPr>
+          <w:rFonts w:asciiTheme="majorBidi" w:hAnsiTheme="majorBidi" w:cstheme="majorBidi"/>
+          <w:color w:val="0000FF"/>
+          <w:sz w:val="24"/>
+          <w:szCs w:val="24"/>
+          <w:highlight w:val="white"/>
+        </w:rPr>
+        <w:t>&lt;</w:t>
+      </w:r>
+      <w:proofErr w:type="gramStart"/>
+      <w:r>
+        <w:rPr>
+          <w:rFonts w:asciiTheme="majorBidi" w:hAnsiTheme="majorBidi" w:cstheme="majorBidi"/>
+          <w:color w:val="800000"/>
+          <w:sz w:val="24"/>
+          <w:szCs w:val="24"/>
+          <w:highlight w:val="white"/>
+        </w:rPr>
+        <w:t>head</w:t>
+      </w:r>
+      <w:proofErr w:type="gramEnd"/>
+      <w:r>
+        <w:rPr>
+          <w:rFonts w:asciiTheme="majorBidi" w:hAnsiTheme="majorBidi" w:cstheme="majorBidi"/>
+          <w:color w:val="0000FF"/>
+          <w:sz w:val="24"/>
+          <w:szCs w:val="24"/>
+          <w:highlight w:val="white"/>
+        </w:rPr>
+        <w:t>&gt;</w:t>
+      </w:r>
+    </w:p>
+    <w:p>
+      <w:pPr>
+        <w:autoSpaceDE w:val="0"/>
+        <w:autoSpaceDN w:val="0"/>
+        <w:adjustRightInd w:val="0"/>
+        <w:spacing w:after="0" w:line="240" w:lineRule="auto"/>
+        <w:rPr>
+          <w:rFonts w:asciiTheme="majorBidi" w:hAnsiTheme="majorBidi" w:cstheme="majorBidi"/>
+          <w:color w:val="000000"/>
+          <w:sz w:val="24"/>
+          <w:szCs w:val="24"/>
+          <w:highlight w:val="white"/>
+        </w:rPr>
+      </w:pPr>
+      <w:r>
+        <w:rPr>
+          <w:rFonts w:asciiTheme="majorBidi" w:hAnsiTheme="majorBidi" w:cstheme="majorBidi"/>
+          <w:color w:val="000000"/>
+          <w:sz w:val="24"/>
+          <w:szCs w:val="24"/>
+          <w:highlight w:val="white"/>
+        </w:rPr>
+        <w:t xml:space="preserve">    </w:t>
+      </w:r>
+      <w:r>
+        <w:rPr>
+          <w:rFonts w:asciiTheme="majorBidi" w:hAnsiTheme="majorBidi" w:cstheme="majorBidi"/>
+          <w:color w:val="0000FF"/>
+          <w:sz w:val="24"/>
+          <w:szCs w:val="24"/>
+          <w:highlight w:val="white"/>
+        </w:rPr>
+        <w:t>&lt;</w:t>
+      </w:r>
+      <w:proofErr w:type="gramStart"/>
+      <w:r>
+        <w:rPr>
+          <w:rFonts w:asciiTheme="majorBidi" w:hAnsiTheme="majorBidi" w:cstheme="majorBidi"/>
+          <w:color w:val="800000"/>
+          <w:sz w:val="24"/>
+          <w:szCs w:val="24"/>
+          <w:highlight w:val="white"/>
+        </w:rPr>
+        <w:t>meta</w:t>
+      </w:r>
+      <w:proofErr w:type="gramEnd"/>
+      <w:r>
+        <w:rPr>
+          <w:rFonts w:asciiTheme="majorBidi" w:hAnsiTheme="majorBidi" w:cstheme="majorBidi"/>
+          <w:color w:val="000000"/>
+          <w:sz w:val="24"/>
+          <w:szCs w:val="24"/>
+          <w:highlight w:val="white"/>
+        </w:rPr>
+        <w:t xml:space="preserve"> </w:t>
+      </w:r>
+      <w:r>
+        <w:rPr>
+          <w:rFonts w:asciiTheme="majorBidi" w:hAnsiTheme="majorBidi" w:cstheme="majorBidi"/>
+          <w:color w:val="FF0000"/>
+          <w:sz w:val="24"/>
+          <w:szCs w:val="24"/>
+          <w:highlight w:val="white"/>
+        </w:rPr>
+        <w:t>charset</w:t>
+      </w:r>
+      <w:r>
+        <w:rPr>
+          <w:rFonts w:asciiTheme="majorBidi" w:hAnsiTheme="majorBidi" w:cstheme="majorBidi"/>
+          <w:color w:val="0000FF"/>
+          <w:sz w:val="24"/>
+          <w:szCs w:val="24"/>
+          <w:highlight w:val="white"/>
+        </w:rPr>
+        <w:t>="utf-8"</w:t>
+      </w:r>
+      <w:r>
+        <w:rPr>
+          <w:rFonts w:asciiTheme="majorBidi" w:hAnsiTheme="majorBidi" w:cstheme="majorBidi"/>
+          <w:color w:val="000000"/>
+          <w:sz w:val="24"/>
+          <w:szCs w:val="24"/>
+          <w:highlight w:val="white"/>
+        </w:rPr>
+        <w:t xml:space="preserve"> </w:t>
+      </w:r>
+      <w:r>
+        <w:rPr>
+          <w:rFonts w:asciiTheme="majorBidi" w:hAnsiTheme="majorBidi" w:cstheme="majorBidi"/>
+          <w:color w:val="0000FF"/>
+          <w:sz w:val="24"/>
+          <w:szCs w:val="24"/>
+          <w:highlight w:val="white"/>
+        </w:rPr>
+        <w:t>/&gt;</w:t>
+      </w:r>
+    </w:p>
+    <w:p>
+      <w:pPr>
+        <w:autoSpaceDE w:val="0"/>
+        <w:autoSpaceDN w:val="0"/>
+        <w:adjustRightInd w:val="0"/>
+        <w:spacing w:after="0" w:line="240" w:lineRule="auto"/>
+        <w:rPr>
+          <w:rFonts w:asciiTheme="majorBidi" w:hAnsiTheme="majorBidi" w:cstheme="majorBidi"/>
+          <w:color w:val="000000"/>
+          <w:sz w:val="24"/>
+          <w:szCs w:val="24"/>
+          <w:highlight w:val="white"/>
+        </w:rPr>
+      </w:pPr>
+      <w:r>
+        <w:rPr>
+          <w:rFonts w:asciiTheme="majorBidi" w:hAnsiTheme="majorBidi" w:cstheme="majorBidi"/>
+          <w:color w:val="000000"/>
+          <w:sz w:val="24"/>
+          <w:szCs w:val="24"/>
+          <w:highlight w:val="white"/>
+        </w:rPr>
+        <w:t xml:space="preserve">    </w:t>
+      </w:r>
+      <w:r>
+        <w:rPr>
+          <w:rFonts w:asciiTheme="majorBidi" w:hAnsiTheme="majorBidi" w:cstheme="majorBidi"/>
+          <w:color w:val="0000FF"/>
+          <w:sz w:val="24"/>
+          <w:szCs w:val="24"/>
+          <w:highlight w:val="white"/>
+        </w:rPr>
+        <w:t>&lt;</w:t>
+      </w:r>
+      <w:proofErr w:type="gramStart"/>
+      <w:r>
+        <w:rPr>
+          <w:rFonts w:asciiTheme="majorBidi" w:hAnsiTheme="majorBidi" w:cstheme="majorBidi"/>
+          <w:color w:val="800000"/>
+          <w:sz w:val="24"/>
+          <w:szCs w:val="24"/>
+          <w:highlight w:val="white"/>
+        </w:rPr>
+        <w:t>title</w:t>
+      </w:r>
+      <w:proofErr w:type="gramEnd"/>
+      <w:r>
+        <w:rPr>
+          <w:rFonts w:asciiTheme="majorBidi" w:hAnsiTheme="majorBidi" w:cstheme="majorBidi"/>
+          <w:color w:val="0000FF"/>
+          <w:sz w:val="24"/>
+          <w:szCs w:val="24"/>
+          <w:highlight w:val="white"/>
+        </w:rPr>
+        <w:t>&gt;&lt;/</w:t>
+      </w:r>
+      <w:r>
+        <w:rPr>
+          <w:rFonts w:asciiTheme="majorBidi" w:hAnsiTheme="majorBidi" w:cstheme="majorBidi"/>
+          <w:color w:val="800000"/>
+          <w:sz w:val="24"/>
+          <w:szCs w:val="24"/>
+          <w:highlight w:val="white"/>
+        </w:rPr>
+        <w:t>title</w:t>
+      </w:r>
+      <w:r>
+        <w:rPr>
+          <w:rFonts w:asciiTheme="majorBidi" w:hAnsiTheme="majorBidi" w:cstheme="majorBidi"/>
+          <w:color w:val="0000FF"/>
+          <w:sz w:val="24"/>
+          <w:szCs w:val="24"/>
+          <w:highlight w:val="white"/>
+        </w:rPr>
+        <w:t>&gt;</w:t>
+      </w:r>
+    </w:p>
+    <w:p>
+      <w:pPr>
+        <w:autoSpaceDE w:val="0"/>
+        <w:autoSpaceDN w:val="0"/>
+        <w:adjustRightInd w:val="0"/>
+        <w:spacing w:after="0" w:line="240" w:lineRule="auto"/>
+        <w:rPr>
+          <w:rFonts w:asciiTheme="majorBidi" w:hAnsiTheme="majorBidi" w:cstheme="majorBidi"/>
+          <w:color w:val="000000"/>
+          <w:sz w:val="24"/>
+          <w:szCs w:val="24"/>
+          <w:highlight w:val="white"/>
+        </w:rPr>
+      </w:pPr>
+      <w:r>
+        <w:rPr>
+          <w:rFonts w:asciiTheme="majorBidi" w:hAnsiTheme="majorBidi" w:cstheme="majorBidi"/>
+          <w:color w:val="000000"/>
+          <w:sz w:val="24"/>
+          <w:szCs w:val="24"/>
+          <w:highlight w:val="white"/>
+        </w:rPr>
+        <w:t xml:space="preserve">    </w:t>
+      </w:r>
+      <w:r>
+        <w:rPr>
+          <w:rFonts w:asciiTheme="majorBidi" w:hAnsiTheme="majorBidi" w:cstheme="majorBidi"/>
+          <w:color w:val="0000FF"/>
+          <w:sz w:val="24"/>
+          <w:szCs w:val="24"/>
+          <w:highlight w:val="white"/>
+        </w:rPr>
+        <w:t>&lt;</w:t>
+      </w:r>
+      <w:proofErr w:type="gramStart"/>
+      <w:r>
+        <w:rPr>
+          <w:rFonts w:asciiTheme="majorBidi" w:hAnsiTheme="majorBidi" w:cstheme="majorBidi"/>
+          <w:color w:val="800000"/>
+          <w:sz w:val="24"/>
+          <w:szCs w:val="24"/>
+          <w:highlight w:val="white"/>
+        </w:rPr>
+        <w:t>style</w:t>
+      </w:r>
+      <w:proofErr w:type="gramEnd"/>
+      <w:r>
+        <w:rPr>
+          <w:rFonts w:asciiTheme="majorBidi" w:hAnsiTheme="majorBidi" w:cstheme="majorBidi"/>
+          <w:color w:val="0000FF"/>
+          <w:sz w:val="24"/>
+          <w:szCs w:val="24"/>
+          <w:highlight w:val="white"/>
+        </w:rPr>
+        <w:t>&gt;</w:t>
+      </w:r>
+    </w:p>
+    <w:p>
+      <w:pPr>
+        <w:autoSpaceDE w:val="0"/>
+        <w:autoSpaceDN w:val="0"/>
+        <w:adjustRightInd w:val="0"/>
+        <w:spacing w:after="0" w:line="240" w:lineRule="auto"/>
+        <w:rPr>
+          <w:rFonts w:asciiTheme="majorBidi" w:hAnsiTheme="majorBidi" w:cstheme="majorBidi"/>
+          <w:color w:val="000000"/>
+          <w:sz w:val="24"/>
+          <w:szCs w:val="24"/>
+          <w:highlight w:val="white"/>
+        </w:rPr>
+      </w:pPr>
+      <w:r>
+        <w:rPr>
+          <w:rFonts w:asciiTheme="majorBidi" w:hAnsiTheme="majorBidi" w:cstheme="majorBidi"/>
+          <w:color w:val="000000"/>
+          <w:sz w:val="24"/>
+          <w:szCs w:val="24"/>
+          <w:highlight w:val="white"/>
+        </w:rPr>
+        <w:t xml:space="preserve">        </w:t>
+      </w:r>
+      <w:r>
+        <w:rPr>
+          <w:rFonts w:asciiTheme="majorBidi" w:hAnsiTheme="majorBidi" w:cstheme="majorBidi"/>
+          <w:color w:val="800000"/>
+          <w:sz w:val="24"/>
+          <w:szCs w:val="24"/>
+          <w:highlight w:val="white"/>
+        </w:rPr>
+        <w:t>.</w:t>
+      </w:r>
+      <w:proofErr w:type="spellStart"/>
+      <w:r>
+        <w:rPr>
+          <w:rFonts w:asciiTheme="majorBidi" w:hAnsiTheme="majorBidi" w:cstheme="majorBidi"/>
+          <w:color w:val="800000"/>
+          <w:sz w:val="24"/>
+          <w:szCs w:val="24"/>
+          <w:highlight w:val="white"/>
+        </w:rPr>
+        <w:t>img</w:t>
+      </w:r>
+      <w:proofErr w:type="spellEnd"/>
+      <w:r>
+        <w:rPr>
+          <w:rFonts w:asciiTheme="majorBidi" w:hAnsiTheme="majorBidi" w:cstheme="majorBidi"/>
+          <w:color w:val="800000"/>
+          <w:sz w:val="24"/>
+          <w:szCs w:val="24"/>
+          <w:highlight w:val="white"/>
+        </w:rPr>
+        <w:t>-</w:t>
+      </w:r>
+      <w:proofErr w:type="spellStart"/>
+      <w:r>
+        <w:rPr>
+          <w:rFonts w:asciiTheme="majorBidi" w:hAnsiTheme="majorBidi" w:cstheme="majorBidi"/>
+          <w:color w:val="800000"/>
+          <w:sz w:val="24"/>
+          <w:szCs w:val="24"/>
+          <w:highlight w:val="white"/>
+        </w:rPr>
+        <w:t>couter</w:t>
+      </w:r>
+      <w:proofErr w:type="spellEnd"/>
+      <w:r>
+        <w:rPr>
+          <w:rFonts w:asciiTheme="majorBidi" w:hAnsiTheme="majorBidi" w:cstheme="majorBidi"/>
+          <w:color w:val="800000"/>
+          <w:sz w:val="24"/>
+          <w:szCs w:val="24"/>
+          <w:highlight w:val="white"/>
+        </w:rPr>
+        <w:t>-div</w:t>
+      </w:r>
+      <w:r>
+        <w:rPr>
+          <w:rFonts w:asciiTheme="majorBidi" w:hAnsiTheme="majorBidi" w:cstheme="majorBidi"/>
+          <w:color w:val="000000"/>
+          <w:sz w:val="24"/>
+          <w:szCs w:val="24"/>
+          <w:highlight w:val="white"/>
+        </w:rPr>
+        <w:t xml:space="preserve"> {</w:t>
+      </w:r>
+    </w:p>
+    <w:p>
+      <w:pPr>
+        <w:autoSpaceDE w:val="0"/>
+        <w:autoSpaceDN w:val="0"/>
+        <w:adjustRightInd w:val="0"/>
+        <w:spacing w:after="0" w:line="240" w:lineRule="auto"/>
+        <w:rPr>
+          <w:rFonts w:asciiTheme="majorBidi" w:hAnsiTheme="majorBidi" w:cstheme="majorBidi"/>
+          <w:color w:val="000000"/>
+          <w:sz w:val="24"/>
+          <w:szCs w:val="24"/>
+          <w:highlight w:val="white"/>
+        </w:rPr>
+      </w:pPr>
+      <w:r>
+        <w:rPr>
+          <w:rFonts w:asciiTheme="majorBidi" w:hAnsiTheme="majorBidi" w:cstheme="majorBidi"/>
+          <w:color w:val="000000"/>
+          <w:sz w:val="24"/>
+          <w:szCs w:val="24"/>
+          <w:highlight w:val="white"/>
+        </w:rPr>
+        <w:t xml:space="preserve">            </w:t>
+      </w:r>
+      <w:proofErr w:type="gramStart"/>
+      <w:r>
+        <w:rPr>
+          <w:rFonts w:asciiTheme="majorBidi" w:hAnsiTheme="majorBidi" w:cstheme="majorBidi"/>
+          <w:color w:val="FF0000"/>
+          <w:sz w:val="24"/>
+          <w:szCs w:val="24"/>
+          <w:highlight w:val="white"/>
+        </w:rPr>
+        <w:t>text-</w:t>
+      </w:r>
+      <w:proofErr w:type="gramEnd"/>
+      <w:r>
+        <w:rPr>
+          <w:rFonts w:asciiTheme="majorBidi" w:hAnsiTheme="majorBidi" w:cstheme="majorBidi"/>
+          <w:color w:val="FF0000"/>
+          <w:sz w:val="24"/>
+          <w:szCs w:val="24"/>
+          <w:highlight w:val="white"/>
+        </w:rPr>
+        <w:t>align</w:t>
+      </w:r>
+      <w:r>
+        <w:rPr>
+          <w:rFonts w:asciiTheme="majorBidi" w:hAnsiTheme="majorBidi" w:cstheme="majorBidi"/>
+          <w:color w:val="000000"/>
+          <w:sz w:val="24"/>
+          <w:szCs w:val="24"/>
+          <w:highlight w:val="white"/>
+        </w:rPr>
+        <w:t xml:space="preserve">: </w:t>
+      </w:r>
+      <w:r>
+        <w:rPr>
+          <w:rFonts w:asciiTheme="majorBidi" w:hAnsiTheme="majorBidi" w:cstheme="majorBidi"/>
+          <w:color w:val="0000FF"/>
+          <w:sz w:val="24"/>
+          <w:szCs w:val="24"/>
+          <w:highlight w:val="white"/>
+        </w:rPr>
+        <w:t>center</w:t>
+      </w:r>
+      <w:r>
+        <w:rPr>
+          <w:rFonts w:asciiTheme="majorBidi" w:hAnsiTheme="majorBidi" w:cstheme="majorBidi"/>
+          <w:color w:val="000000"/>
+          <w:sz w:val="24"/>
+          <w:szCs w:val="24"/>
+          <w:highlight w:val="white"/>
+        </w:rPr>
+        <w:t>;</w:t>
+      </w:r>
+    </w:p>
+    <w:p>
+      <w:pPr>
+        <w:autoSpaceDE w:val="0"/>
+        <w:autoSpaceDN w:val="0"/>
+        <w:adjustRightInd w:val="0"/>
+        <w:spacing w:after="0" w:line="240" w:lineRule="auto"/>
+        <w:rPr>
+          <w:rFonts w:asciiTheme="majorBidi" w:hAnsiTheme="majorBidi" w:cstheme="majorBidi"/>
+          <w:color w:val="000000"/>
+          <w:sz w:val="24"/>
+          <w:szCs w:val="24"/>
+          <w:highlight w:val="white"/>
+        </w:rPr>
+      </w:pPr>
+      <w:r>
+        <w:rPr>
+          <w:rFonts w:asciiTheme="majorBidi" w:hAnsiTheme="majorBidi" w:cstheme="majorBidi"/>
+          <w:color w:val="000000"/>
+          <w:sz w:val="24"/>
+          <w:szCs w:val="24"/>
+          <w:highlight w:val="white"/>
+        </w:rPr>
+        <w:t xml:space="preserve">        }</w:t>
+      </w:r>
+    </w:p>
+    <w:p>
+      <w:pPr>
+        <w:autoSpaceDE w:val="0"/>
+        <w:autoSpaceDN w:val="0"/>
+        <w:adjustRightInd w:val="0"/>
+        <w:spacing w:after="0" w:line="240" w:lineRule="auto"/>
+        <w:rPr>
+          <w:rFonts w:asciiTheme="majorBidi" w:hAnsiTheme="majorBidi" w:cstheme="majorBidi"/>
+          <w:color w:val="000000"/>
+          <w:sz w:val="24"/>
+          <w:szCs w:val="24"/>
+          <w:highlight w:val="white"/>
+        </w:rPr>
+      </w:pPr>
+      <w:r>
+        <w:rPr>
+          <w:rFonts w:asciiTheme="majorBidi" w:hAnsiTheme="majorBidi" w:cstheme="majorBidi"/>
+          <w:color w:val="000000"/>
+          <w:sz w:val="24"/>
+          <w:szCs w:val="24"/>
+          <w:highlight w:val="white"/>
+        </w:rPr>
+        <w:t xml:space="preserve">        </w:t>
+      </w:r>
+      <w:r>
+        <w:rPr>
+          <w:rFonts w:asciiTheme="majorBidi" w:hAnsiTheme="majorBidi" w:cstheme="majorBidi"/>
+          <w:color w:val="800000"/>
+          <w:sz w:val="24"/>
+          <w:szCs w:val="24"/>
+          <w:highlight w:val="white"/>
+        </w:rPr>
+        <w:t>.</w:t>
+      </w:r>
+      <w:proofErr w:type="spellStart"/>
+      <w:r>
+        <w:rPr>
+          <w:rFonts w:asciiTheme="majorBidi" w:hAnsiTheme="majorBidi" w:cstheme="majorBidi"/>
+          <w:color w:val="800000"/>
+          <w:sz w:val="24"/>
+          <w:szCs w:val="24"/>
+          <w:highlight w:val="white"/>
+        </w:rPr>
+        <w:t>img</w:t>
+      </w:r>
+      <w:proofErr w:type="spellEnd"/>
+      <w:r>
+        <w:rPr>
+          <w:rFonts w:asciiTheme="majorBidi" w:hAnsiTheme="majorBidi" w:cstheme="majorBidi"/>
+          <w:color w:val="800000"/>
+          <w:sz w:val="24"/>
+          <w:szCs w:val="24"/>
+          <w:highlight w:val="white"/>
+        </w:rPr>
+        <w:t>-</w:t>
+      </w:r>
+      <w:proofErr w:type="spellStart"/>
+      <w:r>
+        <w:rPr>
+          <w:rFonts w:asciiTheme="majorBidi" w:hAnsiTheme="majorBidi" w:cstheme="majorBidi"/>
+          <w:color w:val="800000"/>
+          <w:sz w:val="24"/>
+          <w:szCs w:val="24"/>
+          <w:highlight w:val="white"/>
+        </w:rPr>
+        <w:t>couter</w:t>
+      </w:r>
+      <w:proofErr w:type="spellEnd"/>
+      <w:r>
+        <w:rPr>
+          <w:rFonts w:asciiTheme="majorBidi" w:hAnsiTheme="majorBidi" w:cstheme="majorBidi"/>
+          <w:color w:val="800000"/>
+          <w:sz w:val="24"/>
+          <w:szCs w:val="24"/>
+          <w:highlight w:val="white"/>
+        </w:rPr>
+        <w:t>-div</w:t>
+      </w:r>
+      <w:r>
+        <w:rPr>
+          <w:rFonts w:asciiTheme="majorBidi" w:hAnsiTheme="majorBidi" w:cstheme="majorBidi"/>
+          <w:color w:val="000000"/>
+          <w:sz w:val="24"/>
+          <w:szCs w:val="24"/>
+          <w:highlight w:val="white"/>
+        </w:rPr>
+        <w:t xml:space="preserve"> </w:t>
+      </w:r>
+      <w:r>
+        <w:rPr>
+          <w:rFonts w:asciiTheme="majorBidi" w:hAnsiTheme="majorBidi" w:cstheme="majorBidi"/>
+          <w:color w:val="800000"/>
+          <w:sz w:val="24"/>
+          <w:szCs w:val="24"/>
+          <w:highlight w:val="white"/>
+        </w:rPr>
+        <w:t>&gt;</w:t>
+      </w:r>
+      <w:r>
+        <w:rPr>
+          <w:rFonts w:asciiTheme="majorBidi" w:hAnsiTheme="majorBidi" w:cstheme="majorBidi"/>
+          <w:color w:val="000000"/>
+          <w:sz w:val="24"/>
+          <w:szCs w:val="24"/>
+          <w:highlight w:val="white"/>
+        </w:rPr>
+        <w:t xml:space="preserve"> </w:t>
+      </w:r>
+      <w:proofErr w:type="spellStart"/>
+      <w:r>
+        <w:rPr>
+          <w:rFonts w:asciiTheme="majorBidi" w:hAnsiTheme="majorBidi" w:cstheme="majorBidi"/>
+          <w:color w:val="800000"/>
+          <w:sz w:val="24"/>
+          <w:szCs w:val="24"/>
+          <w:highlight w:val="white"/>
+        </w:rPr>
+        <w:t>img</w:t>
+      </w:r>
+      <w:proofErr w:type="spellEnd"/>
+      <w:r>
+        <w:rPr>
+          <w:rFonts w:asciiTheme="majorBidi" w:hAnsiTheme="majorBidi" w:cstheme="majorBidi"/>
+          <w:color w:val="000000"/>
+          <w:sz w:val="24"/>
+          <w:szCs w:val="24"/>
+          <w:highlight w:val="white"/>
+        </w:rPr>
+        <w:t xml:space="preserve"> {</w:t>
+      </w:r>
+    </w:p>
+    <w:p>
+      <w:pPr>
+        <w:autoSpaceDE w:val="0"/>
+        <w:autoSpaceDN w:val="0"/>
+        <w:adjustRightInd w:val="0"/>
+        <w:spacing w:after="0" w:line="240" w:lineRule="auto"/>
+        <w:rPr>
+          <w:rFonts w:asciiTheme="majorBidi" w:hAnsiTheme="majorBidi" w:cstheme="majorBidi"/>
+          <w:color w:val="000000"/>
+          <w:sz w:val="24"/>
+          <w:szCs w:val="24"/>
+          <w:highlight w:val="white"/>
+        </w:rPr>
+      </w:pPr>
+      <w:r>
+        <w:rPr>
+          <w:rFonts w:asciiTheme="majorBidi" w:hAnsiTheme="majorBidi" w:cstheme="majorBidi"/>
+          <w:color w:val="000000"/>
+          <w:sz w:val="24"/>
+          <w:szCs w:val="24"/>
+          <w:highlight w:val="white"/>
+        </w:rPr>
+        <w:t xml:space="preserve">            </w:t>
+      </w:r>
+      <w:proofErr w:type="gramStart"/>
+      <w:r>
+        <w:rPr>
+          <w:rFonts w:asciiTheme="majorBidi" w:hAnsiTheme="majorBidi" w:cstheme="majorBidi"/>
+          <w:color w:val="FF0000"/>
+          <w:sz w:val="24"/>
+          <w:szCs w:val="24"/>
+          <w:highlight w:val="white"/>
+        </w:rPr>
+        <w:t>display</w:t>
+      </w:r>
+      <w:proofErr w:type="gramEnd"/>
+      <w:r>
+        <w:rPr>
+          <w:rFonts w:asciiTheme="majorBidi" w:hAnsiTheme="majorBidi" w:cstheme="majorBidi"/>
+          <w:color w:val="000000"/>
+          <w:sz w:val="24"/>
+          <w:szCs w:val="24"/>
+          <w:highlight w:val="white"/>
+        </w:rPr>
+        <w:t xml:space="preserve">: </w:t>
+      </w:r>
+      <w:r>
+        <w:rPr>
+          <w:rFonts w:asciiTheme="majorBidi" w:hAnsiTheme="majorBidi" w:cstheme="majorBidi"/>
+          <w:color w:val="0000FF"/>
+          <w:sz w:val="24"/>
+          <w:szCs w:val="24"/>
+          <w:highlight w:val="white"/>
+        </w:rPr>
+        <w:t>inline</w:t>
+      </w:r>
+      <w:r>
+        <w:rPr>
+          <w:rFonts w:asciiTheme="majorBidi" w:hAnsiTheme="majorBidi" w:cstheme="majorBidi"/>
+          <w:color w:val="000000"/>
+          <w:sz w:val="24"/>
+          <w:szCs w:val="24"/>
+          <w:highlight w:val="white"/>
+        </w:rPr>
+        <w:t>;</w:t>
+      </w:r>
+    </w:p>
+    <w:p>
+      <w:pPr>
+        <w:autoSpaceDE w:val="0"/>
+        <w:autoSpaceDN w:val="0"/>
+        <w:adjustRightInd w:val="0"/>
+        <w:spacing w:after="0" w:line="240" w:lineRule="auto"/>
+        <w:rPr>
+          <w:rFonts w:asciiTheme="majorBidi" w:hAnsiTheme="majorBidi" w:cstheme="majorBidi"/>
+          <w:color w:val="000000"/>
+          <w:sz w:val="24"/>
+          <w:szCs w:val="24"/>
+          <w:highlight w:val="white"/>
+        </w:rPr>
+      </w:pPr>
+      <w:r>
+        <w:rPr>
+          <w:rFonts w:asciiTheme="majorBidi" w:hAnsiTheme="majorBidi" w:cstheme="majorBidi"/>
+          <w:color w:val="000000"/>
+          <w:sz w:val="24"/>
+          <w:szCs w:val="24"/>
+          <w:highlight w:val="white"/>
+        </w:rPr>
+        <w:t xml:space="preserve">        }</w:t>
+      </w:r>
+    </w:p>
+    <w:p>
+      <w:pPr>
+        <w:autoSpaceDE w:val="0"/>
+        <w:autoSpaceDN w:val="0"/>
+        <w:adjustRightInd w:val="0"/>
+        <w:spacing w:after="0" w:line="240" w:lineRule="auto"/>
+        <w:rPr>
+          <w:rFonts w:asciiTheme="majorBidi" w:hAnsiTheme="majorBidi" w:cstheme="majorBidi"/>
+          <w:color w:val="000000"/>
+          <w:sz w:val="24"/>
+          <w:szCs w:val="24"/>
+          <w:highlight w:val="white"/>
+        </w:rPr>
+      </w:pPr>
+      <w:r>
+        <w:rPr>
+          <w:rFonts w:asciiTheme="majorBidi" w:hAnsiTheme="majorBidi" w:cstheme="majorBidi"/>
+          <w:color w:val="000000"/>
+          <w:sz w:val="24"/>
+          <w:szCs w:val="24"/>
+          <w:highlight w:val="white"/>
+        </w:rPr>
+        <w:t xml:space="preserve">    </w:t>
+      </w:r>
+      <w:r>
+        <w:rPr>
+          <w:rFonts w:asciiTheme="majorBidi" w:hAnsiTheme="majorBidi" w:cstheme="majorBidi"/>
+          <w:color w:val="0000FF"/>
+          <w:sz w:val="24"/>
+          <w:szCs w:val="24"/>
+          <w:highlight w:val="white"/>
+        </w:rPr>
+        <w:t>&lt;/</w:t>
+      </w:r>
+      <w:r>
+        <w:rPr>
+          <w:rFonts w:asciiTheme="majorBidi" w:hAnsiTheme="majorBidi" w:cstheme="majorBidi"/>
+          <w:color w:val="800000"/>
+          <w:sz w:val="24"/>
+          <w:szCs w:val="24"/>
+          <w:highlight w:val="white"/>
+        </w:rPr>
+        <w:t>style</w:t>
+      </w:r>
+      <w:r>
+        <w:rPr>
+          <w:rFonts w:asciiTheme="majorBidi" w:hAnsiTheme="majorBidi" w:cstheme="majorBidi"/>
+          <w:color w:val="0000FF"/>
+          <w:sz w:val="24"/>
+          <w:szCs w:val="24"/>
+          <w:highlight w:val="white"/>
+        </w:rPr>
+        <w:t>&gt;</w:t>
+      </w:r>
+    </w:p>
+    <w:p>
+      <w:pPr>
+        <w:autoSpaceDE w:val="0"/>
+        <w:autoSpaceDN w:val="0"/>
+        <w:adjustRightInd w:val="0"/>
+        <w:spacing w:after="0" w:line="240" w:lineRule="auto"/>
+        <w:rPr>
+          <w:rFonts w:asciiTheme="majorBidi" w:hAnsiTheme="majorBidi" w:cstheme="majorBidi"/>
+          <w:color w:val="000000"/>
+          <w:sz w:val="24"/>
+          <w:szCs w:val="24"/>
+          <w:highlight w:val="white"/>
+        </w:rPr>
+      </w:pPr>
+      <w:r>
+        <w:rPr>
+          <w:rFonts w:asciiTheme="majorBidi" w:hAnsiTheme="majorBidi" w:cstheme="majorBidi"/>
+          <w:color w:val="0000FF"/>
+          <w:sz w:val="24"/>
+          <w:szCs w:val="24"/>
+          <w:highlight w:val="white"/>
+        </w:rPr>
+        <w:t>&lt;/</w:t>
+      </w:r>
+      <w:r>
+        <w:rPr>
+          <w:rFonts w:asciiTheme="majorBidi" w:hAnsiTheme="majorBidi" w:cstheme="majorBidi"/>
+          <w:color w:val="800000"/>
+          <w:sz w:val="24"/>
+          <w:szCs w:val="24"/>
+          <w:highlight w:val="white"/>
+        </w:rPr>
+        <w:t>head</w:t>
+      </w:r>
+      <w:r>
+        <w:rPr>
+          <w:rFonts w:asciiTheme="majorBidi" w:hAnsiTheme="majorBidi" w:cstheme="majorBidi"/>
+          <w:color w:val="0000FF"/>
+          <w:sz w:val="24"/>
+          <w:szCs w:val="24"/>
+          <w:highlight w:val="white"/>
+        </w:rPr>
+        <w:t>&gt;</w:t>
+      </w:r>
+    </w:p>
+    <w:p>
+      <w:pPr>
+        <w:autoSpaceDE w:val="0"/>
+        <w:autoSpaceDN w:val="0"/>
+        <w:adjustRightInd w:val="0"/>
+        <w:spacing w:after="0" w:line="240" w:lineRule="auto"/>
+        <w:rPr>
+          <w:rFonts w:asciiTheme="majorBidi" w:hAnsiTheme="majorBidi" w:cstheme="majorBidi"/>
+          <w:color w:val="000000"/>
+          <w:sz w:val="24"/>
+          <w:szCs w:val="24"/>
+          <w:highlight w:val="white"/>
+        </w:rPr>
+      </w:pPr>
+      <w:r>
+        <w:rPr>
+          <w:rFonts w:asciiTheme="majorBidi" w:hAnsiTheme="majorBidi" w:cstheme="majorBidi"/>
+          <w:color w:val="0000FF"/>
+          <w:sz w:val="24"/>
+          <w:szCs w:val="24"/>
+          <w:highlight w:val="white"/>
+        </w:rPr>
+        <w:t>&lt;</w:t>
+      </w:r>
+      <w:proofErr w:type="gramStart"/>
+      <w:r>
+        <w:rPr>
+          <w:rFonts w:asciiTheme="majorBidi" w:hAnsiTheme="majorBidi" w:cstheme="majorBidi"/>
+          <w:color w:val="800000"/>
+          <w:sz w:val="24"/>
+          <w:szCs w:val="24"/>
+          <w:highlight w:val="white"/>
+        </w:rPr>
+        <w:t>body</w:t>
+      </w:r>
+      <w:proofErr w:type="gramEnd"/>
+      <w:r>
+        <w:rPr>
+          <w:rFonts w:asciiTheme="majorBidi" w:hAnsiTheme="majorBidi" w:cstheme="majorBidi"/>
+          <w:color w:val="0000FF"/>
+          <w:sz w:val="24"/>
+          <w:szCs w:val="24"/>
+          <w:highlight w:val="white"/>
+        </w:rPr>
+        <w:t>&gt;</w:t>
+      </w:r>
+    </w:p>
+    <w:p>
+      <w:pPr>
+        <w:autoSpaceDE w:val="0"/>
+        <w:autoSpaceDN w:val="0"/>
+        <w:adjustRightInd w:val="0"/>
+        <w:spacing w:after="0" w:line="240" w:lineRule="auto"/>
+        <w:rPr>
+          <w:rFonts w:asciiTheme="majorBidi" w:hAnsiTheme="majorBidi" w:cstheme="majorBidi"/>
+          <w:color w:val="000000"/>
+          <w:sz w:val="24"/>
+          <w:szCs w:val="24"/>
+          <w:highlight w:val="white"/>
+        </w:rPr>
+      </w:pPr>
+      <w:r>
+        <w:rPr>
+          <w:rFonts w:asciiTheme="majorBidi" w:hAnsiTheme="majorBidi" w:cstheme="majorBidi"/>
+          <w:color w:val="000000"/>
+          <w:sz w:val="24"/>
+          <w:szCs w:val="24"/>
+          <w:highlight w:val="white"/>
+        </w:rPr>
+        <w:t xml:space="preserve">    </w:t>
+      </w:r>
+      <w:r>
+        <w:rPr>
+          <w:rFonts w:asciiTheme="majorBidi" w:hAnsiTheme="majorBidi" w:cstheme="majorBidi"/>
+          <w:color w:val="0000FF"/>
+          <w:sz w:val="24"/>
+          <w:szCs w:val="24"/>
+          <w:highlight w:val="white"/>
+        </w:rPr>
+        <w:t>&lt;</w:t>
+      </w:r>
+      <w:r>
+        <w:rPr>
+          <w:rFonts w:asciiTheme="majorBidi" w:hAnsiTheme="majorBidi" w:cstheme="majorBidi"/>
+          <w:color w:val="800000"/>
+          <w:sz w:val="24"/>
+          <w:szCs w:val="24"/>
+          <w:highlight w:val="white"/>
+        </w:rPr>
+        <w:t>div</w:t>
+      </w:r>
+      <w:r>
+        <w:rPr>
+          <w:rFonts w:asciiTheme="majorBidi" w:hAnsiTheme="majorBidi" w:cstheme="majorBidi"/>
+          <w:color w:val="000000"/>
+          <w:sz w:val="24"/>
+          <w:szCs w:val="24"/>
+          <w:highlight w:val="white"/>
+        </w:rPr>
+        <w:t xml:space="preserve"> </w:t>
+      </w:r>
+      <w:r>
+        <w:rPr>
+          <w:rFonts w:asciiTheme="majorBidi" w:hAnsiTheme="majorBidi" w:cstheme="majorBidi"/>
+          <w:color w:val="FF0000"/>
+          <w:sz w:val="24"/>
+          <w:szCs w:val="24"/>
+          <w:highlight w:val="white"/>
+        </w:rPr>
+        <w:t>class</w:t>
+      </w:r>
+      <w:r>
+        <w:rPr>
+          <w:rFonts w:asciiTheme="majorBidi" w:hAnsiTheme="majorBidi" w:cstheme="majorBidi"/>
+          <w:color w:val="0000FF"/>
+          <w:sz w:val="24"/>
+          <w:szCs w:val="24"/>
+          <w:highlight w:val="white"/>
+        </w:rPr>
+        <w:t>="</w:t>
+      </w:r>
+      <w:proofErr w:type="spellStart"/>
+      <w:r>
+        <w:rPr>
+          <w:rFonts w:asciiTheme="majorBidi" w:hAnsiTheme="majorBidi" w:cstheme="majorBidi"/>
+          <w:color w:val="0000FF"/>
+          <w:sz w:val="24"/>
+          <w:szCs w:val="24"/>
+          <w:highlight w:val="white"/>
+        </w:rPr>
+        <w:t>img</w:t>
+      </w:r>
+      <w:proofErr w:type="spellEnd"/>
+      <w:r>
+        <w:rPr>
+          <w:rFonts w:asciiTheme="majorBidi" w:hAnsiTheme="majorBidi" w:cstheme="majorBidi"/>
+          <w:color w:val="0000FF"/>
+          <w:sz w:val="24"/>
+          <w:szCs w:val="24"/>
+          <w:highlight w:val="white"/>
+        </w:rPr>
+        <w:t>-</w:t>
+      </w:r>
+      <w:proofErr w:type="spellStart"/>
+      <w:r>
+        <w:rPr>
+          <w:rFonts w:asciiTheme="majorBidi" w:hAnsiTheme="majorBidi" w:cstheme="majorBidi"/>
+          <w:color w:val="0000FF"/>
+          <w:sz w:val="24"/>
+          <w:szCs w:val="24"/>
+          <w:highlight w:val="white"/>
+        </w:rPr>
+        <w:t>couter</w:t>
+      </w:r>
+      <w:proofErr w:type="spellEnd"/>
+      <w:r>
+        <w:rPr>
+          <w:rFonts w:asciiTheme="majorBidi" w:hAnsiTheme="majorBidi" w:cstheme="majorBidi"/>
+          <w:color w:val="0000FF"/>
+          <w:sz w:val="24"/>
+          <w:szCs w:val="24"/>
+          <w:highlight w:val="white"/>
+        </w:rPr>
+        <w:t>-div"&gt;</w:t>
+      </w:r>
+    </w:p>
+    <w:p>
+      <w:pPr>
+        <w:autoSpaceDE w:val="0"/>
+        <w:autoSpaceDN w:val="0"/>
+        <w:adjustRightInd w:val="0"/>
+        <w:spacing w:after="0" w:line="240" w:lineRule="auto"/>
+        <w:rPr>
+          <w:rFonts w:asciiTheme="majorBidi" w:hAnsiTheme="majorBidi" w:cstheme="majorBidi"/>
+          <w:color w:val="000000"/>
+          <w:sz w:val="24"/>
+          <w:szCs w:val="24"/>
+          <w:highlight w:val="white"/>
+        </w:rPr>
+      </w:pPr>
+      <w:r>
+        <w:rPr>
+          <w:rFonts w:asciiTheme="majorBidi" w:hAnsiTheme="majorBidi" w:cstheme="majorBidi"/>
+          <w:color w:val="000000"/>
+          <w:sz w:val="24"/>
+          <w:szCs w:val="24"/>
+          <w:highlight w:val="white"/>
+        </w:rPr>
+        <w:t xml:space="preserve">        </w:t>
+      </w:r>
+      <w:r>
+        <w:rPr>
+          <w:rFonts w:asciiTheme="majorBidi" w:hAnsiTheme="majorBidi" w:cstheme="majorBidi"/>
+          <w:color w:val="0000FF"/>
+          <w:sz w:val="24"/>
+          <w:szCs w:val="24"/>
+          <w:highlight w:val="white"/>
+        </w:rPr>
+        <w:t>&lt;</w:t>
+      </w:r>
+      <w:proofErr w:type="spellStart"/>
+      <w:r>
+        <w:rPr>
+          <w:rFonts w:asciiTheme="majorBidi" w:hAnsiTheme="majorBidi" w:cstheme="majorBidi"/>
+          <w:color w:val="800000"/>
+          <w:sz w:val="24"/>
+          <w:szCs w:val="24"/>
+          <w:highlight w:val="white"/>
+        </w:rPr>
+        <w:t>img</w:t>
+      </w:r>
+      <w:proofErr w:type="spellEnd"/>
+      <w:r>
+        <w:rPr>
+          <w:rFonts w:asciiTheme="majorBidi" w:hAnsiTheme="majorBidi" w:cstheme="majorBidi"/>
+          <w:color w:val="000000"/>
+          <w:sz w:val="24"/>
+          <w:szCs w:val="24"/>
+          <w:highlight w:val="white"/>
+        </w:rPr>
+        <w:t xml:space="preserve"> </w:t>
+      </w:r>
+      <w:proofErr w:type="spellStart"/>
+      <w:r>
+        <w:rPr>
+          <w:rFonts w:asciiTheme="majorBidi" w:hAnsiTheme="majorBidi" w:cstheme="majorBidi"/>
+          <w:color w:val="FF0000"/>
+          <w:sz w:val="24"/>
+          <w:szCs w:val="24"/>
+          <w:highlight w:val="white"/>
+        </w:rPr>
+        <w:t>src</w:t>
+      </w:r>
+      <w:proofErr w:type="spellEnd"/>
+      <w:r>
+        <w:rPr>
+          <w:rFonts w:asciiTheme="majorBidi" w:hAnsiTheme="majorBidi" w:cstheme="majorBidi"/>
+          <w:color w:val="0000FF"/>
+          <w:sz w:val="24"/>
+          <w:szCs w:val="24"/>
+          <w:highlight w:val="white"/>
+        </w:rPr>
+        <w:t>="Cow_cartoon_04.svg"</w:t>
+      </w:r>
+      <w:r>
+        <w:rPr>
+          <w:rFonts w:asciiTheme="majorBidi" w:hAnsiTheme="majorBidi" w:cstheme="majorBidi"/>
+          <w:color w:val="000000"/>
+          <w:sz w:val="24"/>
+          <w:szCs w:val="24"/>
+          <w:highlight w:val="white"/>
+        </w:rPr>
+        <w:t xml:space="preserve"> </w:t>
+      </w:r>
+      <w:r>
+        <w:rPr>
+          <w:rFonts w:asciiTheme="majorBidi" w:hAnsiTheme="majorBidi" w:cstheme="majorBidi"/>
+          <w:color w:val="FF0000"/>
+          <w:sz w:val="24"/>
+          <w:szCs w:val="24"/>
+          <w:highlight w:val="white"/>
+        </w:rPr>
+        <w:t>id</w:t>
+      </w:r>
+      <w:r>
+        <w:rPr>
+          <w:rFonts w:asciiTheme="majorBidi" w:hAnsiTheme="majorBidi" w:cstheme="majorBidi"/>
+          <w:color w:val="0000FF"/>
+          <w:sz w:val="24"/>
+          <w:szCs w:val="24"/>
+          <w:highlight w:val="white"/>
+        </w:rPr>
+        <w:t>="cow"/&gt;</w:t>
+      </w:r>
+    </w:p>
+    <w:p>
+      <w:pPr>
+        <w:autoSpaceDE w:val="0"/>
+        <w:autoSpaceDN w:val="0"/>
+        <w:adjustRightInd w:val="0"/>
+        <w:spacing w:after="0" w:line="240" w:lineRule="auto"/>
+        <w:rPr>
+          <w:rFonts w:asciiTheme="majorBidi" w:hAnsiTheme="majorBidi" w:cstheme="majorBidi"/>
+          <w:color w:val="000000"/>
+          <w:sz w:val="24"/>
+          <w:szCs w:val="24"/>
+          <w:highlight w:val="white"/>
+        </w:rPr>
+      </w:pPr>
+      <w:r>
+        <w:rPr>
+          <w:rFonts w:asciiTheme="majorBidi" w:hAnsiTheme="majorBidi" w:cstheme="majorBidi"/>
+          <w:color w:val="000000"/>
+          <w:sz w:val="24"/>
+          <w:szCs w:val="24"/>
+          <w:highlight w:val="white"/>
+        </w:rPr>
+        <w:t xml:space="preserve">        </w:t>
+      </w:r>
+      <w:r>
+        <w:rPr>
+          <w:rFonts w:asciiTheme="majorBidi" w:hAnsiTheme="majorBidi" w:cstheme="majorBidi"/>
+          <w:color w:val="0000FF"/>
+          <w:sz w:val="24"/>
+          <w:szCs w:val="24"/>
+          <w:highlight w:val="white"/>
+        </w:rPr>
+        <w:t>&lt;</w:t>
+      </w:r>
+      <w:r>
+        <w:rPr>
+          <w:rFonts w:asciiTheme="majorBidi" w:hAnsiTheme="majorBidi" w:cstheme="majorBidi"/>
+          <w:color w:val="800000"/>
+          <w:sz w:val="24"/>
+          <w:szCs w:val="24"/>
+          <w:highlight w:val="white"/>
+        </w:rPr>
+        <w:t>div</w:t>
+      </w:r>
+      <w:r>
+        <w:rPr>
+          <w:rFonts w:asciiTheme="majorBidi" w:hAnsiTheme="majorBidi" w:cstheme="majorBidi"/>
+          <w:color w:val="000000"/>
+          <w:sz w:val="24"/>
+          <w:szCs w:val="24"/>
+          <w:highlight w:val="white"/>
+        </w:rPr>
+        <w:t xml:space="preserve"> </w:t>
+      </w:r>
+      <w:r>
+        <w:rPr>
+          <w:rFonts w:asciiTheme="majorBidi" w:hAnsiTheme="majorBidi" w:cstheme="majorBidi"/>
+          <w:color w:val="FF0000"/>
+          <w:sz w:val="24"/>
+          <w:szCs w:val="24"/>
+          <w:highlight w:val="white"/>
+        </w:rPr>
+        <w:t>id</w:t>
+      </w:r>
+      <w:r>
+        <w:rPr>
+          <w:rFonts w:asciiTheme="majorBidi" w:hAnsiTheme="majorBidi" w:cstheme="majorBidi"/>
+          <w:color w:val="0000FF"/>
+          <w:sz w:val="24"/>
+          <w:szCs w:val="24"/>
+          <w:highlight w:val="white"/>
+        </w:rPr>
+        <w:t>="counter"&gt;</w:t>
+      </w:r>
+      <w:r>
+        <w:rPr>
+          <w:rFonts w:asciiTheme="majorBidi" w:hAnsiTheme="majorBidi" w:cstheme="majorBidi"/>
+          <w:color w:val="000000"/>
+          <w:sz w:val="24"/>
+          <w:szCs w:val="24"/>
+          <w:highlight w:val="white"/>
+        </w:rPr>
+        <w:t>0</w:t>
+      </w:r>
+      <w:r>
+        <w:rPr>
+          <w:rFonts w:asciiTheme="majorBidi" w:hAnsiTheme="majorBidi" w:cstheme="majorBidi"/>
+          <w:color w:val="0000FF"/>
+          <w:sz w:val="24"/>
+          <w:szCs w:val="24"/>
+          <w:highlight w:val="white"/>
+        </w:rPr>
+        <w:t>&lt;/</w:t>
+      </w:r>
+      <w:r>
+        <w:rPr>
+          <w:rFonts w:asciiTheme="majorBidi" w:hAnsiTheme="majorBidi" w:cstheme="majorBidi"/>
+          <w:color w:val="800000"/>
+          <w:sz w:val="24"/>
+          <w:szCs w:val="24"/>
+          <w:highlight w:val="white"/>
+        </w:rPr>
+        <w:t>div</w:t>
+      </w:r>
+      <w:r>
+        <w:rPr>
+          <w:rFonts w:asciiTheme="majorBidi" w:hAnsiTheme="majorBidi" w:cstheme="majorBidi"/>
+          <w:color w:val="0000FF"/>
+          <w:sz w:val="24"/>
+          <w:szCs w:val="24"/>
+          <w:highlight w:val="white"/>
+        </w:rPr>
+        <w:t>&gt;</w:t>
+      </w:r>
+    </w:p>
+    <w:p>
+      <w:pPr>
+        <w:autoSpaceDE w:val="0"/>
+        <w:autoSpaceDN w:val="0"/>
+        <w:adjustRightInd w:val="0"/>
+        <w:spacing w:after="0" w:line="240" w:lineRule="auto"/>
+        <w:rPr>
+          <w:rFonts w:asciiTheme="majorBidi" w:hAnsiTheme="majorBidi" w:cstheme="majorBidi"/>
+          <w:color w:val="000000"/>
+          <w:sz w:val="24"/>
+          <w:szCs w:val="24"/>
+          <w:highlight w:val="white"/>
+        </w:rPr>
+      </w:pPr>
+      <w:r>
+        <w:rPr>
+          <w:rFonts w:asciiTheme="majorBidi" w:hAnsiTheme="majorBidi" w:cstheme="majorBidi"/>
+          <w:color w:val="000000"/>
+          <w:sz w:val="24"/>
+          <w:szCs w:val="24"/>
+          <w:highlight w:val="white"/>
+        </w:rPr>
+        <w:t xml:space="preserve">    </w:t>
+      </w:r>
+      <w:r>
+        <w:rPr>
+          <w:rFonts w:asciiTheme="majorBidi" w:hAnsiTheme="majorBidi" w:cstheme="majorBidi"/>
+          <w:color w:val="0000FF"/>
+          <w:sz w:val="24"/>
+          <w:szCs w:val="24"/>
+          <w:highlight w:val="white"/>
+        </w:rPr>
+        <w:t>&lt;/</w:t>
+      </w:r>
+      <w:r>
+        <w:rPr>
+          <w:rFonts w:asciiTheme="majorBidi" w:hAnsiTheme="majorBidi" w:cstheme="majorBidi"/>
+          <w:color w:val="800000"/>
+          <w:sz w:val="24"/>
+          <w:szCs w:val="24"/>
+          <w:highlight w:val="white"/>
+        </w:rPr>
+        <w:t>div</w:t>
+      </w:r>
+      <w:r>
+        <w:rPr>
+          <w:rFonts w:asciiTheme="majorBidi" w:hAnsiTheme="majorBidi" w:cstheme="majorBidi"/>
+          <w:color w:val="0000FF"/>
+          <w:sz w:val="24"/>
+          <w:szCs w:val="24"/>
+          <w:highlight w:val="white"/>
+        </w:rPr>
+        <w:t>&gt;</w:t>
+      </w:r>
+    </w:p>
+    <w:p>
+      <w:pPr>
+        <w:autoSpaceDE w:val="0"/>
+        <w:autoSpaceDN w:val="0"/>
+        <w:adjustRightInd w:val="0"/>
+        <w:spacing w:after="0" w:line="240" w:lineRule="auto"/>
+        <w:rPr>
+          <w:rFonts w:asciiTheme="majorBidi" w:hAnsiTheme="majorBidi" w:cstheme="majorBidi"/>
+          <w:color w:val="000000"/>
+          <w:sz w:val="24"/>
+          <w:szCs w:val="24"/>
+          <w:highlight w:val="white"/>
+        </w:rPr>
+      </w:pPr>
+      <w:r>
+        <w:rPr>
+          <w:rFonts w:asciiTheme="majorBidi" w:hAnsiTheme="majorBidi" w:cstheme="majorBidi"/>
+          <w:color w:val="000000"/>
+          <w:sz w:val="24"/>
+          <w:szCs w:val="24"/>
+          <w:highlight w:val="white"/>
+        </w:rPr>
+        <w:lastRenderedPageBreak/>
+        <w:t xml:space="preserve">    </w:t>
+      </w:r>
+      <w:r>
+        <w:rPr>
+          <w:rFonts w:asciiTheme="majorBidi" w:hAnsiTheme="majorBidi" w:cstheme="majorBidi"/>
+          <w:color w:val="0000FF"/>
+          <w:sz w:val="24"/>
+          <w:szCs w:val="24"/>
+          <w:highlight w:val="white"/>
+        </w:rPr>
+        <w:t>&lt;</w:t>
+      </w:r>
+      <w:proofErr w:type="gramStart"/>
+      <w:r>
+        <w:rPr>
+          <w:rFonts w:asciiTheme="majorBidi" w:hAnsiTheme="majorBidi" w:cstheme="majorBidi"/>
+          <w:color w:val="800000"/>
+          <w:sz w:val="24"/>
+          <w:szCs w:val="24"/>
+          <w:highlight w:val="white"/>
+        </w:rPr>
+        <w:t>script</w:t>
+      </w:r>
+      <w:proofErr w:type="gramEnd"/>
+      <w:r>
+        <w:rPr>
+          <w:rFonts w:asciiTheme="majorBidi" w:hAnsiTheme="majorBidi" w:cstheme="majorBidi"/>
+          <w:color w:val="0000FF"/>
+          <w:sz w:val="24"/>
+          <w:szCs w:val="24"/>
+          <w:highlight w:val="white"/>
+        </w:rPr>
+        <w:t>&gt;</w:t>
+      </w:r>
+    </w:p>
+    <w:p>
+      <w:pPr>
+        <w:autoSpaceDE w:val="0"/>
+        <w:autoSpaceDN w:val="0"/>
+        <w:adjustRightInd w:val="0"/>
+        <w:spacing w:after="0" w:line="240" w:lineRule="auto"/>
+        <w:rPr>
+          <w:rFonts w:asciiTheme="majorBidi" w:hAnsiTheme="majorBidi" w:cstheme="majorBidi"/>
+          <w:color w:val="000000"/>
+          <w:sz w:val="24"/>
+          <w:szCs w:val="24"/>
+          <w:highlight w:val="white"/>
+        </w:rPr>
+      </w:pPr>
+      <w:r>
+        <w:rPr>
+          <w:rFonts w:asciiTheme="majorBidi" w:hAnsiTheme="majorBidi" w:cstheme="majorBidi"/>
+          <w:color w:val="000000"/>
+          <w:sz w:val="24"/>
+          <w:szCs w:val="24"/>
+          <w:highlight w:val="white"/>
+        </w:rPr>
+        <w:t xml:space="preserve">        </w:t>
+      </w:r>
+      <w:proofErr w:type="spellStart"/>
+      <w:proofErr w:type="gramStart"/>
+      <w:r>
+        <w:rPr>
+          <w:rFonts w:asciiTheme="majorBidi" w:hAnsiTheme="majorBidi" w:cstheme="majorBidi"/>
+          <w:color w:val="000000"/>
+          <w:sz w:val="24"/>
+          <w:szCs w:val="24"/>
+          <w:highlight w:val="white"/>
+        </w:rPr>
+        <w:t>document.getElementById</w:t>
+      </w:r>
+      <w:proofErr w:type="spellEnd"/>
+      <w:r>
+        <w:rPr>
+          <w:rFonts w:asciiTheme="majorBidi" w:hAnsiTheme="majorBidi" w:cstheme="majorBidi"/>
+          <w:color w:val="000000"/>
+          <w:sz w:val="24"/>
+          <w:szCs w:val="24"/>
+          <w:highlight w:val="white"/>
+        </w:rPr>
+        <w:t>(</w:t>
+      </w:r>
+      <w:proofErr w:type="gramEnd"/>
+      <w:r>
+        <w:rPr>
+          <w:rFonts w:asciiTheme="majorBidi" w:hAnsiTheme="majorBidi" w:cstheme="majorBidi"/>
+          <w:color w:val="A31515"/>
+          <w:sz w:val="24"/>
+          <w:szCs w:val="24"/>
+          <w:highlight w:val="white"/>
+        </w:rPr>
+        <w:t>"cow"</w:t>
+      </w:r>
+      <w:r>
+        <w:rPr>
+          <w:rFonts w:asciiTheme="majorBidi" w:hAnsiTheme="majorBidi" w:cstheme="majorBidi"/>
+          <w:color w:val="000000"/>
+          <w:sz w:val="24"/>
+          <w:szCs w:val="24"/>
+          <w:highlight w:val="white"/>
+        </w:rPr>
+        <w:t>).</w:t>
+      </w:r>
+      <w:proofErr w:type="spellStart"/>
+      <w:r>
+        <w:rPr>
+          <w:rFonts w:asciiTheme="majorBidi" w:hAnsiTheme="majorBidi" w:cstheme="majorBidi"/>
+          <w:color w:val="000000"/>
+          <w:sz w:val="24"/>
+          <w:szCs w:val="24"/>
+          <w:highlight w:val="white"/>
+        </w:rPr>
+        <w:t>onclick</w:t>
+      </w:r>
+      <w:proofErr w:type="spellEnd"/>
+      <w:r>
+        <w:rPr>
+          <w:rFonts w:asciiTheme="majorBidi" w:hAnsiTheme="majorBidi" w:cstheme="majorBidi"/>
+          <w:color w:val="000000"/>
+          <w:sz w:val="24"/>
+          <w:szCs w:val="24"/>
+          <w:highlight w:val="white"/>
+        </w:rPr>
+        <w:t xml:space="preserve"> = </w:t>
+      </w:r>
+      <w:r>
+        <w:rPr>
+          <w:rFonts w:asciiTheme="majorBidi" w:hAnsiTheme="majorBidi" w:cstheme="majorBidi"/>
+          <w:color w:val="0000FF"/>
+          <w:sz w:val="24"/>
+          <w:szCs w:val="24"/>
+          <w:highlight w:val="white"/>
+        </w:rPr>
+        <w:t>function</w:t>
+      </w:r>
+      <w:r>
+        <w:rPr>
+          <w:rFonts w:asciiTheme="majorBidi" w:hAnsiTheme="majorBidi" w:cstheme="majorBidi"/>
+          <w:color w:val="000000"/>
+          <w:sz w:val="24"/>
+          <w:szCs w:val="24"/>
+          <w:highlight w:val="white"/>
+        </w:rPr>
+        <w:t xml:space="preserve"> () {</w:t>
+      </w:r>
+    </w:p>
+    <w:p>
+      <w:pPr>
+        <w:autoSpaceDE w:val="0"/>
+        <w:autoSpaceDN w:val="0"/>
+        <w:adjustRightInd w:val="0"/>
+        <w:spacing w:after="0" w:line="240" w:lineRule="auto"/>
+        <w:rPr>
+          <w:rFonts w:asciiTheme="majorBidi" w:hAnsiTheme="majorBidi" w:cstheme="majorBidi"/>
+          <w:color w:val="000000"/>
+          <w:sz w:val="24"/>
+          <w:szCs w:val="24"/>
+          <w:highlight w:val="white"/>
+        </w:rPr>
+      </w:pPr>
+      <w:r>
+        <w:rPr>
+          <w:rFonts w:asciiTheme="majorBidi" w:hAnsiTheme="majorBidi" w:cstheme="majorBidi"/>
+          <w:color w:val="000000"/>
+          <w:sz w:val="24"/>
+          <w:szCs w:val="24"/>
+          <w:highlight w:val="white"/>
+        </w:rPr>
+        <w:t xml:space="preserve">            </w:t>
+      </w:r>
+      <w:proofErr w:type="spellStart"/>
+      <w:proofErr w:type="gramStart"/>
+      <w:r>
+        <w:rPr>
+          <w:rFonts w:asciiTheme="majorBidi" w:hAnsiTheme="majorBidi" w:cstheme="majorBidi"/>
+          <w:color w:val="0000FF"/>
+          <w:sz w:val="24"/>
+          <w:szCs w:val="24"/>
+          <w:highlight w:val="white"/>
+        </w:rPr>
+        <w:t>var</w:t>
+      </w:r>
+      <w:proofErr w:type="spellEnd"/>
+      <w:proofErr w:type="gramEnd"/>
+      <w:r>
+        <w:rPr>
+          <w:rFonts w:asciiTheme="majorBidi" w:hAnsiTheme="majorBidi" w:cstheme="majorBidi"/>
+          <w:color w:val="000000"/>
+          <w:sz w:val="24"/>
+          <w:szCs w:val="24"/>
+          <w:highlight w:val="white"/>
+        </w:rPr>
+        <w:t xml:space="preserve"> </w:t>
+      </w:r>
+      <w:proofErr w:type="spellStart"/>
+      <w:r>
+        <w:rPr>
+          <w:rFonts w:asciiTheme="majorBidi" w:hAnsiTheme="majorBidi" w:cstheme="majorBidi"/>
+          <w:color w:val="000000"/>
+          <w:sz w:val="24"/>
+          <w:szCs w:val="24"/>
+          <w:highlight w:val="white"/>
+        </w:rPr>
+        <w:t>counterDiv</w:t>
+      </w:r>
+      <w:proofErr w:type="spellEnd"/>
+      <w:r>
+        <w:rPr>
+          <w:rFonts w:asciiTheme="majorBidi" w:hAnsiTheme="majorBidi" w:cstheme="majorBidi"/>
+          <w:color w:val="000000"/>
+          <w:sz w:val="24"/>
+          <w:szCs w:val="24"/>
+          <w:highlight w:val="white"/>
+        </w:rPr>
+        <w:t xml:space="preserve"> = </w:t>
+      </w:r>
+      <w:proofErr w:type="spellStart"/>
+      <w:r>
+        <w:rPr>
+          <w:rFonts w:asciiTheme="majorBidi" w:hAnsiTheme="majorBidi" w:cstheme="majorBidi"/>
+          <w:color w:val="000000"/>
+          <w:sz w:val="24"/>
+          <w:szCs w:val="24"/>
+          <w:highlight w:val="white"/>
+        </w:rPr>
+        <w:t>document.getElementById</w:t>
+      </w:r>
+      <w:proofErr w:type="spellEnd"/>
+      <w:r>
+        <w:rPr>
+          <w:rFonts w:asciiTheme="majorBidi" w:hAnsiTheme="majorBidi" w:cstheme="majorBidi"/>
+          <w:color w:val="000000"/>
+          <w:sz w:val="24"/>
+          <w:szCs w:val="24"/>
+          <w:highlight w:val="white"/>
+        </w:rPr>
+        <w:t>(</w:t>
+      </w:r>
+      <w:r>
+        <w:rPr>
+          <w:rFonts w:asciiTheme="majorBidi" w:hAnsiTheme="majorBidi" w:cstheme="majorBidi"/>
+          <w:color w:val="A31515"/>
+          <w:sz w:val="24"/>
+          <w:szCs w:val="24"/>
+          <w:highlight w:val="white"/>
+        </w:rPr>
+        <w:t>"counter"</w:t>
+      </w:r>
+      <w:r>
+        <w:rPr>
+          <w:rFonts w:asciiTheme="majorBidi" w:hAnsiTheme="majorBidi" w:cstheme="majorBidi"/>
+          <w:color w:val="000000"/>
+          <w:sz w:val="24"/>
+          <w:szCs w:val="24"/>
+          <w:highlight w:val="white"/>
+        </w:rPr>
+        <w:t>);</w:t>
+      </w:r>
+    </w:p>
+    <w:p>
+      <w:pPr>
+        <w:autoSpaceDE w:val="0"/>
+        <w:autoSpaceDN w:val="0"/>
+        <w:adjustRightInd w:val="0"/>
+        <w:spacing w:after="0" w:line="240" w:lineRule="auto"/>
+        <w:rPr>
+          <w:rFonts w:asciiTheme="majorBidi" w:hAnsiTheme="majorBidi" w:cstheme="majorBidi"/>
+          <w:color w:val="000000"/>
+          <w:sz w:val="24"/>
+          <w:szCs w:val="24"/>
+          <w:highlight w:val="white"/>
+        </w:rPr>
+      </w:pPr>
+      <w:r>
+        <w:rPr>
+          <w:rFonts w:asciiTheme="majorBidi" w:hAnsiTheme="majorBidi" w:cstheme="majorBidi"/>
+          <w:color w:val="000000"/>
+          <w:sz w:val="24"/>
+          <w:szCs w:val="24"/>
+          <w:highlight w:val="white"/>
+        </w:rPr>
+        <w:t xml:space="preserve">            </w:t>
+      </w:r>
+      <w:proofErr w:type="spellStart"/>
+      <w:proofErr w:type="gramStart"/>
+      <w:r>
+        <w:rPr>
+          <w:rFonts w:asciiTheme="majorBidi" w:hAnsiTheme="majorBidi" w:cstheme="majorBidi"/>
+          <w:color w:val="0000FF"/>
+          <w:sz w:val="24"/>
+          <w:szCs w:val="24"/>
+          <w:highlight w:val="white"/>
+        </w:rPr>
+        <w:t>var</w:t>
+      </w:r>
+      <w:proofErr w:type="spellEnd"/>
+      <w:proofErr w:type="gramEnd"/>
+      <w:r>
+        <w:rPr>
+          <w:rFonts w:asciiTheme="majorBidi" w:hAnsiTheme="majorBidi" w:cstheme="majorBidi"/>
+          <w:color w:val="000000"/>
+          <w:sz w:val="24"/>
+          <w:szCs w:val="24"/>
+          <w:highlight w:val="white"/>
+        </w:rPr>
+        <w:t xml:space="preserve"> count = </w:t>
+      </w:r>
+      <w:proofErr w:type="spellStart"/>
+      <w:r>
+        <w:rPr>
+          <w:rFonts w:asciiTheme="majorBidi" w:hAnsiTheme="majorBidi" w:cstheme="majorBidi"/>
+          <w:color w:val="000000"/>
+          <w:sz w:val="24"/>
+          <w:szCs w:val="24"/>
+          <w:highlight w:val="white"/>
+        </w:rPr>
+        <w:t>parseInt</w:t>
+      </w:r>
+      <w:proofErr w:type="spellEnd"/>
+      <w:r>
+        <w:rPr>
+          <w:rFonts w:asciiTheme="majorBidi" w:hAnsiTheme="majorBidi" w:cstheme="majorBidi"/>
+          <w:color w:val="000000"/>
+          <w:sz w:val="24"/>
+          <w:szCs w:val="24"/>
+          <w:highlight w:val="white"/>
+        </w:rPr>
+        <w:t>(</w:t>
+      </w:r>
+      <w:proofErr w:type="spellStart"/>
+      <w:r>
+        <w:rPr>
+          <w:rFonts w:asciiTheme="majorBidi" w:hAnsiTheme="majorBidi" w:cstheme="majorBidi"/>
+          <w:color w:val="000000"/>
+          <w:sz w:val="24"/>
+          <w:szCs w:val="24"/>
+          <w:highlight w:val="white"/>
+        </w:rPr>
+        <w:t>counterDiv.textContent</w:t>
+      </w:r>
+      <w:proofErr w:type="spellEnd"/>
+      <w:r>
+        <w:rPr>
+          <w:rFonts w:asciiTheme="majorBidi" w:hAnsiTheme="majorBidi" w:cstheme="majorBidi"/>
+          <w:color w:val="000000"/>
+          <w:sz w:val="24"/>
+          <w:szCs w:val="24"/>
+          <w:highlight w:val="white"/>
+        </w:rPr>
+        <w:t>) + 1;</w:t>
+      </w:r>
+    </w:p>
+    <w:p>
+      <w:pPr>
+        <w:autoSpaceDE w:val="0"/>
+        <w:autoSpaceDN w:val="0"/>
+        <w:adjustRightInd w:val="0"/>
+        <w:spacing w:after="0" w:line="240" w:lineRule="auto"/>
+        <w:rPr>
+          <w:rFonts w:asciiTheme="majorBidi" w:hAnsiTheme="majorBidi" w:cstheme="majorBidi"/>
+          <w:color w:val="000000"/>
+          <w:sz w:val="24"/>
+          <w:szCs w:val="24"/>
+          <w:highlight w:val="white"/>
+        </w:rPr>
+      </w:pPr>
+      <w:r>
+        <w:rPr>
+          <w:rFonts w:asciiTheme="majorBidi" w:hAnsiTheme="majorBidi" w:cstheme="majorBidi"/>
+          <w:color w:val="000000"/>
+          <w:sz w:val="24"/>
+          <w:szCs w:val="24"/>
+          <w:highlight w:val="white"/>
+        </w:rPr>
+        <w:t xml:space="preserve">            </w:t>
+      </w:r>
+      <w:proofErr w:type="spellStart"/>
+      <w:r>
+        <w:rPr>
+          <w:rFonts w:asciiTheme="majorBidi" w:hAnsiTheme="majorBidi" w:cstheme="majorBidi"/>
+          <w:color w:val="000000"/>
+          <w:sz w:val="24"/>
+          <w:szCs w:val="24"/>
+          <w:highlight w:val="white"/>
+        </w:rPr>
+        <w:t>counterDiv.textContent</w:t>
+      </w:r>
+      <w:proofErr w:type="spellEnd"/>
+      <w:r>
+        <w:rPr>
+          <w:rFonts w:asciiTheme="majorBidi" w:hAnsiTheme="majorBidi" w:cstheme="majorBidi"/>
+          <w:color w:val="000000"/>
+          <w:sz w:val="24"/>
+          <w:szCs w:val="24"/>
+          <w:highlight w:val="white"/>
+        </w:rPr>
+        <w:t xml:space="preserve"> = count;</w:t>
+      </w:r>
+    </w:p>
+    <w:p>
+      <w:pPr>
+        <w:autoSpaceDE w:val="0"/>
+        <w:autoSpaceDN w:val="0"/>
+        <w:adjustRightInd w:val="0"/>
+        <w:spacing w:after="0" w:line="240" w:lineRule="auto"/>
+        <w:rPr>
+          <w:rFonts w:asciiTheme="majorBidi" w:hAnsiTheme="majorBidi" w:cstheme="majorBidi"/>
+          <w:color w:val="000000"/>
+          <w:sz w:val="24"/>
+          <w:szCs w:val="24"/>
+          <w:highlight w:val="white"/>
+        </w:rPr>
+      </w:pPr>
+      <w:r>
+        <w:rPr>
+          <w:rFonts w:asciiTheme="majorBidi" w:hAnsiTheme="majorBidi" w:cstheme="majorBidi"/>
+          <w:color w:val="000000"/>
+          <w:sz w:val="24"/>
+          <w:szCs w:val="24"/>
+          <w:highlight w:val="white"/>
+        </w:rPr>
+        <w:t xml:space="preserve">        }</w:t>
+      </w:r>
+    </w:p>
+    <w:p>
+      <w:pPr>
+        <w:autoSpaceDE w:val="0"/>
+        <w:autoSpaceDN w:val="0"/>
+        <w:adjustRightInd w:val="0"/>
+        <w:spacing w:after="0" w:line="240" w:lineRule="auto"/>
+        <w:rPr>
+          <w:rFonts w:asciiTheme="majorBidi" w:hAnsiTheme="majorBidi" w:cstheme="majorBidi"/>
+          <w:color w:val="000000"/>
+          <w:sz w:val="24"/>
+          <w:szCs w:val="24"/>
+          <w:highlight w:val="white"/>
+        </w:rPr>
+      </w:pPr>
+      <w:r>
+        <w:rPr>
+          <w:rFonts w:asciiTheme="majorBidi" w:hAnsiTheme="majorBidi" w:cstheme="majorBidi"/>
+          <w:color w:val="000000"/>
+          <w:sz w:val="24"/>
+          <w:szCs w:val="24"/>
+          <w:highlight w:val="white"/>
+        </w:rPr>
+        <w:t xml:space="preserve">    </w:t>
+      </w:r>
+      <w:r>
+        <w:rPr>
+          <w:rFonts w:asciiTheme="majorBidi" w:hAnsiTheme="majorBidi" w:cstheme="majorBidi"/>
+          <w:color w:val="0000FF"/>
+          <w:sz w:val="24"/>
+          <w:szCs w:val="24"/>
+          <w:highlight w:val="white"/>
+        </w:rPr>
+        <w:t>&lt;/</w:t>
+      </w:r>
+      <w:r>
+        <w:rPr>
+          <w:rFonts w:asciiTheme="majorBidi" w:hAnsiTheme="majorBidi" w:cstheme="majorBidi"/>
+          <w:color w:val="800000"/>
+          <w:sz w:val="24"/>
+          <w:szCs w:val="24"/>
+          <w:highlight w:val="white"/>
+        </w:rPr>
+        <w:t>script</w:t>
+      </w:r>
+      <w:r>
+        <w:rPr>
+          <w:rFonts w:asciiTheme="majorBidi" w:hAnsiTheme="majorBidi" w:cstheme="majorBidi"/>
+          <w:color w:val="0000FF"/>
+          <w:sz w:val="24"/>
+          <w:szCs w:val="24"/>
+          <w:highlight w:val="white"/>
+        </w:rPr>
+        <w:t>&gt;</w:t>
+      </w:r>
+    </w:p>
+    <w:p>
+      <w:pPr>
+        <w:spacing w:before="100" w:beforeAutospacing="1" w:after="100" w:afterAutospacing="1" w:line="240" w:lineRule="auto"/>
+        <w:rPr>
+          <w:rFonts w:asciiTheme="majorBidi" w:hAnsiTheme="majorBidi" w:cstheme="majorBidi"/>
+          <w:color w:val="0000FF"/>
+          <w:sz w:val="24"/>
+          <w:szCs w:val="24"/>
+        </w:rPr>
+      </w:pPr>
+      <w:r>
+        <w:rPr>
+          <w:rFonts w:asciiTheme="majorBidi" w:hAnsiTheme="majorBidi" w:cstheme="majorBidi"/>
+          <w:color w:val="0000FF"/>
+          <w:sz w:val="24"/>
+          <w:szCs w:val="24"/>
+          <w:highlight w:val="white"/>
+        </w:rPr>
+        <w:t>&lt;/</w:t>
+      </w:r>
+      <w:r>
+        <w:rPr>
+          <w:rFonts w:asciiTheme="majorBidi" w:hAnsiTheme="majorBidi" w:cstheme="majorBidi"/>
+          <w:color w:val="800000"/>
+          <w:sz w:val="24"/>
+          <w:szCs w:val="24"/>
+          <w:highlight w:val="white"/>
+        </w:rPr>
+        <w:t>body</w:t>
+      </w:r>
+      <w:r>
+        <w:rPr>
+          <w:rFonts w:asciiTheme="majorBidi" w:hAnsiTheme="majorBidi" w:cstheme="majorBidi"/>
+          <w:color w:val="0000FF"/>
+          <w:sz w:val="24"/>
+          <w:szCs w:val="24"/>
+          <w:highlight w:val="white"/>
+        </w:rPr>
+        <w:t>&gt;</w:t>
+      </w:r>
+      <w:r>
+        <w:rPr>
+          <w:rFonts w:asciiTheme="majorBidi" w:hAnsiTheme="majorBidi" w:cstheme="majorBidi"/>
+          <w:sz w:val="24"/>
+          <w:szCs w:val="24"/>
+          <w:shd w:val="clear" w:color="auto" w:fill="FFFFFF"/>
+        </w:rPr>
+        <w:t xml:space="preserve">  </w:t>
+      </w:r>
+    </w:p>
+    <w:p>
+      <w:pPr>
+        <w:spacing w:before="100" w:beforeAutospacing="1" w:after="100" w:afterAutospacing="1" w:line="240" w:lineRule="auto"/>
+        <w:rPr>
+          <w:rFonts w:asciiTheme="majorBidi" w:hAnsiTheme="majorBidi" w:cstheme="majorBidi"/>
+          <w:sz w:val="24"/>
+          <w:szCs w:val="24"/>
+        </w:rPr>
+      </w:pPr>
+      <w:r>
+        <w:rPr>
+          <w:rFonts w:asciiTheme="majorBidi" w:hAnsiTheme="majorBidi" w:cstheme="majorBidi"/>
+          <w:sz w:val="24"/>
+          <w:szCs w:val="24"/>
+        </w:rPr>
+        <w:t xml:space="preserve">Running code in the attached </w:t>
+      </w:r>
+      <w:r>
+        <w:rPr>
+          <w:rFonts w:asciiTheme="majorBidi" w:hAnsiTheme="majorBidi" w:cstheme="majorBidi"/>
+          <w:sz w:val="24"/>
+          <w:szCs w:val="24"/>
+        </w:rPr>
+        <w:t>5CowImageWithCounter.html</w:t>
+      </w:r>
+      <w:r>
+        <w:rPr>
+          <w:rFonts w:asciiTheme="majorBidi" w:hAnsiTheme="majorBidi" w:cstheme="majorBidi"/>
+          <w:sz w:val="24"/>
+          <w:szCs w:val="24"/>
+        </w:rPr>
+        <w:t xml:space="preserve"> </w:t>
+      </w:r>
+      <w:r>
+        <w:rPr>
+          <w:rFonts w:asciiTheme="majorBidi" w:hAnsiTheme="majorBidi" w:cstheme="majorBidi"/>
+          <w:sz w:val="24"/>
+          <w:szCs w:val="24"/>
+        </w:rPr>
+        <w:t>file.</w:t>
+      </w:r>
+    </w:p>
+    <w:p>
+      <w:pPr>
+        <w:spacing w:before="100" w:beforeAutospacing="1" w:after="100" w:afterAutospacing="1" w:line="240" w:lineRule="auto"/>
+        <w:rPr>
+          <w:rFonts w:asciiTheme="majorBidi" w:hAnsiTheme="majorBidi" w:cstheme="majorBidi"/>
+          <w:sz w:val="24"/>
+          <w:szCs w:val="24"/>
+        </w:rPr>
+      </w:pPr>
+    </w:p>
+    <w:p>
+      <w:pPr>
+        <w:spacing w:before="100" w:beforeAutospacing="1" w:after="100" w:afterAutospacing="1" w:line="240" w:lineRule="auto"/>
+        <w:rPr>
+          <w:rFonts w:asciiTheme="majorBidi" w:hAnsiTheme="majorBidi" w:cstheme="majorBidi"/>
+          <w:sz w:val="24"/>
+          <w:szCs w:val="24"/>
+          <w:shd w:val="clear" w:color="auto" w:fill="FFFFFF"/>
         </w:rPr>
       </w:pPr>
       <w:bookmarkStart w:id="0" w:name="_GoBack"/>
       <w:bookmarkEnd w:id="0"/>
-    </w:p>
-    <w:p>
-      <w:pPr>
-        <w:spacing w:before="100" w:beforeAutospacing="1" w:after="100" w:afterAutospacing="1" w:line="240" w:lineRule="auto"/>
-        <w:rPr>
-          <w:rFonts w:asciiTheme="majorBidi" w:hAnsiTheme="majorBidi" w:cstheme="majorBidi"/>
-          <w:sz w:val="24"/>
-          <w:szCs w:val="24"/>
-          <w:shd w:val="clear" w:color="auto" w:fill="FFFFFF"/>
-        </w:rPr>
-      </w:pPr>
     </w:p>
     <w:p>
       <w:pPr>

</xml_diff>

<commit_message>
Add question 6 with answer
</commit_message>
<xml_diff>
--- a/Sara-InterviewQuestions.docx
+++ b/Sara-InterviewQuestions.docx
@@ -4542,16 +4542,250 @@
     </w:p>
     <w:p>
       <w:pPr>
+        <w:shd w:val="clear" w:color="auto" w:fill="FFFFFF"/>
+        <w:spacing w:after="0" w:line="240" w:lineRule="auto"/>
+        <w:textAlignment w:val="baseline"/>
+        <w:rPr>
+          <w:rFonts w:asciiTheme="majorBidi" w:eastAsia="Times New Roman" w:hAnsiTheme="majorBidi" w:cstheme="majorBidi"/>
+          <w:b/>
+          <w:bCs/>
+          <w:sz w:val="24"/>
+          <w:szCs w:val="24"/>
+        </w:rPr>
+      </w:pPr>
+      <w:bookmarkStart w:id="0" w:name="_GoBack"/>
+      <w:r>
+        <w:rPr>
+          <w:rFonts w:asciiTheme="majorBidi" w:hAnsiTheme="majorBidi" w:cstheme="majorBidi"/>
+          <w:b/>
+          <w:bCs/>
+          <w:sz w:val="24"/>
+          <w:szCs w:val="24"/>
+        </w:rPr>
+        <w:t xml:space="preserve">6 - </w:t>
+      </w:r>
+      <w:r>
+        <w:rPr>
+          <w:rFonts w:asciiTheme="majorBidi" w:eastAsia="Times New Roman" w:hAnsiTheme="majorBidi" w:cstheme="majorBidi"/>
+          <w:b/>
+          <w:bCs/>
+          <w:sz w:val="24"/>
+          <w:szCs w:val="24"/>
+        </w:rPr>
+        <w:t>If you were to start your front-end position today, what would be your goals a year from now?</w:t>
+      </w:r>
+    </w:p>
+    <w:p>
+      <w:pPr>
+        <w:shd w:val="clear" w:color="auto" w:fill="FFFFFF"/>
+        <w:spacing w:after="0" w:line="240" w:lineRule="auto"/>
+        <w:textAlignment w:val="baseline"/>
+        <w:rPr>
+          <w:rFonts w:asciiTheme="majorBidi" w:eastAsia="Times New Roman" w:hAnsiTheme="majorBidi" w:cstheme="majorBidi"/>
+          <w:b/>
+          <w:bCs/>
+          <w:sz w:val="24"/>
+          <w:szCs w:val="24"/>
+        </w:rPr>
+      </w:pPr>
+    </w:p>
+    <w:p>
+      <w:pPr>
+        <w:shd w:val="clear" w:color="auto" w:fill="FFFFFF"/>
+        <w:spacing w:after="0" w:line="240" w:lineRule="auto"/>
+        <w:textAlignment w:val="baseline"/>
+        <w:rPr>
+          <w:rFonts w:asciiTheme="majorBidi" w:eastAsia="Times New Roman" w:hAnsiTheme="majorBidi" w:cstheme="majorBidi"/>
+          <w:sz w:val="24"/>
+          <w:szCs w:val="24"/>
+        </w:rPr>
+      </w:pPr>
+      <w:r>
+        <w:rPr>
+          <w:rFonts w:asciiTheme="majorBidi" w:eastAsia="Times New Roman" w:hAnsiTheme="majorBidi" w:cstheme="majorBidi"/>
+          <w:sz w:val="24"/>
+          <w:szCs w:val="24"/>
+        </w:rPr>
+        <w:t xml:space="preserve">If I were to start my front-end position today, I would </w:t>
+      </w:r>
+      <w:r>
+        <w:rPr>
+          <w:rFonts w:asciiTheme="majorBidi" w:eastAsia="Times New Roman" w:hAnsiTheme="majorBidi" w:cstheme="majorBidi"/>
+          <w:sz w:val="24"/>
+          <w:szCs w:val="24"/>
+        </w:rPr>
+        <w:t xml:space="preserve">do my best to </w:t>
+      </w:r>
+      <w:r>
+        <w:rPr>
+          <w:rFonts w:asciiTheme="majorBidi" w:eastAsia="Times New Roman" w:hAnsiTheme="majorBidi" w:cstheme="majorBidi"/>
+          <w:sz w:val="24"/>
+          <w:szCs w:val="24"/>
+        </w:rPr>
+        <w:t xml:space="preserve">achieve the goal of </w:t>
+      </w:r>
+      <w:proofErr w:type="spellStart"/>
+      <w:r>
+        <w:rPr>
+          <w:rFonts w:asciiTheme="majorBidi" w:eastAsia="Times New Roman" w:hAnsiTheme="majorBidi" w:cstheme="majorBidi"/>
+          <w:sz w:val="24"/>
+          <w:szCs w:val="24"/>
+        </w:rPr>
+        <w:t>MirgartionIT</w:t>
+      </w:r>
+      <w:proofErr w:type="spellEnd"/>
+      <w:r>
+        <w:rPr>
+          <w:rFonts w:asciiTheme="majorBidi" w:eastAsia="Times New Roman" w:hAnsiTheme="majorBidi" w:cstheme="majorBidi"/>
+          <w:sz w:val="24"/>
+          <w:szCs w:val="24"/>
+        </w:rPr>
+        <w:t xml:space="preserve"> which </w:t>
+      </w:r>
+      <w:r>
+        <w:rPr>
+          <w:rFonts w:asciiTheme="majorBidi" w:hAnsiTheme="majorBidi" w:cstheme="majorBidi"/>
+          <w:sz w:val="24"/>
+          <w:szCs w:val="24"/>
+        </w:rPr>
+        <w:t>ensure that in the vast field of information technology the right people are brought into the right place</w:t>
+      </w:r>
+      <w:r>
+        <w:rPr>
+          <w:rFonts w:asciiTheme="majorBidi" w:hAnsiTheme="majorBidi" w:cstheme="majorBidi"/>
+          <w:sz w:val="24"/>
+          <w:szCs w:val="24"/>
+        </w:rPr>
+        <w:t xml:space="preserve"> and</w:t>
+      </w:r>
+      <w:r>
+        <w:rPr>
+          <w:rFonts w:asciiTheme="majorBidi" w:eastAsia="Times New Roman" w:hAnsiTheme="majorBidi" w:cstheme="majorBidi"/>
+          <w:sz w:val="24"/>
+          <w:szCs w:val="24"/>
+        </w:rPr>
+        <w:t xml:space="preserve"> </w:t>
+      </w:r>
+      <w:r>
+        <w:rPr>
+          <w:rFonts w:asciiTheme="majorBidi" w:eastAsia="Times New Roman" w:hAnsiTheme="majorBidi" w:cstheme="majorBidi"/>
+          <w:sz w:val="24"/>
+          <w:szCs w:val="24"/>
+        </w:rPr>
+        <w:t>build wonderful websites as the client want with all the required features</w:t>
+      </w:r>
+      <w:r>
+        <w:rPr>
+          <w:rFonts w:asciiTheme="majorBidi" w:eastAsia="Times New Roman" w:hAnsiTheme="majorBidi" w:cstheme="majorBidi"/>
+          <w:sz w:val="24"/>
+          <w:szCs w:val="24"/>
+        </w:rPr>
+        <w:t xml:space="preserve">, I’ll keep learning new skills, </w:t>
+      </w:r>
+      <w:r>
+        <w:rPr>
+          <w:rFonts w:asciiTheme="majorBidi" w:eastAsia="Times New Roman" w:hAnsiTheme="majorBidi" w:cstheme="majorBidi"/>
+          <w:sz w:val="24"/>
+          <w:szCs w:val="24"/>
+        </w:rPr>
+        <w:t>develop new user-facing features</w:t>
+      </w:r>
+      <w:r>
+        <w:rPr>
+          <w:rFonts w:asciiTheme="majorBidi" w:eastAsia="Times New Roman" w:hAnsiTheme="majorBidi" w:cstheme="majorBidi"/>
+          <w:sz w:val="24"/>
+          <w:szCs w:val="24"/>
+        </w:rPr>
+        <w:t xml:space="preserve">, </w:t>
+      </w:r>
+      <w:r>
+        <w:rPr>
+          <w:rFonts w:asciiTheme="majorBidi" w:eastAsia="Times New Roman" w:hAnsiTheme="majorBidi" w:cstheme="majorBidi"/>
+          <w:sz w:val="24"/>
+          <w:szCs w:val="24"/>
+        </w:rPr>
+        <w:t>practice more templates to enhance my work</w:t>
+      </w:r>
+      <w:r>
+        <w:rPr>
+          <w:rFonts w:asciiTheme="majorBidi" w:eastAsia="Times New Roman" w:hAnsiTheme="majorBidi" w:cstheme="majorBidi"/>
+          <w:sz w:val="24"/>
+          <w:szCs w:val="24"/>
+        </w:rPr>
+        <w:t xml:space="preserve"> and ability in solving problems</w:t>
+      </w:r>
+      <w:r>
+        <w:rPr>
+          <w:rFonts w:asciiTheme="majorBidi" w:eastAsia="Times New Roman" w:hAnsiTheme="majorBidi" w:cstheme="majorBidi"/>
+          <w:sz w:val="24"/>
+          <w:szCs w:val="24"/>
+        </w:rPr>
+        <w:t xml:space="preserve"> and try to master </w:t>
+      </w:r>
+      <w:proofErr w:type="spellStart"/>
+      <w:r>
+        <w:rPr>
+          <w:rFonts w:asciiTheme="majorBidi" w:hAnsiTheme="majorBidi" w:cstheme="majorBidi"/>
+          <w:sz w:val="24"/>
+          <w:szCs w:val="24"/>
+        </w:rPr>
+        <w:t>Nodejs</w:t>
+      </w:r>
+      <w:proofErr w:type="spellEnd"/>
+      <w:r>
+        <w:rPr>
+          <w:rFonts w:asciiTheme="majorBidi" w:hAnsiTheme="majorBidi" w:cstheme="majorBidi"/>
+          <w:sz w:val="24"/>
+          <w:szCs w:val="24"/>
+        </w:rPr>
+        <w:t xml:space="preserve"> technology to work with server side</w:t>
+      </w:r>
+      <w:r>
+        <w:rPr>
+          <w:rFonts w:asciiTheme="majorBidi" w:hAnsiTheme="majorBidi" w:cstheme="majorBidi"/>
+          <w:sz w:val="24"/>
+          <w:szCs w:val="24"/>
+        </w:rPr>
+        <w:t xml:space="preserve"> too</w:t>
+      </w:r>
+      <w:r>
+        <w:rPr>
+          <w:rFonts w:asciiTheme="majorBidi" w:hAnsiTheme="majorBidi" w:cstheme="majorBidi"/>
+          <w:sz w:val="24"/>
+          <w:szCs w:val="24"/>
+        </w:rPr>
+        <w:t xml:space="preserve"> by JavaScript not any .Net or PHP.</w:t>
+      </w:r>
+      <w:r>
+        <w:rPr>
+          <w:rFonts w:asciiTheme="majorBidi" w:hAnsiTheme="majorBidi" w:cstheme="majorBidi"/>
+          <w:sz w:val="24"/>
+          <w:szCs w:val="24"/>
+        </w:rPr>
+        <w:t xml:space="preserve"> I learned MVC .Net and ES6 the past year so I want to try server side with JavaScript.</w:t>
+      </w:r>
+    </w:p>
+    <w:p>
+      <w:pPr>
         <w:spacing w:before="100" w:beforeAutospacing="1" w:after="100" w:afterAutospacing="1" w:line="240" w:lineRule="auto"/>
         <w:rPr>
           <w:rFonts w:asciiTheme="majorBidi" w:hAnsiTheme="majorBidi" w:cstheme="majorBidi"/>
           <w:sz w:val="24"/>
           <w:szCs w:val="24"/>
+        </w:rPr>
+      </w:pPr>
+    </w:p>
+    <w:bookmarkEnd w:id="0"/>
+    <w:p>
+      <w:pPr>
+        <w:spacing w:before="100" w:beforeAutospacing="1" w:after="100" w:afterAutospacing="1" w:line="240" w:lineRule="auto"/>
+        <w:rPr>
+          <w:rFonts w:asciiTheme="majorBidi" w:hAnsiTheme="majorBidi" w:cstheme="majorBidi"/>
+          <w:sz w:val="24"/>
+          <w:szCs w:val="24"/>
           <w:shd w:val="clear" w:color="auto" w:fill="FFFFFF"/>
         </w:rPr>
       </w:pPr>
-      <w:bookmarkStart w:id="0" w:name="_GoBack"/>
-      <w:bookmarkEnd w:id="0"/>
     </w:p>
     <w:p>
       <w:pPr>

</xml_diff>